<commit_message>
Redacción en escrito principal, ejemplos concretos de EDA y gráficos
</commit_message>
<xml_diff>
--- a/15 - Escritos/TFM Data Science Escrito Principal.docx
+++ b/15 - Escritos/TFM Data Science Escrito Principal.docx
@@ -1,6 +1,6 @@
 
 <file path=word/document.xml><?xml version="1.0" encoding="utf-8"?>
-<w:document xmlns:wpc="http://schemas.microsoft.com/office/word/2010/wordprocessingCanvas" xmlns:cx="http://schemas.microsoft.com/office/drawing/2014/chartex" xmlns:cx1="http://schemas.microsoft.com/office/drawing/2015/9/8/chartex" xmlns:cx2="http://schemas.microsoft.com/office/drawing/2015/10/21/chartex" xmlns:cx3="http://schemas.microsoft.com/office/drawing/2016/5/9/chartex" xmlns:cx4="http://schemas.microsoft.com/office/drawing/2016/5/10/chartex" xmlns:cx5="http://schemas.microsoft.com/office/drawing/2016/5/11/chartex" xmlns:cx6="http://schemas.microsoft.com/office/drawing/2016/5/12/chartex" xmlns:cx7="http://schemas.microsoft.com/office/drawing/2016/5/13/chartex" xmlns:cx8="http://schemas.microsoft.com/office/drawing/2016/5/14/chartex" xmlns:mc="http://schemas.openxmlformats.org/markup-compatibility/2006" xmlns:aink="http://schemas.microsoft.com/office/drawing/2016/ink" xmlns:am3d="http://schemas.microsoft.com/office/drawing/2017/model3d" xmlns:o="urn:schemas-microsoft-com:office:office" xmlns:r="http://schemas.openxmlformats.org/officeDocument/2006/relationships" xmlns:m="http://schemas.openxmlformats.org/officeDocument/2006/math" xmlns:v="urn:schemas-microsoft-com:vml" xmlns:wp14="http://schemas.microsoft.com/office/word/2010/wordprocessingDrawing" xmlns:wp="http://schemas.openxmlformats.org/drawingml/2006/wordprocessingDrawing" xmlns:w10="urn:schemas-microsoft-com:office:word" xmlns:w="http://schemas.openxmlformats.org/wordprocessingml/2006/main" xmlns:w14="http://schemas.microsoft.com/office/word/2010/wordml" xmlns:w15="http://schemas.microsoft.com/office/word/2012/wordml" xmlns:w16cex="http://schemas.microsoft.com/office/word/2018/wordml/cex" xmlns:w16cid="http://schemas.microsoft.com/office/word/2016/wordml/cid" xmlns:w16="http://schemas.microsoft.com/office/word/2018/wordml" xmlns:w16sdtdh="http://schemas.microsoft.com/office/word/2020/wordml/sdtdatahash" xmlns:w16se="http://schemas.microsoft.com/office/word/2015/wordml/symex" xmlns:wpg="http://schemas.microsoft.com/office/word/2010/wordprocessingGroup" xmlns:wpi="http://schemas.microsoft.com/office/word/2010/wordprocessingInk" xmlns:wne="http://schemas.microsoft.com/office/word/2006/wordml" xmlns:wps="http://schemas.microsoft.com/office/word/2010/wordprocessingShape" mc:Ignorable="w14 w15 w16se w16cid w16 w16cex w16sdtdh wp14">
+<w:document xmlns:wpc="http://schemas.microsoft.com/office/word/2010/wordprocessingCanvas" xmlns:cx="http://schemas.microsoft.com/office/drawing/2014/chartex" xmlns:cx1="http://schemas.microsoft.com/office/drawing/2015/9/8/chartex" xmlns:cx2="http://schemas.microsoft.com/office/drawing/2015/10/21/chartex" xmlns:cx3="http://schemas.microsoft.com/office/drawing/2016/5/9/chartex" xmlns:cx4="http://schemas.microsoft.com/office/drawing/2016/5/10/chartex" xmlns:cx5="http://schemas.microsoft.com/office/drawing/2016/5/11/chartex" xmlns:cx6="http://schemas.microsoft.com/office/drawing/2016/5/12/chartex" xmlns:cx7="http://schemas.microsoft.com/office/drawing/2016/5/13/chartex" xmlns:cx8="http://schemas.microsoft.com/office/drawing/2016/5/14/chartex" xmlns:mc="http://schemas.openxmlformats.org/markup-compatibility/2006" xmlns:aink="http://schemas.microsoft.com/office/drawing/2016/ink" xmlns:am3d="http://schemas.microsoft.com/office/drawing/2017/model3d" xmlns:o="urn:schemas-microsoft-com:office:office" xmlns:oel="http://schemas.microsoft.com/office/2019/extlst" xmlns:r="http://schemas.openxmlformats.org/officeDocument/2006/relationships" xmlns:m="http://schemas.openxmlformats.org/officeDocument/2006/math" xmlns:v="urn:schemas-microsoft-com:vml" xmlns:wp14="http://schemas.microsoft.com/office/word/2010/wordprocessingDrawing" xmlns:wp="http://schemas.openxmlformats.org/drawingml/2006/wordprocessingDrawing" xmlns:w10="urn:schemas-microsoft-com:office:word" xmlns:w="http://schemas.openxmlformats.org/wordprocessingml/2006/main" xmlns:w14="http://schemas.microsoft.com/office/word/2010/wordml" xmlns:w15="http://schemas.microsoft.com/office/word/2012/wordml" xmlns:w16cex="http://schemas.microsoft.com/office/word/2018/wordml/cex" xmlns:w16cid="http://schemas.microsoft.com/office/word/2016/wordml/cid" xmlns:w16="http://schemas.microsoft.com/office/word/2018/wordml" xmlns:w16du="http://schemas.microsoft.com/office/word/2023/wordml/word16du" xmlns:w16sdtdh="http://schemas.microsoft.com/office/word/2020/wordml/sdtdatahash" xmlns:w16se="http://schemas.microsoft.com/office/word/2015/wordml/symex" xmlns:wpg="http://schemas.microsoft.com/office/word/2010/wordprocessingGroup" xmlns:wpi="http://schemas.microsoft.com/office/word/2010/wordprocessingInk" xmlns:wne="http://schemas.microsoft.com/office/word/2006/wordml" xmlns:wps="http://schemas.microsoft.com/office/word/2010/wordprocessingShape" mc:Ignorable="w14 w15 w16se w16cid w16 w16cex w16sdtdh w16du wp14">
   <w:body>
     <w:p>
       <w:pPr>
@@ -2261,6 +2261,268 @@
           <w:lang w:val="es-ES_tradnl"/>
         </w:rPr>
       </w:pPr>
+      <w:r>
+        <w:rPr>
+          <w:lang w:val="es-ES_tradnl"/>
+        </w:rPr>
+        <w:t xml:space="preserve">La adquisición de datos originales supuso el planteamiento del objetivo en distintas fases o partes que mutuamente se complementaran. El fenómeno de la migración depende de múltiples factores macroeconómicos, sociales, políticos y también de factores personales, psicológicos o laborales de cada persona sujeto. Los principales factores que identificamos para elaborar nuestros </w:t>
+      </w:r>
+      <w:r>
+        <w:rPr>
+          <w:i/>
+          <w:iCs/>
+          <w:lang w:val="es-ES_tradnl"/>
+        </w:rPr>
+        <w:t>datasets</w:t>
+      </w:r>
+      <w:r>
+        <w:rPr>
+          <w:lang w:val="es-ES_tradnl"/>
+        </w:rPr>
+        <w:t xml:space="preserve"> originales se dividían en las siguientes categorías:</w:t>
+      </w:r>
+    </w:p>
+    <w:p>
+      <w:pPr>
+        <w:pStyle w:val="ListParagraph"/>
+        <w:numPr>
+          <w:ilvl w:val="0"/>
+          <w:numId w:val="2"/>
+        </w:numPr>
+        <w:rPr>
+          <w:rFonts w:ascii="Arial" w:hAnsi="Arial" w:cs="Arial"/>
+          <w:lang w:val="es-ES_tradnl"/>
+        </w:rPr>
+      </w:pPr>
+      <w:r>
+        <w:rPr>
+          <w:rFonts w:ascii="Arial" w:hAnsi="Arial" w:cs="Arial"/>
+          <w:lang w:val="es-ES_tradnl"/>
+        </w:rPr>
+        <w:t>Distribución poblacional por residentes permanentes en España, de origen foráneo</w:t>
+      </w:r>
+    </w:p>
+    <w:p>
+      <w:pPr>
+        <w:pStyle w:val="ListParagraph"/>
+        <w:numPr>
+          <w:ilvl w:val="0"/>
+          <w:numId w:val="2"/>
+        </w:numPr>
+        <w:rPr>
+          <w:rFonts w:ascii="Arial" w:hAnsi="Arial" w:cs="Arial"/>
+          <w:lang w:val="es-ES_tradnl"/>
+        </w:rPr>
+      </w:pPr>
+      <w:r>
+        <w:rPr>
+          <w:rFonts w:ascii="Arial" w:hAnsi="Arial" w:cs="Arial"/>
+          <w:lang w:val="es-ES_tradnl"/>
+        </w:rPr>
+        <w:t>Países de habla hispana e inglesa</w:t>
+      </w:r>
+    </w:p>
+    <w:p>
+      <w:pPr>
+        <w:pStyle w:val="ListParagraph"/>
+        <w:numPr>
+          <w:ilvl w:val="0"/>
+          <w:numId w:val="2"/>
+        </w:numPr>
+        <w:rPr>
+          <w:rFonts w:ascii="Arial" w:hAnsi="Arial" w:cs="Arial"/>
+          <w:lang w:val="es-ES_tradnl"/>
+        </w:rPr>
+      </w:pPr>
+      <w:r>
+        <w:rPr>
+          <w:rFonts w:ascii="Arial" w:hAnsi="Arial" w:cs="Arial"/>
+          <w:lang w:val="es-ES_tradnl"/>
+        </w:rPr>
+        <w:t>Países de habla hispana oficial</w:t>
+      </w:r>
+    </w:p>
+    <w:p>
+      <w:pPr>
+        <w:pStyle w:val="ListParagraph"/>
+        <w:numPr>
+          <w:ilvl w:val="0"/>
+          <w:numId w:val="2"/>
+        </w:numPr>
+        <w:rPr>
+          <w:rFonts w:ascii="Arial" w:hAnsi="Arial" w:cs="Arial"/>
+          <w:lang w:val="es-ES_tradnl"/>
+        </w:rPr>
+      </w:pPr>
+      <w:r>
+        <w:rPr>
+          <w:rFonts w:ascii="Arial" w:hAnsi="Arial" w:cs="Arial"/>
+          <w:lang w:val="es-ES_tradnl"/>
+        </w:rPr>
+        <w:t>Países y regiones del mundo (división política)</w:t>
+      </w:r>
+    </w:p>
+    <w:p>
+      <w:pPr>
+        <w:pStyle w:val="ListParagraph"/>
+        <w:numPr>
+          <w:ilvl w:val="0"/>
+          <w:numId w:val="2"/>
+        </w:numPr>
+        <w:rPr>
+          <w:rFonts w:ascii="Arial" w:hAnsi="Arial" w:cs="Arial"/>
+          <w:lang w:val="es-ES_tradnl"/>
+        </w:rPr>
+      </w:pPr>
+      <w:r>
+        <w:rPr>
+          <w:rFonts w:ascii="Arial" w:hAnsi="Arial" w:cs="Arial"/>
+          <w:lang w:val="es-ES_tradnl"/>
+        </w:rPr>
+        <w:t>Índices de desarrollo económico (tales como PIB, estabilidad política, estado de derecho, etc.)</w:t>
+      </w:r>
+    </w:p>
+    <w:p>
+      <w:pPr>
+        <w:pStyle w:val="ListParagraph"/>
+        <w:numPr>
+          <w:ilvl w:val="0"/>
+          <w:numId w:val="2"/>
+        </w:numPr>
+        <w:rPr>
+          <w:rFonts w:ascii="Arial" w:hAnsi="Arial" w:cs="Arial"/>
+          <w:lang w:val="es-ES_tradnl"/>
+        </w:rPr>
+      </w:pPr>
+      <w:r>
+        <w:rPr>
+          <w:rFonts w:ascii="Arial" w:hAnsi="Arial" w:cs="Arial"/>
+          <w:lang w:val="es-ES_tradnl"/>
+        </w:rPr>
+        <w:t>Conflictos armados en el mundo (actuales y pasados)</w:t>
+      </w:r>
+    </w:p>
+    <w:p>
+      <w:pPr>
+        <w:pStyle w:val="ListParagraph"/>
+        <w:numPr>
+          <w:ilvl w:val="0"/>
+          <w:numId w:val="2"/>
+        </w:numPr>
+        <w:rPr>
+          <w:rFonts w:ascii="Arial" w:hAnsi="Arial" w:cs="Arial"/>
+          <w:lang w:val="es-ES_tradnl"/>
+        </w:rPr>
+      </w:pPr>
+      <w:r>
+        <w:rPr>
+          <w:rFonts w:ascii="Arial" w:hAnsi="Arial" w:cs="Arial"/>
+          <w:lang w:val="es-ES_tradnl"/>
+        </w:rPr>
+        <w:t>Cantidad de turistas anuales en España</w:t>
+      </w:r>
+    </w:p>
+    <w:p>
+      <w:pPr>
+        <w:pStyle w:val="ListParagraph"/>
+        <w:numPr>
+          <w:ilvl w:val="0"/>
+          <w:numId w:val="2"/>
+        </w:numPr>
+        <w:rPr>
+          <w:rFonts w:ascii="Arial" w:hAnsi="Arial" w:cs="Arial"/>
+          <w:lang w:val="es-ES_tradnl"/>
+        </w:rPr>
+      </w:pPr>
+      <w:r>
+        <w:rPr>
+          <w:rFonts w:ascii="Arial" w:hAnsi="Arial" w:cs="Arial"/>
+          <w:lang w:val="es-ES_tradnl"/>
+        </w:rPr>
+        <w:t xml:space="preserve">Índices sobre libertad de expresión o </w:t>
+      </w:r>
+      <w:r>
+        <w:rPr>
+          <w:rFonts w:ascii="Arial" w:hAnsi="Arial" w:cs="Arial"/>
+          <w:lang w:val="es-ES_tradnl"/>
+        </w:rPr>
+        <w:t>respeto a derechos humanos</w:t>
+      </w:r>
+    </w:p>
+    <w:p>
+      <w:pPr>
+        <w:pStyle w:val="ListParagraph"/>
+        <w:numPr>
+          <w:ilvl w:val="0"/>
+          <w:numId w:val="2"/>
+        </w:numPr>
+        <w:rPr>
+          <w:rFonts w:ascii="Arial" w:hAnsi="Arial" w:cs="Arial"/>
+          <w:lang w:val="es-ES_tradnl"/>
+        </w:rPr>
+      </w:pPr>
+      <w:r>
+        <w:rPr>
+          <w:rFonts w:ascii="Arial" w:hAnsi="Arial" w:cs="Arial"/>
+          <w:lang w:val="es-ES_tradnl"/>
+        </w:rPr>
+        <w:t>Datos sobre el padrón de residentes en España</w:t>
+      </w:r>
+    </w:p>
+    <w:p>
+      <w:pPr>
+        <w:pStyle w:val="ListParagraph"/>
+        <w:numPr>
+          <w:ilvl w:val="0"/>
+          <w:numId w:val="2"/>
+        </w:numPr>
+        <w:rPr>
+          <w:rFonts w:ascii="Arial" w:hAnsi="Arial" w:cs="Arial"/>
+          <w:lang w:val="es-ES_tradnl"/>
+        </w:rPr>
+      </w:pPr>
+      <w:r>
+        <w:rPr>
+          <w:rFonts w:ascii="Arial" w:hAnsi="Arial" w:cs="Arial"/>
+          <w:lang w:val="es-ES_tradnl"/>
+        </w:rPr>
+        <w:t>Régimen político de países alrededor del mundo</w:t>
+      </w:r>
+    </w:p>
+    <w:p>
+      <w:pPr>
+        <w:pStyle w:val="ListParagraph"/>
+        <w:numPr>
+          <w:ilvl w:val="0"/>
+          <w:numId w:val="2"/>
+        </w:numPr>
+        <w:rPr>
+          <w:rFonts w:ascii="Arial" w:hAnsi="Arial" w:cs="Arial"/>
+          <w:lang w:val="es-ES_tradnl"/>
+        </w:rPr>
+      </w:pPr>
+      <w:r>
+        <w:rPr>
+          <w:rFonts w:ascii="Arial" w:hAnsi="Arial" w:cs="Arial"/>
+          <w:lang w:val="es-ES_tradnl"/>
+        </w:rPr>
+        <w:t>Índices de libertad democrática</w:t>
+      </w:r>
+    </w:p>
+    <w:p>
+      <w:pPr>
+        <w:rPr>
+          <w:rFonts w:cs="Arial"/>
+          <w:lang w:val="es-ES_tradnl"/>
+        </w:rPr>
+      </w:pPr>
+      <w:r>
+        <w:rPr>
+          <w:rFonts w:cs="Arial"/>
+          <w:lang w:val="es-ES_tradnl"/>
+        </w:rPr>
+        <w:t xml:space="preserve">Las fuentes de datos contemplan estudios o pronunciamientos de organismos internacionales, ONG y gobiernos. </w:t>
+      </w:r>
     </w:p>
     <w:p>
       <w:pPr>
@@ -2278,12 +2540,79 @@
           <w:lang w:val="es-ES_tradnl"/>
         </w:rPr>
       </w:pPr>
+      <w:r>
+        <w:rPr>
+          <w:lang w:val="es-ES_tradnl"/>
+        </w:rPr>
+        <w:t xml:space="preserve">Nuestros datos comprenden de distintos tipos de </w:t>
+      </w:r>
+      <w:r>
+        <w:rPr>
+          <w:i/>
+          <w:iCs/>
+          <w:lang w:val="es-ES_tradnl"/>
+        </w:rPr>
+        <w:t>datasets</w:t>
+      </w:r>
+      <w:r>
+        <w:rPr>
+          <w:lang w:val="es-ES_tradnl"/>
+        </w:rPr>
+        <w:t xml:space="preserve"> que </w:t>
+      </w:r>
+      <w:r>
+        <w:rPr>
+          <w:lang w:val="es-ES_tradnl"/>
+        </w:rPr>
+        <w:t>miden fenómenos que poco tienen que ver entre sí, si los miramos desde un punto de vista pragmático. Contamos con variables que cuentan población en número de residentes, valores booleanos para representar ausencia o presencia de alguna característica como un índice y también valores estandarizados de 0 a 1 para representar el grado de solidez de un indicador.</w:t>
+      </w:r>
+    </w:p>
+    <w:p>
+      <w:pPr>
+        <w:rPr>
+          <w:lang w:val="es-ES_tradnl"/>
+        </w:rPr>
+      </w:pPr>
+      <w:commentRangeStart w:id="11"/>
+      <w:r>
+        <w:rPr>
+          <w:lang w:val="es-ES_tradnl"/>
+        </w:rPr>
+        <w:t>En el Anexo</w:t>
+      </w:r>
+      <w:commentRangeEnd w:id="11"/>
+      <w:r>
+        <w:rPr>
+          <w:rStyle w:val="CommentReference"/>
+        </w:rPr>
+        <w:commentReference w:id="11"/>
+      </w:r>
+      <w:r>
+        <w:rPr>
+          <w:lang w:val="es-ES_tradnl"/>
+        </w:rPr>
+        <w:t xml:space="preserve">, presentamos una descripción detallada de todas las variables que usamos en nuestros </w:t>
+      </w:r>
+      <w:r>
+        <w:rPr>
+          <w:i/>
+          <w:iCs/>
+          <w:lang w:val="es-ES_tradnl"/>
+        </w:rPr>
+        <w:t>datasets</w:t>
+      </w:r>
+      <w:r>
+        <w:rPr>
+          <w:lang w:val="es-ES_tradnl"/>
+        </w:rPr>
+        <w:t>, misma que fue sujeta a un preprocesamiento, análisis exploratorio y reducción dimensional previo al entrenamiento de modelos estadísticos.</w:t>
+      </w:r>
     </w:p>
     <w:p>
       <w:pPr>
         <w:pStyle w:val="Heading3"/>
       </w:pPr>
-      <w:bookmarkStart w:id="11" w:name="_Toc177406688"/>
+      <w:bookmarkStart w:id="12" w:name="_Toc177406688"/>
       <w:r>
         <w:t xml:space="preserve">Análisis </w:t>
       </w:r>
@@ -2299,24 +2628,755 @@
       <w:r>
         <w:t>atos o EDA</w:t>
       </w:r>
-      <w:bookmarkEnd w:id="11"/>
-    </w:p>
-    <w:p>
-      <w:pPr>
-        <w:rPr>
-          <w:lang w:val="es-ES_tradnl"/>
-        </w:rPr>
-      </w:pPr>
+      <w:bookmarkEnd w:id="12"/>
+    </w:p>
+    <w:p>
+      <w:pPr>
+        <w:rPr>
+          <w:lang w:val="es-ES_tradnl"/>
+        </w:rPr>
+      </w:pPr>
+      <w:r>
+        <w:rPr>
+          <w:lang w:val="es-ES_tradnl"/>
+        </w:rPr>
+        <w:t xml:space="preserve">El análisis exploratorio fue dividido en varios </w:t>
+      </w:r>
+      <w:r>
+        <w:rPr>
+          <w:i/>
+          <w:iCs/>
+          <w:lang w:val="es-ES_tradnl"/>
+        </w:rPr>
+        <w:t>notebooks</w:t>
+      </w:r>
+      <w:r>
+        <w:rPr>
+          <w:lang w:val="es-ES_tradnl"/>
+        </w:rPr>
+        <w:t xml:space="preserve"> con la finalidad de evitar un</w:t>
+      </w:r>
+      <w:r>
+        <w:rPr>
+          <w:lang w:val="es-ES_tradnl"/>
+        </w:rPr>
+        <w:t>a confusión al introducir muchas variables en uno solo.</w:t>
+      </w:r>
+    </w:p>
+    <w:p>
+      <w:pPr>
+        <w:rPr>
+          <w:lang w:val="es-ES_tradnl"/>
+        </w:rPr>
+      </w:pPr>
+      <w:r>
+        <w:rPr>
+          <w:lang w:val="es-ES_tradnl"/>
+        </w:rPr>
+        <w:t xml:space="preserve">A manera de exposición, exponemos los gráficos más relevantes para comprender el tipo de análisis que ejecutamos, manteniendo el análisis completo en cada </w:t>
+      </w:r>
+      <w:r>
+        <w:rPr>
+          <w:i/>
+          <w:iCs/>
+          <w:lang w:val="es-ES_tradnl"/>
+        </w:rPr>
+        <w:t>notebook</w:t>
+      </w:r>
+      <w:r>
+        <w:rPr>
+          <w:lang w:val="es-ES_tradnl"/>
+        </w:rPr>
+        <w:t>.</w:t>
+      </w:r>
+    </w:p>
+    <w:p>
+      <w:pPr>
+        <w:jc w:val="center"/>
+        <w:rPr>
+          <w:lang w:val="es-ES_tradnl"/>
+        </w:rPr>
+      </w:pPr>
+      <w:r>
+        <w:rPr>
+          <w:noProof/>
+          <w:lang w:val="es-ES_tradnl"/>
+        </w:rPr>
+        <w:lastRenderedPageBreak/>
+        <w:drawing>
+          <wp:inline distT="0" distB="0" distL="0" distR="0" wp14:anchorId="42FA3004" wp14:editId="7E60C4B8">
+            <wp:extent cx="5731510" cy="2637790"/>
+            <wp:effectExtent l="0" t="0" r="2540" b="0"/>
+            <wp:docPr id="839909576" name="Picture 7" descr="A graph with a line and a blue line&#10;&#10;Description automatically generated"/>
+            <wp:cNvGraphicFramePr>
+              <a:graphicFrameLocks xmlns:a="http://schemas.openxmlformats.org/drawingml/2006/main" noChangeAspect="1"/>
+            </wp:cNvGraphicFramePr>
+            <a:graphic xmlns:a="http://schemas.openxmlformats.org/drawingml/2006/main">
+              <a:graphicData uri="http://schemas.openxmlformats.org/drawingml/2006/picture">
+                <pic:pic xmlns:pic="http://schemas.openxmlformats.org/drawingml/2006/picture">
+                  <pic:nvPicPr>
+                    <pic:cNvPr id="839909576" name="Picture 7" descr="A graph with a line and a blue line&#10;&#10;Description automatically generated"/>
+                    <pic:cNvPicPr/>
+                  </pic:nvPicPr>
+                  <pic:blipFill>
+                    <a:blip r:embed="rId14">
+                      <a:extLst>
+                        <a:ext uri="{28A0092B-C50C-407E-A947-70E740481C1C}">
+                          <a14:useLocalDpi xmlns:a14="http://schemas.microsoft.com/office/drawing/2010/main" val="0"/>
+                        </a:ext>
+                      </a:extLst>
+                    </a:blip>
+                    <a:stretch>
+                      <a:fillRect/>
+                    </a:stretch>
+                  </pic:blipFill>
+                  <pic:spPr>
+                    <a:xfrm>
+                      <a:off x="0" y="0"/>
+                      <a:ext cx="5731510" cy="2637790"/>
+                    </a:xfrm>
+                    <a:prstGeom prst="rect">
+                      <a:avLst/>
+                    </a:prstGeom>
+                  </pic:spPr>
+                </pic:pic>
+              </a:graphicData>
+            </a:graphic>
+          </wp:inline>
+        </w:drawing>
+      </w:r>
+    </w:p>
+    <w:p>
+      <w:pPr>
+        <w:pStyle w:val="Quote"/>
+        <w:rPr>
+          <w:lang w:val="es-ES_tradnl"/>
+        </w:rPr>
+      </w:pPr>
+      <w:r>
+        <w:rPr>
+          <w:lang w:val="es-ES_tradnl"/>
+        </w:rPr>
+        <w:t>Figura 1, total de inmigrantes en España de 2008 a 2022, elaboración propia</w:t>
+      </w:r>
+    </w:p>
+    <w:p>
+      <w:pPr>
+        <w:rPr>
+          <w:lang w:val="es-ES_tradnl"/>
+        </w:rPr>
+      </w:pPr>
+    </w:p>
+    <w:p>
+      <w:pPr>
+        <w:jc w:val="center"/>
+        <w:rPr>
+          <w:lang w:val="es-ES_tradnl"/>
+        </w:rPr>
+      </w:pPr>
+      <w:r>
+        <w:rPr>
+          <w:noProof/>
+          <w:lang w:val="es-ES_tradnl"/>
+        </w:rPr>
+        <w:drawing>
+          <wp:inline distT="0" distB="0" distL="0" distR="0" wp14:anchorId="48D8EAB7" wp14:editId="44B15B93">
+            <wp:extent cx="5276850" cy="3467100"/>
+            <wp:effectExtent l="0" t="0" r="0" b="0"/>
+            <wp:docPr id="1573396981" name="Picture 2" descr="A graph of a number of people&#10;&#10;Description automatically generated"/>
+            <wp:cNvGraphicFramePr>
+              <a:graphicFrameLocks xmlns:a="http://schemas.openxmlformats.org/drawingml/2006/main" noChangeAspect="1"/>
+            </wp:cNvGraphicFramePr>
+            <a:graphic xmlns:a="http://schemas.openxmlformats.org/drawingml/2006/main">
+              <a:graphicData uri="http://schemas.openxmlformats.org/drawingml/2006/picture">
+                <pic:pic xmlns:pic="http://schemas.openxmlformats.org/drawingml/2006/picture">
+                  <pic:nvPicPr>
+                    <pic:cNvPr id="1573396981" name="Picture 2" descr="A graph of a number of people&#10;&#10;Description automatically generated"/>
+                    <pic:cNvPicPr/>
+                  </pic:nvPicPr>
+                  <pic:blipFill>
+                    <a:blip r:embed="rId15">
+                      <a:extLst>
+                        <a:ext uri="{28A0092B-C50C-407E-A947-70E740481C1C}">
+                          <a14:useLocalDpi xmlns:a14="http://schemas.microsoft.com/office/drawing/2010/main" val="0"/>
+                        </a:ext>
+                      </a:extLst>
+                    </a:blip>
+                    <a:stretch>
+                      <a:fillRect/>
+                    </a:stretch>
+                  </pic:blipFill>
+                  <pic:spPr>
+                    <a:xfrm>
+                      <a:off x="0" y="0"/>
+                      <a:ext cx="5276850" cy="3467100"/>
+                    </a:xfrm>
+                    <a:prstGeom prst="rect">
+                      <a:avLst/>
+                    </a:prstGeom>
+                  </pic:spPr>
+                </pic:pic>
+              </a:graphicData>
+            </a:graphic>
+          </wp:inline>
+        </w:drawing>
+      </w:r>
+    </w:p>
+    <w:p>
+      <w:pPr>
+        <w:pStyle w:val="Quote"/>
+        <w:rPr>
+          <w:lang w:val="es-ES_tradnl"/>
+        </w:rPr>
+      </w:pPr>
+      <w:r>
+        <w:rPr>
+          <w:lang w:val="es-ES_tradnl"/>
+        </w:rPr>
+        <w:t>Figura 2, distribución de la población inmigrante en España por sexo y grupo de edad, elaboración propia</w:t>
+      </w:r>
+    </w:p>
+    <w:p>
+      <w:pPr>
+        <w:rPr>
+          <w:lang w:val="es-ES_tradnl"/>
+        </w:rPr>
+      </w:pPr>
+    </w:p>
+    <w:p>
+      <w:pPr>
+        <w:rPr>
+          <w:lang w:val="es-ES_tradnl"/>
+        </w:rPr>
+      </w:pPr>
+      <w:r>
+        <w:rPr>
+          <w:lang w:val="es-ES_tradnl"/>
+        </w:rPr>
+        <w:t>Entre 2008-2013 hay una caída de número de inmigrantes y a partir del 2014 aumenta progresivamente hasta alcanzar un pico de 750,480 inmigrantes en 2019, para luego disminuir en el 2020 y 2021 (período de pandemia y restricciones sanitarias relacionadas al COVID 19) y mostrar un gran salto hasta ≈1.25 millones de inmigrantes en el 2022 (post-pandemia), superando al 2019 en aproximadamente 500,000 inmigrantes.</w:t>
+      </w:r>
+    </w:p>
+    <w:p>
+      <w:pPr>
+        <w:rPr>
+          <w:lang w:val="es-ES_tradnl"/>
+        </w:rPr>
+      </w:pPr>
+      <w:r>
+        <w:rPr>
+          <w:lang w:val="es-ES_tradnl"/>
+        </w:rPr>
+        <w:lastRenderedPageBreak/>
+        <w:t>Observando los inmigrantes que llegaron a España durante estos 15 años según la edad, vemos que predomina la inmigración de personas jóvenes de entre 25-34 años, seguidos de jóvenes de entre 15-24. A partir de ese punto, es notable la disminución progresiva del número de inmigrantes con el incremento de la edad.</w:t>
+      </w:r>
+    </w:p>
+    <w:p>
+      <w:pPr>
+        <w:rPr>
+          <w:lang w:val="es-ES_tradnl"/>
+        </w:rPr>
+      </w:pPr>
+      <w:r>
+        <w:rPr>
+          <w:lang w:val="es-ES_tradnl"/>
+        </w:rPr>
+        <w:t>En cuanto al sexo, vemos que la cantidad de mujeres y hombres es similar en todos los grupos, especialmente en los grupos de mayor presencia (15-24 y 25-34 años). Únicamente los grupos de entre 0-14 y 55-64 años muestran una mayor diferencia, el primero hacia los hombres y el segundo hacia las mujeres.</w:t>
+      </w:r>
+    </w:p>
+    <w:p>
+      <w:pPr>
+        <w:rPr>
+          <w:lang w:val="es-ES_tradnl"/>
+        </w:rPr>
+      </w:pPr>
+    </w:p>
+    <w:p>
+      <w:pPr>
+        <w:rPr>
+          <w:lang w:val="es-ES_tradnl"/>
+        </w:rPr>
+      </w:pPr>
+      <w:r>
+        <w:rPr>
+          <w:noProof/>
+          <w:lang w:val="es-ES_tradnl"/>
+        </w:rPr>
+        <w:drawing>
+          <wp:inline distT="0" distB="0" distL="0" distR="0" wp14:anchorId="0969DBD4" wp14:editId="0943021E">
+            <wp:extent cx="5731510" cy="4415790"/>
+            <wp:effectExtent l="0" t="0" r="2540" b="3810"/>
+            <wp:docPr id="1346704040" name="Picture 3" descr="A screenshot of a computer&#10;&#10;Description automatically generated"/>
+            <wp:cNvGraphicFramePr>
+              <a:graphicFrameLocks xmlns:a="http://schemas.openxmlformats.org/drawingml/2006/main" noChangeAspect="1"/>
+            </wp:cNvGraphicFramePr>
+            <a:graphic xmlns:a="http://schemas.openxmlformats.org/drawingml/2006/main">
+              <a:graphicData uri="http://schemas.openxmlformats.org/drawingml/2006/picture">
+                <pic:pic xmlns:pic="http://schemas.openxmlformats.org/drawingml/2006/picture">
+                  <pic:nvPicPr>
+                    <pic:cNvPr id="1346704040" name="Picture 3" descr="A screenshot of a computer&#10;&#10;Description automatically generated"/>
+                    <pic:cNvPicPr/>
+                  </pic:nvPicPr>
+                  <pic:blipFill>
+                    <a:blip r:embed="rId16">
+                      <a:extLst>
+                        <a:ext uri="{28A0092B-C50C-407E-A947-70E740481C1C}">
+                          <a14:useLocalDpi xmlns:a14="http://schemas.microsoft.com/office/drawing/2010/main" val="0"/>
+                        </a:ext>
+                      </a:extLst>
+                    </a:blip>
+                    <a:stretch>
+                      <a:fillRect/>
+                    </a:stretch>
+                  </pic:blipFill>
+                  <pic:spPr>
+                    <a:xfrm>
+                      <a:off x="0" y="0"/>
+                      <a:ext cx="5731510" cy="4415790"/>
+                    </a:xfrm>
+                    <a:prstGeom prst="rect">
+                      <a:avLst/>
+                    </a:prstGeom>
+                  </pic:spPr>
+                </pic:pic>
+              </a:graphicData>
+            </a:graphic>
+          </wp:inline>
+        </w:drawing>
+      </w:r>
+    </w:p>
+    <w:p>
+      <w:pPr>
+        <w:pStyle w:val="Quote"/>
+        <w:rPr>
+          <w:lang w:val="es-ES_tradnl"/>
+        </w:rPr>
+      </w:pPr>
+      <w:r>
+        <w:rPr>
+          <w:lang w:val="es-ES_tradnl"/>
+        </w:rPr>
+        <w:t>Figura 3, distribución poblacional de inmigrantes en España por cada año de 2008 a 2022, elaboración propia</w:t>
+      </w:r>
+    </w:p>
+    <w:p>
+      <w:pPr>
+        <w:rPr>
+          <w:lang w:val="es-ES_tradnl"/>
+        </w:rPr>
+      </w:pPr>
+    </w:p>
+    <w:p>
+      <w:pPr>
+        <w:rPr>
+          <w:lang w:val="es-ES_tradnl"/>
+        </w:rPr>
+      </w:pPr>
+      <w:r>
+        <w:rPr>
+          <w:lang w:val="es-ES_tradnl"/>
+        </w:rPr>
+        <w:t>La distribución por año parece indicar que a medida que hay menor inmigración, la dispersión de los datos es menor y los valores atípicos menos extremos en relación con el rango intercuartílico (caja), mientras que cuando hay aumenta la inmigración en el tiempo, la dispersión también aumenta.</w:t>
+      </w:r>
+    </w:p>
+    <w:p>
+      <w:pPr>
+        <w:rPr>
+          <w:lang w:val="es-ES_tradnl"/>
+        </w:rPr>
+      </w:pPr>
+    </w:p>
+    <w:p>
+      <w:pPr>
+        <w:rPr>
+          <w:noProof/>
+          <w:lang w:val="es-ES_tradnl"/>
+        </w:rPr>
+      </w:pPr>
+      <w:r>
+        <w:rPr>
+          <w:lang w:val="es-ES_tradnl"/>
+        </w:rPr>
+        <w:lastRenderedPageBreak/>
+        <w:t>Además, vemos que la mayoría de los datos se concentran en un rango medio/bajo de número de inmigrantes (observar rango intercuartílico entre 2008-2021 que se mantiene alrededor o por debajo de 10,000) y sólo algunas nacionalidades presentan valores "atípicamente" superiores al resto. Y son precisamente estas nacionalidades con grandes valores atípicos los que son de nuestro interés de estudio y modelado, pues en ellas se condensan la mayor masa de inmigrantes hacia España. Más aún, es interesante observar cómo algunas nacionalidades mantienen un número atípicamente alto de inmigración a lo largo de todo el período 2008-2022, como son españoles, colombianos, rumanos y marroquíes.</w:t>
+      </w:r>
+      <w:r>
+        <w:rPr>
+          <w:noProof/>
+          <w:lang w:val="es-ES_tradnl"/>
+        </w:rPr>
+        <w:t xml:space="preserve"> </w:t>
+      </w:r>
+      <w:r>
+        <w:rPr>
+          <w:noProof/>
+          <w:lang w:val="es-ES_tradnl"/>
+        </w:rPr>
+        <w:drawing>
+          <wp:inline distT="0" distB="0" distL="0" distR="0" wp14:anchorId="43764BA9" wp14:editId="33A3FC0E">
+            <wp:extent cx="5731510" cy="4111625"/>
+            <wp:effectExtent l="0" t="0" r="2540" b="3175"/>
+            <wp:docPr id="1866323517" name="Picture 4" descr="A graph of blue rectangular objects&#10;&#10;Description automatically generated with medium confidence"/>
+            <wp:cNvGraphicFramePr>
+              <a:graphicFrameLocks xmlns:a="http://schemas.openxmlformats.org/drawingml/2006/main" noChangeAspect="1"/>
+            </wp:cNvGraphicFramePr>
+            <a:graphic xmlns:a="http://schemas.openxmlformats.org/drawingml/2006/main">
+              <a:graphicData uri="http://schemas.openxmlformats.org/drawingml/2006/picture">
+                <pic:pic xmlns:pic="http://schemas.openxmlformats.org/drawingml/2006/picture">
+                  <pic:nvPicPr>
+                    <pic:cNvPr id="1866323517" name="Picture 4" descr="A graph of blue rectangular objects&#10;&#10;Description automatically generated with medium confidence"/>
+                    <pic:cNvPicPr/>
+                  </pic:nvPicPr>
+                  <pic:blipFill>
+                    <a:blip r:embed="rId17">
+                      <a:extLst>
+                        <a:ext uri="{28A0092B-C50C-407E-A947-70E740481C1C}">
+                          <a14:useLocalDpi xmlns:a14="http://schemas.microsoft.com/office/drawing/2010/main" val="0"/>
+                        </a:ext>
+                      </a:extLst>
+                    </a:blip>
+                    <a:stretch>
+                      <a:fillRect/>
+                    </a:stretch>
+                  </pic:blipFill>
+                  <pic:spPr>
+                    <a:xfrm>
+                      <a:off x="0" y="0"/>
+                      <a:ext cx="5731510" cy="4111625"/>
+                    </a:xfrm>
+                    <a:prstGeom prst="rect">
+                      <a:avLst/>
+                    </a:prstGeom>
+                  </pic:spPr>
+                </pic:pic>
+              </a:graphicData>
+            </a:graphic>
+          </wp:inline>
+        </w:drawing>
+      </w:r>
+    </w:p>
+    <w:p>
+      <w:pPr>
+        <w:pStyle w:val="Quote"/>
+        <w:rPr>
+          <w:lang w:val="es-ES_tradnl"/>
+        </w:rPr>
+      </w:pPr>
+      <w:r>
+        <w:rPr>
+          <w:lang w:val="es-ES_tradnl"/>
+        </w:rPr>
+        <w:t>Figura 4, porcentaje por total de inmigrantes en España por país de origen, elaboración propia</w:t>
+      </w:r>
+    </w:p>
+    <w:p>
+      <w:pPr>
+        <w:rPr>
+          <w:lang w:val="es-ES_tradnl"/>
+        </w:rPr>
+      </w:pPr>
+    </w:p>
+    <w:p>
+      <w:pPr>
+        <w:rPr>
+          <w:lang w:val="es-ES_tradnl"/>
+        </w:rPr>
+      </w:pPr>
+      <w:r>
+        <w:rPr>
+          <w:lang w:val="es-ES_tradnl"/>
+        </w:rPr>
+        <w:t>Previamente, ya habíamos notado la cantidad de inmigrantes españoles, colombianos, marroquíes y rumanos, y ahora lo observamos también en su distribución porcentual en base al total.</w:t>
+      </w:r>
+    </w:p>
+    <w:p>
+      <w:pPr>
+        <w:rPr>
+          <w:lang w:val="es-ES_tradnl"/>
+        </w:rPr>
+      </w:pPr>
+      <w:r>
+        <w:rPr>
+          <w:lang w:val="es-ES_tradnl"/>
+        </w:rPr>
+        <w:t>Luego de los top 4, parece variación porcentual menor entre las subsiguientes nacionalidades.</w:t>
+      </w:r>
+    </w:p>
+    <w:p>
+      <w:pPr>
+        <w:jc w:val="center"/>
+        <w:rPr>
+          <w:lang w:val="es-ES_tradnl"/>
+        </w:rPr>
+      </w:pPr>
+      <w:r>
+        <w:rPr>
+          <w:noProof/>
+          <w:lang w:val="es-ES_tradnl"/>
+        </w:rPr>
+        <w:lastRenderedPageBreak/>
+        <w:drawing>
+          <wp:inline distT="0" distB="0" distL="0" distR="0" wp14:anchorId="25792EAC" wp14:editId="1B85678A">
+            <wp:extent cx="5731510" cy="3670935"/>
+            <wp:effectExtent l="0" t="0" r="2540" b="5715"/>
+            <wp:docPr id="378573755" name="Picture 1" descr="A graph of blue rectangular bars with white text&#10;&#10;Description automatically generated"/>
+            <wp:cNvGraphicFramePr>
+              <a:graphicFrameLocks xmlns:a="http://schemas.openxmlformats.org/drawingml/2006/main" noChangeAspect="1"/>
+            </wp:cNvGraphicFramePr>
+            <a:graphic xmlns:a="http://schemas.openxmlformats.org/drawingml/2006/main">
+              <a:graphicData uri="http://schemas.openxmlformats.org/drawingml/2006/picture">
+                <pic:pic xmlns:pic="http://schemas.openxmlformats.org/drawingml/2006/picture">
+                  <pic:nvPicPr>
+                    <pic:cNvPr id="378573755" name="Picture 1" descr="A graph of blue rectangular bars with white text&#10;&#10;Description automatically generated"/>
+                    <pic:cNvPicPr/>
+                  </pic:nvPicPr>
+                  <pic:blipFill>
+                    <a:blip r:embed="rId18">
+                      <a:extLst>
+                        <a:ext uri="{28A0092B-C50C-407E-A947-70E740481C1C}">
+                          <a14:useLocalDpi xmlns:a14="http://schemas.microsoft.com/office/drawing/2010/main" val="0"/>
+                        </a:ext>
+                      </a:extLst>
+                    </a:blip>
+                    <a:stretch>
+                      <a:fillRect/>
+                    </a:stretch>
+                  </pic:blipFill>
+                  <pic:spPr>
+                    <a:xfrm>
+                      <a:off x="0" y="0"/>
+                      <a:ext cx="5731510" cy="3670935"/>
+                    </a:xfrm>
+                    <a:prstGeom prst="rect">
+                      <a:avLst/>
+                    </a:prstGeom>
+                  </pic:spPr>
+                </pic:pic>
+              </a:graphicData>
+            </a:graphic>
+          </wp:inline>
+        </w:drawing>
+      </w:r>
+    </w:p>
+    <w:p>
+      <w:pPr>
+        <w:pStyle w:val="Quote"/>
+        <w:rPr>
+          <w:lang w:val="es-ES_tradnl"/>
+        </w:rPr>
+      </w:pPr>
+      <w:r>
+        <w:rPr>
+          <w:lang w:val="es-ES_tradnl"/>
+        </w:rPr>
+        <w:t>Figura 5, desempeño por indicadores de libertad para Argentina de 2008 a 2022 en promedio, elaboración propia</w:t>
+      </w:r>
+    </w:p>
+    <w:p>
+      <w:pPr>
+        <w:rPr>
+          <w:lang w:val="es-ES_tradnl"/>
+        </w:rPr>
+      </w:pPr>
+    </w:p>
+    <w:p>
+      <w:pPr>
+        <w:rPr>
+          <w:lang w:val="es-ES_tradnl"/>
+        </w:rPr>
+      </w:pPr>
+      <w:r>
+        <w:rPr>
+          <w:lang w:val="es-ES_tradnl"/>
+        </w:rPr>
+        <w:t xml:space="preserve">Para los índices de libertad, obtuvimos gráficas por cada país para conocer el desempeño por cada uno de los indicadores. En el caso de Argentina, observamos que las libertades civiles alcanzan un grado de plenitud (donde 1 significa certeza y 0 ausencia). En general, los países seleccionados obtienen un promedio de desempeño alrededor del 0.5 de todos los indicadores. </w:t>
+      </w:r>
+    </w:p>
+    <w:p>
+      <w:pPr>
+        <w:jc w:val="center"/>
+        <w:rPr>
+          <w:lang w:val="es-ES_tradnl"/>
+        </w:rPr>
+      </w:pPr>
+      <w:r>
+        <w:rPr>
+          <w:noProof/>
+          <w:lang w:val="es-ES_tradnl"/>
+        </w:rPr>
+        <w:lastRenderedPageBreak/>
+        <w:drawing>
+          <wp:inline distT="0" distB="0" distL="0" distR="0" wp14:anchorId="2C7013F8" wp14:editId="62BAD14E">
+            <wp:extent cx="5266954" cy="4151384"/>
+            <wp:effectExtent l="0" t="0" r="0" b="1905"/>
+            <wp:docPr id="1903507691" name="Picture 6" descr="A graph with a line&#10;&#10;Description automatically generated"/>
+            <wp:cNvGraphicFramePr>
+              <a:graphicFrameLocks xmlns:a="http://schemas.openxmlformats.org/drawingml/2006/main" noChangeAspect="1"/>
+            </wp:cNvGraphicFramePr>
+            <a:graphic xmlns:a="http://schemas.openxmlformats.org/drawingml/2006/main">
+              <a:graphicData uri="http://schemas.openxmlformats.org/drawingml/2006/picture">
+                <pic:pic xmlns:pic="http://schemas.openxmlformats.org/drawingml/2006/picture">
+                  <pic:nvPicPr>
+                    <pic:cNvPr id="1903507691" name="Picture 6" descr="A graph with a line&#10;&#10;Description automatically generated"/>
+                    <pic:cNvPicPr/>
+                  </pic:nvPicPr>
+                  <pic:blipFill>
+                    <a:blip r:embed="rId19">
+                      <a:extLst>
+                        <a:ext uri="{28A0092B-C50C-407E-A947-70E740481C1C}">
+                          <a14:useLocalDpi xmlns:a14="http://schemas.microsoft.com/office/drawing/2010/main" val="0"/>
+                        </a:ext>
+                      </a:extLst>
+                    </a:blip>
+                    <a:stretch>
+                      <a:fillRect/>
+                    </a:stretch>
+                  </pic:blipFill>
+                  <pic:spPr>
+                    <a:xfrm>
+                      <a:off x="0" y="0"/>
+                      <a:ext cx="5266954" cy="4151384"/>
+                    </a:xfrm>
+                    <a:prstGeom prst="rect">
+                      <a:avLst/>
+                    </a:prstGeom>
+                  </pic:spPr>
+                </pic:pic>
+              </a:graphicData>
+            </a:graphic>
+          </wp:inline>
+        </w:drawing>
+      </w:r>
+    </w:p>
+    <w:p>
+      <w:pPr>
+        <w:pStyle w:val="Quote"/>
+        <w:rPr>
+          <w:lang w:val="es-ES_tradnl"/>
+        </w:rPr>
+      </w:pPr>
+      <w:r>
+        <w:rPr>
+          <w:lang w:val="es-ES_tradnl"/>
+        </w:rPr>
+        <w:t>Figura 6, desempeño global en indicador de igualdad en salubridad de 2008 a 2022, elaboración propia</w:t>
+      </w:r>
+    </w:p>
+    <w:p>
+      <w:pPr>
+        <w:rPr>
+          <w:lang w:val="es-ES_tradnl"/>
+        </w:rPr>
+      </w:pPr>
+    </w:p>
+    <w:p>
+      <w:pPr>
+        <w:rPr>
+          <w:lang w:val="es-ES_tradnl"/>
+        </w:rPr>
+      </w:pPr>
+      <w:r>
+        <w:rPr>
+          <w:lang w:val="es-ES_tradnl"/>
+        </w:rPr>
+        <w:t>Este indicador es particularmente interesante dado el contexto de la pandemia del COVID. El indicador responde a la accesibilidad de los ciudadanos a servicios de salud de alta calidad, para permitirles ejercer sus derechos políticos en la adultez. En franco declive desde 2008, la situación se ve un poco acelerada para 2019, tocando fondo en 2020 y teniendo un rebote. Aunque se aprecia un esfuerzo global por mejorar los servicios de salud en los países, nuevamente se pierde el avance para 2022.</w:t>
+      </w:r>
+    </w:p>
+    <w:p>
+      <w:pPr>
+        <w:rPr>
+          <w:lang w:val="es-ES_tradnl"/>
+        </w:rPr>
+      </w:pPr>
+    </w:p>
+    <w:p>
+      <w:pPr>
+        <w:rPr>
+          <w:lang w:val="es-ES_tradnl"/>
+        </w:rPr>
+      </w:pPr>
+      <w:r>
+        <w:rPr>
+          <w:noProof/>
+          <w:lang w:val="es-ES_tradnl"/>
+        </w:rPr>
+        <w:lastRenderedPageBreak/>
+        <w:drawing>
+          <wp:inline distT="0" distB="0" distL="0" distR="0" wp14:anchorId="785CB44A" wp14:editId="6352A616">
+            <wp:extent cx="5731510" cy="5924550"/>
+            <wp:effectExtent l="0" t="0" r="2540" b="0"/>
+            <wp:docPr id="894204974" name="Picture 5" descr="A graph of a graph of a graph&#10;&#10;Description automatically generated with medium confidence"/>
+            <wp:cNvGraphicFramePr>
+              <a:graphicFrameLocks xmlns:a="http://schemas.openxmlformats.org/drawingml/2006/main" noChangeAspect="1"/>
+            </wp:cNvGraphicFramePr>
+            <a:graphic xmlns:a="http://schemas.openxmlformats.org/drawingml/2006/main">
+              <a:graphicData uri="http://schemas.openxmlformats.org/drawingml/2006/picture">
+                <pic:pic xmlns:pic="http://schemas.openxmlformats.org/drawingml/2006/picture">
+                  <pic:nvPicPr>
+                    <pic:cNvPr id="894204974" name="Picture 5" descr="A graph of a graph of a graph&#10;&#10;Description automatically generated with medium confidence"/>
+                    <pic:cNvPicPr/>
+                  </pic:nvPicPr>
+                  <pic:blipFill>
+                    <a:blip r:embed="rId20">
+                      <a:extLst>
+                        <a:ext uri="{28A0092B-C50C-407E-A947-70E740481C1C}">
+                          <a14:useLocalDpi xmlns:a14="http://schemas.microsoft.com/office/drawing/2010/main" val="0"/>
+                        </a:ext>
+                      </a:extLst>
+                    </a:blip>
+                    <a:stretch>
+                      <a:fillRect/>
+                    </a:stretch>
+                  </pic:blipFill>
+                  <pic:spPr>
+                    <a:xfrm>
+                      <a:off x="0" y="0"/>
+                      <a:ext cx="5731510" cy="5924550"/>
+                    </a:xfrm>
+                    <a:prstGeom prst="rect">
+                      <a:avLst/>
+                    </a:prstGeom>
+                  </pic:spPr>
+                </pic:pic>
+              </a:graphicData>
+            </a:graphic>
+          </wp:inline>
+        </w:drawing>
+      </w:r>
+    </w:p>
+    <w:p>
+      <w:pPr>
+        <w:rPr>
+          <w:lang w:val="es-ES_tradnl"/>
+        </w:rPr>
+      </w:pPr>
+      <w:r>
+        <w:rPr>
+          <w:lang w:val="es-ES_tradnl"/>
+        </w:rPr>
+        <w:t xml:space="preserve">Para efectos del estudio, podemos afirmar que los migrantes en España provienen de un trasfondo diverso, muchos marcados por carencias palpables y otros con un nivel de vida alto. </w:t>
+      </w:r>
+      <w:r>
+        <w:rPr>
+          <w:lang w:val="es-ES_tradnl"/>
+        </w:rPr>
+        <w:t xml:space="preserve">Las gráficas anteriores muestran el ejemplo concreto para Pakistán </w:t>
+      </w:r>
+      <w:r>
+        <w:rPr>
+          <w:lang w:val="es-ES_tradnl"/>
+        </w:rPr>
+        <w:t>mismo que tiene altibajos de un indicador a otro.</w:t>
+      </w:r>
     </w:p>
     <w:p>
       <w:pPr>
         <w:pStyle w:val="Heading3"/>
       </w:pPr>
-      <w:bookmarkStart w:id="12" w:name="_Toc177406689"/>
+      <w:bookmarkStart w:id="13" w:name="_Toc177406689"/>
       <w:r>
         <w:t>Preprocesado de datos</w:t>
       </w:r>
-      <w:bookmarkEnd w:id="12"/>
+      <w:bookmarkEnd w:id="13"/>
     </w:p>
     <w:p>
       <w:pPr>
@@ -2329,11 +3389,11 @@
       <w:pPr>
         <w:pStyle w:val="Heading3"/>
       </w:pPr>
-      <w:bookmarkStart w:id="13" w:name="_Toc177406690"/>
+      <w:bookmarkStart w:id="14" w:name="_Toc177406690"/>
       <w:r>
         <w:t>Selección de variables</w:t>
       </w:r>
-      <w:bookmarkEnd w:id="13"/>
+      <w:bookmarkEnd w:id="14"/>
     </w:p>
     <w:p>
       <w:pPr>
@@ -2346,19 +3406,11 @@
       <w:pPr>
         <w:pStyle w:val="Heading3"/>
       </w:pPr>
-      <w:bookmarkStart w:id="14" w:name="_Toc177406691"/>
-      <w:r>
-        <w:t xml:space="preserve">Partición de los datos en conjuntos </w:t>
-      </w:r>
-      <w:proofErr w:type="spellStart"/>
-      <w:r>
-        <w:t>train</w:t>
-      </w:r>
-      <w:proofErr w:type="spellEnd"/>
-      <w:r>
-        <w:t xml:space="preserve"> y test</w:t>
-      </w:r>
-      <w:bookmarkEnd w:id="14"/>
+      <w:bookmarkStart w:id="15" w:name="_Toc177406691"/>
+      <w:r>
+        <w:t>Partición de los datos en conjuntos train y test</w:t>
+      </w:r>
+      <w:bookmarkEnd w:id="15"/>
     </w:p>
     <w:p>
       <w:pPr>
@@ -2371,11 +3423,12 @@
       <w:pPr>
         <w:pStyle w:val="Heading3"/>
       </w:pPr>
-      <w:bookmarkStart w:id="15" w:name="_Toc177406692"/>
-      <w:r>
+      <w:bookmarkStart w:id="16" w:name="_Toc177406692"/>
+      <w:r>
+        <w:lastRenderedPageBreak/>
         <w:t>Aplicación de modelos de aprendizaje automático</w:t>
       </w:r>
-      <w:bookmarkEnd w:id="15"/>
+      <w:bookmarkEnd w:id="16"/>
     </w:p>
     <w:p>
       <w:pPr>
@@ -2388,11 +3441,11 @@
       <w:pPr>
         <w:pStyle w:val="Heading3"/>
       </w:pPr>
-      <w:bookmarkStart w:id="16" w:name="_Toc177406693"/>
+      <w:bookmarkStart w:id="17" w:name="_Toc177406693"/>
       <w:r>
         <w:t>Evaluación y validación de modelos de aprendizaje automático</w:t>
       </w:r>
-      <w:bookmarkEnd w:id="16"/>
+      <w:bookmarkEnd w:id="17"/>
     </w:p>
     <w:p>
       <w:pPr>
@@ -2405,11 +3458,11 @@
       <w:pPr>
         <w:pStyle w:val="Heading3"/>
       </w:pPr>
-      <w:bookmarkStart w:id="17" w:name="_Toc177406694"/>
+      <w:bookmarkStart w:id="18" w:name="_Toc177406694"/>
       <w:r>
         <w:t>Comparativa de resultados</w:t>
       </w:r>
-      <w:bookmarkEnd w:id="17"/>
+      <w:bookmarkEnd w:id="18"/>
     </w:p>
     <w:p>
       <w:pPr>
@@ -2438,7 +3491,7 @@
           <w:lang w:val="es-ES_tradnl"/>
         </w:rPr>
       </w:pPr>
-      <w:bookmarkStart w:id="18" w:name="_Toc177406695"/>
+      <w:bookmarkStart w:id="19" w:name="_Toc177406695"/>
       <w:r>
         <w:rPr>
           <w:lang w:val="es-ES_tradnl"/>
@@ -2446,7 +3499,7 @@
         <w:lastRenderedPageBreak/>
         <w:t>Conclusiones</w:t>
       </w:r>
-      <w:bookmarkEnd w:id="18"/>
+      <w:bookmarkEnd w:id="19"/>
     </w:p>
     <w:p>
       <w:pPr>
@@ -2468,7 +3521,7 @@
           <w:lang w:val="es-ES_tradnl"/>
         </w:rPr>
       </w:pPr>
-      <w:bookmarkStart w:id="19" w:name="_Toc177406696"/>
+      <w:bookmarkStart w:id="20" w:name="_Toc177406696"/>
       <w:r>
         <w:rPr>
           <w:lang w:val="es-ES_tradnl"/>
@@ -2476,7 +3529,7 @@
         <w:lastRenderedPageBreak/>
         <w:t>Referencias bibliográficas</w:t>
       </w:r>
-      <w:bookmarkEnd w:id="19"/>
+      <w:bookmarkEnd w:id="20"/>
     </w:p>
     <w:p>
       <w:pPr>
@@ -2518,7 +3571,7 @@
         </w:rPr>
         <w:t xml:space="preserve">. Geneva. Disponible en: </w:t>
       </w:r>
-      <w:hyperlink r:id="rId10" w:history="1">
+      <w:hyperlink r:id="rId21" w:history="1">
         <w:r>
           <w:rPr>
             <w:rStyle w:val="Hyperlink"/>
@@ -2574,7 +3627,7 @@
         </w:rPr>
         <w:t xml:space="preserve">. Marzo 2016. Disponible en: </w:t>
       </w:r>
-      <w:hyperlink r:id="rId11" w:history="1">
+      <w:hyperlink r:id="rId22" w:history="1">
         <w:r>
           <w:rPr>
             <w:rStyle w:val="Hyperlink"/>
@@ -2614,7 +3667,7 @@
         </w:rPr>
         <w:t xml:space="preserve">Red de las Naciones Unidas. Disponible en: </w:t>
       </w:r>
-      <w:hyperlink r:id="rId12" w:anchor="accordion" w:history="1">
+      <w:hyperlink r:id="rId23" w:anchor="accordion" w:history="1">
         <w:r>
           <w:rPr>
             <w:rStyle w:val="Hyperlink"/>
@@ -2663,7 +3716,7 @@
         </w:rPr>
         <w:t xml:space="preserve">. Nota de Prensa. Disponible en: </w:t>
       </w:r>
-      <w:hyperlink r:id="rId13" w:history="1">
+      <w:hyperlink r:id="rId24" w:history="1">
         <w:r>
           <w:rPr>
             <w:rStyle w:val="Hyperlink"/>
@@ -2694,55 +3747,7 @@
           <w:rFonts w:ascii="Arial" w:hAnsi="Arial" w:cs="Arial"/>
           <w:lang w:val="es-ES_tradnl"/>
         </w:rPr>
-        <w:t xml:space="preserve">AYDEMİR </w:t>
-      </w:r>
-      <w:proofErr w:type="spellStart"/>
-      <w:r>
-        <w:rPr>
-          <w:rFonts w:ascii="Arial" w:hAnsi="Arial" w:cs="Arial"/>
-          <w:lang w:val="es-ES_tradnl"/>
-        </w:rPr>
-        <w:t>Belgin</w:t>
-      </w:r>
-      <w:proofErr w:type="spellEnd"/>
-      <w:r>
-        <w:rPr>
-          <w:rFonts w:ascii="Arial" w:hAnsi="Arial" w:cs="Arial"/>
-          <w:lang w:val="es-ES_tradnl"/>
-        </w:rPr>
-        <w:t xml:space="preserve">, AYDIN Hakan, ÇETİNKAYA Ali y POLAT </w:t>
-      </w:r>
-      <w:proofErr w:type="spellStart"/>
-      <w:r>
-        <w:rPr>
-          <w:rFonts w:ascii="Arial" w:hAnsi="Arial" w:cs="Arial"/>
-          <w:lang w:val="es-ES_tradnl"/>
-        </w:rPr>
-        <w:t>Doğan</w:t>
-      </w:r>
-      <w:proofErr w:type="spellEnd"/>
-      <w:r>
-        <w:rPr>
-          <w:rFonts w:ascii="Arial" w:hAnsi="Arial" w:cs="Arial"/>
-          <w:lang w:val="es-ES_tradnl"/>
-        </w:rPr>
-        <w:t xml:space="preserve"> </w:t>
-      </w:r>
-      <w:proofErr w:type="spellStart"/>
-      <w:r>
-        <w:rPr>
-          <w:rFonts w:ascii="Arial" w:hAnsi="Arial" w:cs="Arial"/>
-          <w:lang w:val="es-ES_tradnl"/>
-        </w:rPr>
-        <w:t>Şafak</w:t>
-      </w:r>
-      <w:proofErr w:type="spellEnd"/>
-      <w:r>
-        <w:rPr>
-          <w:rFonts w:ascii="Arial" w:hAnsi="Arial" w:cs="Arial"/>
-          <w:lang w:val="es-ES_tradnl"/>
-        </w:rPr>
-        <w:t>.</w:t>
+        <w:t>AYDEMİR Belgin, AYDIN Hakan, ÇETİNKAYA Ali y POLAT Doğan Şafak.</w:t>
       </w:r>
       <w:r>
         <w:rPr>
@@ -2790,71 +3795,7 @@
           <w:rFonts w:ascii="Arial" w:hAnsi="Arial" w:cs="Arial"/>
           <w:lang w:val="es-ES_tradnl"/>
         </w:rPr>
-        <w:t xml:space="preserve">International </w:t>
-      </w:r>
-      <w:proofErr w:type="spellStart"/>
-      <w:r>
-        <w:rPr>
-          <w:rFonts w:ascii="Arial" w:hAnsi="Arial" w:cs="Arial"/>
-          <w:lang w:val="es-ES_tradnl"/>
-        </w:rPr>
-        <w:t>Journal</w:t>
-      </w:r>
-      <w:proofErr w:type="spellEnd"/>
-      <w:r>
-        <w:rPr>
-          <w:rFonts w:ascii="Arial" w:hAnsi="Arial" w:cs="Arial"/>
-          <w:lang w:val="es-ES_tradnl"/>
-        </w:rPr>
-        <w:t xml:space="preserve"> </w:t>
-      </w:r>
-      <w:proofErr w:type="spellStart"/>
-      <w:r>
-        <w:rPr>
-          <w:rFonts w:ascii="Arial" w:hAnsi="Arial" w:cs="Arial"/>
-          <w:lang w:val="es-ES_tradnl"/>
-        </w:rPr>
-        <w:t>of</w:t>
-      </w:r>
-      <w:proofErr w:type="spellEnd"/>
-      <w:r>
-        <w:rPr>
-          <w:rFonts w:ascii="Arial" w:hAnsi="Arial" w:cs="Arial"/>
-          <w:lang w:val="es-ES_tradnl"/>
-        </w:rPr>
-        <w:t xml:space="preserve"> </w:t>
-      </w:r>
-      <w:proofErr w:type="spellStart"/>
-      <w:r>
-        <w:rPr>
-          <w:rFonts w:ascii="Arial" w:hAnsi="Arial" w:cs="Arial"/>
-          <w:lang w:val="es-ES_tradnl"/>
-        </w:rPr>
-        <w:t>Multidisciplinary</w:t>
-      </w:r>
-      <w:proofErr w:type="spellEnd"/>
-      <w:r>
-        <w:rPr>
-          <w:rFonts w:ascii="Arial" w:hAnsi="Arial" w:cs="Arial"/>
-          <w:lang w:val="es-ES_tradnl"/>
-        </w:rPr>
-        <w:t xml:space="preserve"> </w:t>
-      </w:r>
-      <w:proofErr w:type="spellStart"/>
-      <w:r>
-        <w:rPr>
-          <w:rFonts w:ascii="Arial" w:hAnsi="Arial" w:cs="Arial"/>
-          <w:lang w:val="es-ES_tradnl"/>
-        </w:rPr>
-        <w:t>Studies</w:t>
-      </w:r>
-      <w:proofErr w:type="spellEnd"/>
-      <w:r>
-        <w:rPr>
-          <w:rFonts w:ascii="Arial" w:hAnsi="Arial" w:cs="Arial"/>
-          <w:lang w:val="es-ES_tradnl"/>
-        </w:rPr>
-        <w:t xml:space="preserve"> and Innovative Technologies. 2022. 6 (2), 162-168.</w:t>
+        <w:t>International Journal of Multidisciplinary Studies and Innovative Technologies. 2022. 6 (2), 162-168.</w:t>
       </w:r>
     </w:p>
     <w:p>
@@ -2877,23 +3818,7 @@
           <w:rFonts w:ascii="Arial" w:hAnsi="Arial" w:cs="Arial"/>
           <w:lang w:val="es-ES_tradnl"/>
         </w:rPr>
-        <w:t xml:space="preserve">CARAMMIA </w:t>
-      </w:r>
-      <w:proofErr w:type="spellStart"/>
-      <w:r>
-        <w:rPr>
-          <w:rFonts w:ascii="Arial" w:hAnsi="Arial" w:cs="Arial"/>
-          <w:lang w:val="es-ES_tradnl"/>
-        </w:rPr>
-        <w:t>Marcello</w:t>
-      </w:r>
-      <w:proofErr w:type="spellEnd"/>
-      <w:r>
-        <w:rPr>
-          <w:rFonts w:ascii="Arial" w:hAnsi="Arial" w:cs="Arial"/>
-          <w:lang w:val="es-ES_tradnl"/>
-        </w:rPr>
-        <w:t>, MARIA IACUS Stefano y WILKIN Teddy</w:t>
+        <w:t>CARAMMIA Marcello, MARIA IACUS Stefano y WILKIN Teddy</w:t>
       </w:r>
       <w:r>
         <w:rPr>
@@ -2938,53 +3863,12 @@
         </w:rPr>
         <w:t xml:space="preserve">. </w:t>
       </w:r>
-      <w:proofErr w:type="spellStart"/>
       <w:r>
         <w:rPr>
           <w:rFonts w:ascii="Arial" w:hAnsi="Arial" w:cs="Arial"/>
           <w:lang w:val="es-ES_tradnl"/>
         </w:rPr>
-        <w:t>Nature</w:t>
-      </w:r>
-      <w:proofErr w:type="spellEnd"/>
-      <w:r>
-        <w:rPr>
-          <w:rFonts w:ascii="Arial" w:hAnsi="Arial" w:cs="Arial"/>
-          <w:lang w:val="es-ES_tradnl"/>
-        </w:rPr>
-        <w:t xml:space="preserve">, </w:t>
-      </w:r>
-      <w:proofErr w:type="spellStart"/>
-      <w:r>
-        <w:rPr>
-          <w:rFonts w:ascii="Arial" w:hAnsi="Arial" w:cs="Arial"/>
-          <w:lang w:val="es-ES_tradnl"/>
-        </w:rPr>
-        <w:t>Scientific</w:t>
-      </w:r>
-      <w:proofErr w:type="spellEnd"/>
-      <w:r>
-        <w:rPr>
-          <w:rFonts w:ascii="Arial" w:hAnsi="Arial" w:cs="Arial"/>
-          <w:lang w:val="es-ES_tradnl"/>
-        </w:rPr>
-        <w:t xml:space="preserve"> </w:t>
-      </w:r>
-      <w:proofErr w:type="spellStart"/>
-      <w:r>
-        <w:rPr>
-          <w:rFonts w:ascii="Arial" w:hAnsi="Arial" w:cs="Arial"/>
-          <w:lang w:val="es-ES_tradnl"/>
-        </w:rPr>
-        <w:t>Reports</w:t>
-      </w:r>
-      <w:proofErr w:type="spellEnd"/>
-      <w:r>
-        <w:rPr>
-          <w:rFonts w:ascii="Arial" w:hAnsi="Arial" w:cs="Arial"/>
-          <w:lang w:val="es-ES_tradnl"/>
-        </w:rPr>
-        <w:t>. 2022. 12:1457.</w:t>
+        <w:t>Nature, Scientific Reports. 2022. 12:1457.</w:t>
       </w:r>
     </w:p>
     <w:p>
@@ -3014,7 +3898,7 @@
           <w:lang w:val="es-ES_tradnl"/>
         </w:rPr>
       </w:pPr>
-      <w:bookmarkStart w:id="20" w:name="_Toc177406697"/>
+      <w:bookmarkStart w:id="21" w:name="_Toc177406697"/>
       <w:r>
         <w:rPr>
           <w:lang w:val="es-ES_tradnl"/>
@@ -3022,10 +3906,10 @@
         <w:lastRenderedPageBreak/>
         <w:t>Anexos</w:t>
       </w:r>
-      <w:bookmarkEnd w:id="20"/>
+      <w:bookmarkEnd w:id="21"/>
     </w:p>
     <w:sectPr>
-      <w:footerReference w:type="default" r:id="rId14"/>
+      <w:footerReference w:type="default" r:id="rId25"/>
       <w:pgSz w:w="11906" w:h="16838" w:code="9"/>
       <w:pgMar w:top="1440" w:right="1440" w:bottom="1440" w:left="1440" w:header="720" w:footer="720" w:gutter="0"/>
       <w:pgNumType w:start="1"/>
@@ -3036,8 +3920,48 @@
 </w:document>
 </file>
 
+<file path=word/comments.xml><?xml version="1.0" encoding="utf-8"?>
+<w:comments xmlns:wpc="http://schemas.microsoft.com/office/word/2010/wordprocessingCanvas" xmlns:cx="http://schemas.microsoft.com/office/drawing/2014/chartex" xmlns:cx1="http://schemas.microsoft.com/office/drawing/2015/9/8/chartex" xmlns:cx2="http://schemas.microsoft.com/office/drawing/2015/10/21/chartex" xmlns:cx3="http://schemas.microsoft.com/office/drawing/2016/5/9/chartex" xmlns:cx4="http://schemas.microsoft.com/office/drawing/2016/5/10/chartex" xmlns:cx5="http://schemas.microsoft.com/office/drawing/2016/5/11/chartex" xmlns:cx6="http://schemas.microsoft.com/office/drawing/2016/5/12/chartex" xmlns:cx7="http://schemas.microsoft.com/office/drawing/2016/5/13/chartex" xmlns:cx8="http://schemas.microsoft.com/office/drawing/2016/5/14/chartex" xmlns:mc="http://schemas.openxmlformats.org/markup-compatibility/2006" xmlns:aink="http://schemas.microsoft.com/office/drawing/2016/ink" xmlns:am3d="http://schemas.microsoft.com/office/drawing/2017/model3d" xmlns:o="urn:schemas-microsoft-com:office:office" xmlns:oel="http://schemas.microsoft.com/office/2019/extlst" xmlns:r="http://schemas.openxmlformats.org/officeDocument/2006/relationships" xmlns:m="http://schemas.openxmlformats.org/officeDocument/2006/math" xmlns:v="urn:schemas-microsoft-com:vml" xmlns:wp14="http://schemas.microsoft.com/office/word/2010/wordprocessingDrawing" xmlns:wp="http://schemas.openxmlformats.org/drawingml/2006/wordprocessingDrawing" xmlns:w10="urn:schemas-microsoft-com:office:word" xmlns:w="http://schemas.openxmlformats.org/wordprocessingml/2006/main" xmlns:w14="http://schemas.microsoft.com/office/word/2010/wordml" xmlns:w15="http://schemas.microsoft.com/office/word/2012/wordml" xmlns:w16cex="http://schemas.microsoft.com/office/word/2018/wordml/cex" xmlns:w16cid="http://schemas.microsoft.com/office/word/2016/wordml/cid" xmlns:w16="http://schemas.microsoft.com/office/word/2018/wordml" xmlns:w16du="http://schemas.microsoft.com/office/word/2023/wordml/word16du" xmlns:w16sdtdh="http://schemas.microsoft.com/office/word/2020/wordml/sdtdatahash" xmlns:w16se="http://schemas.microsoft.com/office/word/2015/wordml/symex" xmlns:wpg="http://schemas.microsoft.com/office/word/2010/wordprocessingGroup" xmlns:wpi="http://schemas.microsoft.com/office/word/2010/wordprocessingInk" xmlns:wne="http://schemas.microsoft.com/office/word/2006/wordml" xmlns:wps="http://schemas.microsoft.com/office/word/2010/wordprocessingShape" mc:Ignorable="w14 w15 w16se w16cid w16 w16cex w16sdtdh w16du wp14">
+  <w:comment w:id="11" w:author="Erick Hernández" w:date="2024-09-18T19:19:00Z" w:initials="EH">
+    <w:p>
+      <w:pPr>
+        <w:pStyle w:val="CommentText"/>
+        <w:jc w:val="left"/>
+      </w:pPr>
+      <w:r>
+        <w:rPr>
+          <w:rStyle w:val="CommentReference"/>
+        </w:rPr>
+        <w:annotationRef/>
+      </w:r>
+      <w:r>
+        <w:t>Cris, creo que aquí podemos dirigir a los lectores al anexo para que exploren los datos recopilados, sin tener que gastarnos explicando todas las variables.</w:t>
+      </w:r>
+    </w:p>
+  </w:comment>
+</w:comments>
+</file>
+
+<file path=word/commentsExtended.xml><?xml version="1.0" encoding="utf-8"?>
+<w15:commentsEx xmlns:wpc="http://schemas.microsoft.com/office/word/2010/wordprocessingCanvas" xmlns:cx="http://schemas.microsoft.com/office/drawing/2014/chartex" xmlns:cx1="http://schemas.microsoft.com/office/drawing/2015/9/8/chartex" xmlns:cx2="http://schemas.microsoft.com/office/drawing/2015/10/21/chartex" xmlns:cx3="http://schemas.microsoft.com/office/drawing/2016/5/9/chartex" xmlns:cx4="http://schemas.microsoft.com/office/drawing/2016/5/10/chartex" xmlns:cx5="http://schemas.microsoft.com/office/drawing/2016/5/11/chartex" xmlns:cx6="http://schemas.microsoft.com/office/drawing/2016/5/12/chartex" xmlns:cx7="http://schemas.microsoft.com/office/drawing/2016/5/13/chartex" xmlns:cx8="http://schemas.microsoft.com/office/drawing/2016/5/14/chartex" xmlns:mc="http://schemas.openxmlformats.org/markup-compatibility/2006" xmlns:aink="http://schemas.microsoft.com/office/drawing/2016/ink" xmlns:am3d="http://schemas.microsoft.com/office/drawing/2017/model3d" xmlns:o="urn:schemas-microsoft-com:office:office" xmlns:oel="http://schemas.microsoft.com/office/2019/extlst" xmlns:r="http://schemas.openxmlformats.org/officeDocument/2006/relationships" xmlns:m="http://schemas.openxmlformats.org/officeDocument/2006/math" xmlns:v="urn:schemas-microsoft-com:vml" xmlns:wp14="http://schemas.microsoft.com/office/word/2010/wordprocessingDrawing" xmlns:wp="http://schemas.openxmlformats.org/drawingml/2006/wordprocessingDrawing" xmlns:w10="urn:schemas-microsoft-com:office:word" xmlns:w="http://schemas.openxmlformats.org/wordprocessingml/2006/main" xmlns:w14="http://schemas.microsoft.com/office/word/2010/wordml" xmlns:w15="http://schemas.microsoft.com/office/word/2012/wordml" xmlns:w16cex="http://schemas.microsoft.com/office/word/2018/wordml/cex" xmlns:w16cid="http://schemas.microsoft.com/office/word/2016/wordml/cid" xmlns:w16="http://schemas.microsoft.com/office/word/2018/wordml" xmlns:w16du="http://schemas.microsoft.com/office/word/2023/wordml/word16du" xmlns:w16sdtdh="http://schemas.microsoft.com/office/word/2020/wordml/sdtdatahash" xmlns:w16se="http://schemas.microsoft.com/office/word/2015/wordml/symex" xmlns:wpg="http://schemas.microsoft.com/office/word/2010/wordprocessingGroup" xmlns:wpi="http://schemas.microsoft.com/office/word/2010/wordprocessingInk" xmlns:wne="http://schemas.microsoft.com/office/word/2006/wordml" xmlns:wps="http://schemas.microsoft.com/office/word/2010/wordprocessingShape" mc:Ignorable="w14 w15 w16se w16cid w16 w16cex w16sdtdh w16du wp14">
+  <w15:commentEx w15:paraId="0802E15B" w15:done="0"/>
+</w15:commentsEx>
+</file>
+
+<file path=word/commentsExtensible.xml><?xml version="1.0" encoding="utf-8"?>
+<w16cex:commentsExtensible xmlns:wpc="http://schemas.microsoft.com/office/word/2010/wordprocessingCanvas" xmlns:cx="http://schemas.microsoft.com/office/drawing/2014/chartex" xmlns:cx1="http://schemas.microsoft.com/office/drawing/2015/9/8/chartex" xmlns:cx2="http://schemas.microsoft.com/office/drawing/2015/10/21/chartex" xmlns:cx3="http://schemas.microsoft.com/office/drawing/2016/5/9/chartex" xmlns:cx4="http://schemas.microsoft.com/office/drawing/2016/5/10/chartex" xmlns:cx5="http://schemas.microsoft.com/office/drawing/2016/5/11/chartex" xmlns:cx6="http://schemas.microsoft.com/office/drawing/2016/5/12/chartex" xmlns:cx7="http://schemas.microsoft.com/office/drawing/2016/5/13/chartex" xmlns:cx8="http://schemas.microsoft.com/office/drawing/2016/5/14/chartex" xmlns:cr="http://schemas.microsoft.com/office/comments/2020/reactions" xmlns:mc="http://schemas.openxmlformats.org/markup-compatibility/2006" xmlns:aink="http://schemas.microsoft.com/office/drawing/2016/ink" xmlns:am3d="http://schemas.microsoft.com/office/drawing/2017/model3d" xmlns:o="urn:schemas-microsoft-com:office:office" xmlns:oel="http://schemas.microsoft.com/office/2019/extlst" xmlns:r="http://schemas.openxmlformats.org/officeDocument/2006/relationships" xmlns:m="http://schemas.openxmlformats.org/officeDocument/2006/math" xmlns:v="urn:schemas-microsoft-com:vml" xmlns:wp14="http://schemas.microsoft.com/office/word/2010/wordprocessingDrawing" xmlns:wp="http://schemas.openxmlformats.org/drawingml/2006/wordprocessingDrawing" xmlns:w10="urn:schemas-microsoft-com:office:word" xmlns:w="http://schemas.openxmlformats.org/wordprocessingml/2006/main" xmlns:w14="http://schemas.microsoft.com/office/word/2010/wordml" xmlns:w15="http://schemas.microsoft.com/office/word/2012/wordml" xmlns:w16cex="http://schemas.microsoft.com/office/word/2018/wordml/cex" xmlns:w16cid="http://schemas.microsoft.com/office/word/2016/wordml/cid" xmlns:w16="http://schemas.microsoft.com/office/word/2018/wordml" xmlns:w16du="http://schemas.microsoft.com/office/word/2023/wordml/word16du" xmlns:w16sdtdh="http://schemas.microsoft.com/office/word/2020/wordml/sdtdatahash" xmlns:w16se="http://schemas.microsoft.com/office/word/2015/wordml/symex" xmlns:wpg="http://schemas.microsoft.com/office/word/2010/wordprocessingGroup" xmlns:wpi="http://schemas.microsoft.com/office/word/2010/wordprocessingInk" xmlns:wne="http://schemas.microsoft.com/office/word/2006/wordml" xmlns:wps="http://schemas.microsoft.com/office/word/2010/wordprocessingShape" mc:Ignorable="w14 w15 w16se w16cid w16 w16cex w16sdtdh cr w16du wp14">
+  <w16cex:commentExtensible w16cex:durableId="64A89386" w16cex:dateUtc="2024-09-19T01:19:00Z"/>
+</w16cex:commentsExtensible>
+</file>
+
+<file path=word/commentsIds.xml><?xml version="1.0" encoding="utf-8"?>
+<w16cid:commentsIds xmlns:wpc="http://schemas.microsoft.com/office/word/2010/wordprocessingCanvas" xmlns:cx="http://schemas.microsoft.com/office/drawing/2014/chartex" xmlns:cx1="http://schemas.microsoft.com/office/drawing/2015/9/8/chartex" xmlns:cx2="http://schemas.microsoft.com/office/drawing/2015/10/21/chartex" xmlns:cx3="http://schemas.microsoft.com/office/drawing/2016/5/9/chartex" xmlns:cx4="http://schemas.microsoft.com/office/drawing/2016/5/10/chartex" xmlns:cx5="http://schemas.microsoft.com/office/drawing/2016/5/11/chartex" xmlns:cx6="http://schemas.microsoft.com/office/drawing/2016/5/12/chartex" xmlns:cx7="http://schemas.microsoft.com/office/drawing/2016/5/13/chartex" xmlns:cx8="http://schemas.microsoft.com/office/drawing/2016/5/14/chartex" xmlns:mc="http://schemas.openxmlformats.org/markup-compatibility/2006" xmlns:aink="http://schemas.microsoft.com/office/drawing/2016/ink" xmlns:am3d="http://schemas.microsoft.com/office/drawing/2017/model3d" xmlns:o="urn:schemas-microsoft-com:office:office" xmlns:oel="http://schemas.microsoft.com/office/2019/extlst" xmlns:r="http://schemas.openxmlformats.org/officeDocument/2006/relationships" xmlns:m="http://schemas.openxmlformats.org/officeDocument/2006/math" xmlns:v="urn:schemas-microsoft-com:vml" xmlns:wp14="http://schemas.microsoft.com/office/word/2010/wordprocessingDrawing" xmlns:wp="http://schemas.openxmlformats.org/drawingml/2006/wordprocessingDrawing" xmlns:w10="urn:schemas-microsoft-com:office:word" xmlns:w="http://schemas.openxmlformats.org/wordprocessingml/2006/main" xmlns:w14="http://schemas.microsoft.com/office/word/2010/wordml" xmlns:w15="http://schemas.microsoft.com/office/word/2012/wordml" xmlns:w16cex="http://schemas.microsoft.com/office/word/2018/wordml/cex" xmlns:w16cid="http://schemas.microsoft.com/office/word/2016/wordml/cid" xmlns:w16="http://schemas.microsoft.com/office/word/2018/wordml" xmlns:w16du="http://schemas.microsoft.com/office/word/2023/wordml/word16du" xmlns:w16sdtdh="http://schemas.microsoft.com/office/word/2020/wordml/sdtdatahash" xmlns:w16se="http://schemas.microsoft.com/office/word/2015/wordml/symex" xmlns:wpg="http://schemas.microsoft.com/office/word/2010/wordprocessingGroup" xmlns:wpi="http://schemas.microsoft.com/office/word/2010/wordprocessingInk" xmlns:wne="http://schemas.microsoft.com/office/word/2006/wordml" xmlns:wps="http://schemas.microsoft.com/office/word/2010/wordprocessingShape" mc:Ignorable="w14 w15 w16se w16cid w16 w16cex w16sdtdh w16du wp14">
+  <w16cid:commentId w16cid:paraId="0802E15B" w16cid:durableId="64A89386"/>
+</w16cid:commentsIds>
+</file>
+
 <file path=word/endnotes.xml><?xml version="1.0" encoding="utf-8"?>
-<w:endnotes xmlns:wpc="http://schemas.microsoft.com/office/word/2010/wordprocessingCanvas" xmlns:cx="http://schemas.microsoft.com/office/drawing/2014/chartex" xmlns:cx1="http://schemas.microsoft.com/office/drawing/2015/9/8/chartex" xmlns:cx2="http://schemas.microsoft.com/office/drawing/2015/10/21/chartex" xmlns:cx3="http://schemas.microsoft.com/office/drawing/2016/5/9/chartex" xmlns:cx4="http://schemas.microsoft.com/office/drawing/2016/5/10/chartex" xmlns:cx5="http://schemas.microsoft.com/office/drawing/2016/5/11/chartex" xmlns:cx6="http://schemas.microsoft.com/office/drawing/2016/5/12/chartex" xmlns:cx7="http://schemas.microsoft.com/office/drawing/2016/5/13/chartex" xmlns:cx8="http://schemas.microsoft.com/office/drawing/2016/5/14/chartex" xmlns:mc="http://schemas.openxmlformats.org/markup-compatibility/2006" xmlns:aink="http://schemas.microsoft.com/office/drawing/2016/ink" xmlns:am3d="http://schemas.microsoft.com/office/drawing/2017/model3d" xmlns:o="urn:schemas-microsoft-com:office:office" xmlns:r="http://schemas.openxmlformats.org/officeDocument/2006/relationships" xmlns:m="http://schemas.openxmlformats.org/officeDocument/2006/math" xmlns:v="urn:schemas-microsoft-com:vml" xmlns:wp14="http://schemas.microsoft.com/office/word/2010/wordprocessingDrawing" xmlns:wp="http://schemas.openxmlformats.org/drawingml/2006/wordprocessingDrawing" xmlns:w10="urn:schemas-microsoft-com:office:word" xmlns:w="http://schemas.openxmlformats.org/wordprocessingml/2006/main" xmlns:w14="http://schemas.microsoft.com/office/word/2010/wordml" xmlns:w15="http://schemas.microsoft.com/office/word/2012/wordml" xmlns:w16cex="http://schemas.microsoft.com/office/word/2018/wordml/cex" xmlns:w16cid="http://schemas.microsoft.com/office/word/2016/wordml/cid" xmlns:w16="http://schemas.microsoft.com/office/word/2018/wordml" xmlns:w16sdtdh="http://schemas.microsoft.com/office/word/2020/wordml/sdtdatahash" xmlns:w16se="http://schemas.microsoft.com/office/word/2015/wordml/symex" xmlns:wpg="http://schemas.microsoft.com/office/word/2010/wordprocessingGroup" xmlns:wpi="http://schemas.microsoft.com/office/word/2010/wordprocessingInk" xmlns:wne="http://schemas.microsoft.com/office/word/2006/wordml" xmlns:wps="http://schemas.microsoft.com/office/word/2010/wordprocessingShape" mc:Ignorable="w14 w15 w16se w16cid w16 w16cex w16sdtdh wp14">
+<w:endnotes xmlns:wpc="http://schemas.microsoft.com/office/word/2010/wordprocessingCanvas" xmlns:cx="http://schemas.microsoft.com/office/drawing/2014/chartex" xmlns:cx1="http://schemas.microsoft.com/office/drawing/2015/9/8/chartex" xmlns:cx2="http://schemas.microsoft.com/office/drawing/2015/10/21/chartex" xmlns:cx3="http://schemas.microsoft.com/office/drawing/2016/5/9/chartex" xmlns:cx4="http://schemas.microsoft.com/office/drawing/2016/5/10/chartex" xmlns:cx5="http://schemas.microsoft.com/office/drawing/2016/5/11/chartex" xmlns:cx6="http://schemas.microsoft.com/office/drawing/2016/5/12/chartex" xmlns:cx7="http://schemas.microsoft.com/office/drawing/2016/5/13/chartex" xmlns:cx8="http://schemas.microsoft.com/office/drawing/2016/5/14/chartex" xmlns:mc="http://schemas.openxmlformats.org/markup-compatibility/2006" xmlns:aink="http://schemas.microsoft.com/office/drawing/2016/ink" xmlns:am3d="http://schemas.microsoft.com/office/drawing/2017/model3d" xmlns:o="urn:schemas-microsoft-com:office:office" xmlns:oel="http://schemas.microsoft.com/office/2019/extlst" xmlns:r="http://schemas.openxmlformats.org/officeDocument/2006/relationships" xmlns:m="http://schemas.openxmlformats.org/officeDocument/2006/math" xmlns:v="urn:schemas-microsoft-com:vml" xmlns:wp14="http://schemas.microsoft.com/office/word/2010/wordprocessingDrawing" xmlns:wp="http://schemas.openxmlformats.org/drawingml/2006/wordprocessingDrawing" xmlns:w10="urn:schemas-microsoft-com:office:word" xmlns:w="http://schemas.openxmlformats.org/wordprocessingml/2006/main" xmlns:w14="http://schemas.microsoft.com/office/word/2010/wordml" xmlns:w15="http://schemas.microsoft.com/office/word/2012/wordml" xmlns:w16cex="http://schemas.microsoft.com/office/word/2018/wordml/cex" xmlns:w16cid="http://schemas.microsoft.com/office/word/2016/wordml/cid" xmlns:w16="http://schemas.microsoft.com/office/word/2018/wordml" xmlns:w16du="http://schemas.microsoft.com/office/word/2023/wordml/word16du" xmlns:w16sdtdh="http://schemas.microsoft.com/office/word/2020/wordml/sdtdatahash" xmlns:w16se="http://schemas.microsoft.com/office/word/2015/wordml/symex" xmlns:wpg="http://schemas.microsoft.com/office/word/2010/wordprocessingGroup" xmlns:wpi="http://schemas.microsoft.com/office/word/2010/wordprocessingInk" xmlns:wne="http://schemas.microsoft.com/office/word/2006/wordml" xmlns:wps="http://schemas.microsoft.com/office/word/2010/wordprocessingShape" mc:Ignorable="w14 w15 w16se w16cid w16 w16cex w16sdtdh w16du wp14">
   <w:endnote w:type="separator" w:id="-1">
     <w:p>
       <w:pPr>
@@ -3062,7 +3986,7 @@
 </file>
 
 <file path=word/footer1.xml><?xml version="1.0" encoding="utf-8"?>
-<w:ftr xmlns:wpc="http://schemas.microsoft.com/office/word/2010/wordprocessingCanvas" xmlns:cx="http://schemas.microsoft.com/office/drawing/2014/chartex" xmlns:cx1="http://schemas.microsoft.com/office/drawing/2015/9/8/chartex" xmlns:cx2="http://schemas.microsoft.com/office/drawing/2015/10/21/chartex" xmlns:cx3="http://schemas.microsoft.com/office/drawing/2016/5/9/chartex" xmlns:cx4="http://schemas.microsoft.com/office/drawing/2016/5/10/chartex" xmlns:cx5="http://schemas.microsoft.com/office/drawing/2016/5/11/chartex" xmlns:cx6="http://schemas.microsoft.com/office/drawing/2016/5/12/chartex" xmlns:cx7="http://schemas.microsoft.com/office/drawing/2016/5/13/chartex" xmlns:cx8="http://schemas.microsoft.com/office/drawing/2016/5/14/chartex" xmlns:mc="http://schemas.openxmlformats.org/markup-compatibility/2006" xmlns:aink="http://schemas.microsoft.com/office/drawing/2016/ink" xmlns:am3d="http://schemas.microsoft.com/office/drawing/2017/model3d" xmlns:o="urn:schemas-microsoft-com:office:office" xmlns:r="http://schemas.openxmlformats.org/officeDocument/2006/relationships" xmlns:m="http://schemas.openxmlformats.org/officeDocument/2006/math" xmlns:v="urn:schemas-microsoft-com:vml" xmlns:wp14="http://schemas.microsoft.com/office/word/2010/wordprocessingDrawing" xmlns:wp="http://schemas.openxmlformats.org/drawingml/2006/wordprocessingDrawing" xmlns:w10="urn:schemas-microsoft-com:office:word" xmlns:w="http://schemas.openxmlformats.org/wordprocessingml/2006/main" xmlns:w14="http://schemas.microsoft.com/office/word/2010/wordml" xmlns:w15="http://schemas.microsoft.com/office/word/2012/wordml" xmlns:w16cex="http://schemas.microsoft.com/office/word/2018/wordml/cex" xmlns:w16cid="http://schemas.microsoft.com/office/word/2016/wordml/cid" xmlns:w16="http://schemas.microsoft.com/office/word/2018/wordml" xmlns:w16sdtdh="http://schemas.microsoft.com/office/word/2020/wordml/sdtdatahash" xmlns:w16se="http://schemas.microsoft.com/office/word/2015/wordml/symex" xmlns:wpg="http://schemas.microsoft.com/office/word/2010/wordprocessingGroup" xmlns:wpi="http://schemas.microsoft.com/office/word/2010/wordprocessingInk" xmlns:wne="http://schemas.microsoft.com/office/word/2006/wordml" xmlns:wps="http://schemas.microsoft.com/office/word/2010/wordprocessingShape" mc:Ignorable="w14 w15 w16se w16cid w16 w16cex w16sdtdh wp14">
+<w:ftr xmlns:wpc="http://schemas.microsoft.com/office/word/2010/wordprocessingCanvas" xmlns:cx="http://schemas.microsoft.com/office/drawing/2014/chartex" xmlns:cx1="http://schemas.microsoft.com/office/drawing/2015/9/8/chartex" xmlns:cx2="http://schemas.microsoft.com/office/drawing/2015/10/21/chartex" xmlns:cx3="http://schemas.microsoft.com/office/drawing/2016/5/9/chartex" xmlns:cx4="http://schemas.microsoft.com/office/drawing/2016/5/10/chartex" xmlns:cx5="http://schemas.microsoft.com/office/drawing/2016/5/11/chartex" xmlns:cx6="http://schemas.microsoft.com/office/drawing/2016/5/12/chartex" xmlns:cx7="http://schemas.microsoft.com/office/drawing/2016/5/13/chartex" xmlns:cx8="http://schemas.microsoft.com/office/drawing/2016/5/14/chartex" xmlns:mc="http://schemas.openxmlformats.org/markup-compatibility/2006" xmlns:aink="http://schemas.microsoft.com/office/drawing/2016/ink" xmlns:am3d="http://schemas.microsoft.com/office/drawing/2017/model3d" xmlns:o="urn:schemas-microsoft-com:office:office" xmlns:oel="http://schemas.microsoft.com/office/2019/extlst" xmlns:r="http://schemas.openxmlformats.org/officeDocument/2006/relationships" xmlns:m="http://schemas.openxmlformats.org/officeDocument/2006/math" xmlns:v="urn:schemas-microsoft-com:vml" xmlns:wp14="http://schemas.microsoft.com/office/word/2010/wordprocessingDrawing" xmlns:wp="http://schemas.openxmlformats.org/drawingml/2006/wordprocessingDrawing" xmlns:w10="urn:schemas-microsoft-com:office:word" xmlns:w="http://schemas.openxmlformats.org/wordprocessingml/2006/main" xmlns:w14="http://schemas.microsoft.com/office/word/2010/wordml" xmlns:w15="http://schemas.microsoft.com/office/word/2012/wordml" xmlns:w16cex="http://schemas.microsoft.com/office/word/2018/wordml/cex" xmlns:w16cid="http://schemas.microsoft.com/office/word/2016/wordml/cid" xmlns:w16="http://schemas.microsoft.com/office/word/2018/wordml" xmlns:w16du="http://schemas.microsoft.com/office/word/2023/wordml/word16du" xmlns:w16sdtdh="http://schemas.microsoft.com/office/word/2020/wordml/sdtdatahash" xmlns:w16se="http://schemas.microsoft.com/office/word/2015/wordml/symex" xmlns:wpg="http://schemas.microsoft.com/office/word/2010/wordprocessingGroup" xmlns:wpi="http://schemas.microsoft.com/office/word/2010/wordprocessingInk" xmlns:wne="http://schemas.microsoft.com/office/word/2006/wordml" xmlns:wps="http://schemas.microsoft.com/office/word/2010/wordprocessingShape" mc:Ignorable="w14 w15 w16se w16cid w16 w16cex w16sdtdh w16du wp14">
   <w:p>
     <w:pPr>
       <w:pStyle w:val="Footer"/>
@@ -3073,7 +3997,7 @@
 </file>
 
 <file path=word/footer2.xml><?xml version="1.0" encoding="utf-8"?>
-<w:ftr xmlns:wpc="http://schemas.microsoft.com/office/word/2010/wordprocessingCanvas" xmlns:cx="http://schemas.microsoft.com/office/drawing/2014/chartex" xmlns:cx1="http://schemas.microsoft.com/office/drawing/2015/9/8/chartex" xmlns:cx2="http://schemas.microsoft.com/office/drawing/2015/10/21/chartex" xmlns:cx3="http://schemas.microsoft.com/office/drawing/2016/5/9/chartex" xmlns:cx4="http://schemas.microsoft.com/office/drawing/2016/5/10/chartex" xmlns:cx5="http://schemas.microsoft.com/office/drawing/2016/5/11/chartex" xmlns:cx6="http://schemas.microsoft.com/office/drawing/2016/5/12/chartex" xmlns:cx7="http://schemas.microsoft.com/office/drawing/2016/5/13/chartex" xmlns:cx8="http://schemas.microsoft.com/office/drawing/2016/5/14/chartex" xmlns:mc="http://schemas.openxmlformats.org/markup-compatibility/2006" xmlns:aink="http://schemas.microsoft.com/office/drawing/2016/ink" xmlns:am3d="http://schemas.microsoft.com/office/drawing/2017/model3d" xmlns:o="urn:schemas-microsoft-com:office:office" xmlns:r="http://schemas.openxmlformats.org/officeDocument/2006/relationships" xmlns:m="http://schemas.openxmlformats.org/officeDocument/2006/math" xmlns:v="urn:schemas-microsoft-com:vml" xmlns:wp14="http://schemas.microsoft.com/office/word/2010/wordprocessingDrawing" xmlns:wp="http://schemas.openxmlformats.org/drawingml/2006/wordprocessingDrawing" xmlns:w10="urn:schemas-microsoft-com:office:word" xmlns:w="http://schemas.openxmlformats.org/wordprocessingml/2006/main" xmlns:w14="http://schemas.microsoft.com/office/word/2010/wordml" xmlns:w15="http://schemas.microsoft.com/office/word/2012/wordml" xmlns:w16cex="http://schemas.microsoft.com/office/word/2018/wordml/cex" xmlns:w16cid="http://schemas.microsoft.com/office/word/2016/wordml/cid" xmlns:w16="http://schemas.microsoft.com/office/word/2018/wordml" xmlns:w16sdtdh="http://schemas.microsoft.com/office/word/2020/wordml/sdtdatahash" xmlns:w16se="http://schemas.microsoft.com/office/word/2015/wordml/symex" xmlns:wpg="http://schemas.microsoft.com/office/word/2010/wordprocessingGroup" xmlns:wpi="http://schemas.microsoft.com/office/word/2010/wordprocessingInk" xmlns:wne="http://schemas.microsoft.com/office/word/2006/wordml" xmlns:wps="http://schemas.microsoft.com/office/word/2010/wordprocessingShape" mc:Ignorable="w14 w15 w16se w16cid w16 w16cex w16sdtdh wp14">
+<w:ftr xmlns:wpc="http://schemas.microsoft.com/office/word/2010/wordprocessingCanvas" xmlns:cx="http://schemas.microsoft.com/office/drawing/2014/chartex" xmlns:cx1="http://schemas.microsoft.com/office/drawing/2015/9/8/chartex" xmlns:cx2="http://schemas.microsoft.com/office/drawing/2015/10/21/chartex" xmlns:cx3="http://schemas.microsoft.com/office/drawing/2016/5/9/chartex" xmlns:cx4="http://schemas.microsoft.com/office/drawing/2016/5/10/chartex" xmlns:cx5="http://schemas.microsoft.com/office/drawing/2016/5/11/chartex" xmlns:cx6="http://schemas.microsoft.com/office/drawing/2016/5/12/chartex" xmlns:cx7="http://schemas.microsoft.com/office/drawing/2016/5/13/chartex" xmlns:cx8="http://schemas.microsoft.com/office/drawing/2016/5/14/chartex" xmlns:mc="http://schemas.openxmlformats.org/markup-compatibility/2006" xmlns:aink="http://schemas.microsoft.com/office/drawing/2016/ink" xmlns:am3d="http://schemas.microsoft.com/office/drawing/2017/model3d" xmlns:o="urn:schemas-microsoft-com:office:office" xmlns:oel="http://schemas.microsoft.com/office/2019/extlst" xmlns:r="http://schemas.openxmlformats.org/officeDocument/2006/relationships" xmlns:m="http://schemas.openxmlformats.org/officeDocument/2006/math" xmlns:v="urn:schemas-microsoft-com:vml" xmlns:wp14="http://schemas.microsoft.com/office/word/2010/wordprocessingDrawing" xmlns:wp="http://schemas.openxmlformats.org/drawingml/2006/wordprocessingDrawing" xmlns:w10="urn:schemas-microsoft-com:office:word" xmlns:w="http://schemas.openxmlformats.org/wordprocessingml/2006/main" xmlns:w14="http://schemas.microsoft.com/office/word/2010/wordml" xmlns:w15="http://schemas.microsoft.com/office/word/2012/wordml" xmlns:w16cex="http://schemas.microsoft.com/office/word/2018/wordml/cex" xmlns:w16cid="http://schemas.microsoft.com/office/word/2016/wordml/cid" xmlns:w16="http://schemas.microsoft.com/office/word/2018/wordml" xmlns:w16du="http://schemas.microsoft.com/office/word/2023/wordml/word16du" xmlns:w16sdtdh="http://schemas.microsoft.com/office/word/2020/wordml/sdtdatahash" xmlns:w16se="http://schemas.microsoft.com/office/word/2015/wordml/symex" xmlns:wpg="http://schemas.microsoft.com/office/word/2010/wordprocessingGroup" xmlns:wpi="http://schemas.microsoft.com/office/word/2010/wordprocessingInk" xmlns:wne="http://schemas.microsoft.com/office/word/2006/wordml" xmlns:wps="http://schemas.microsoft.com/office/word/2010/wordprocessingShape" mc:Ignorable="w14 w15 w16se w16cid w16 w16cex w16sdtdh w16du wp14">
   <w:sdt>
     <w:sdtPr>
       <w:id w:val="-25254101"/>
@@ -3143,7 +4067,7 @@
 </file>
 
 <file path=word/footnotes.xml><?xml version="1.0" encoding="utf-8"?>
-<w:footnotes xmlns:wpc="http://schemas.microsoft.com/office/word/2010/wordprocessingCanvas" xmlns:cx="http://schemas.microsoft.com/office/drawing/2014/chartex" xmlns:cx1="http://schemas.microsoft.com/office/drawing/2015/9/8/chartex" xmlns:cx2="http://schemas.microsoft.com/office/drawing/2015/10/21/chartex" xmlns:cx3="http://schemas.microsoft.com/office/drawing/2016/5/9/chartex" xmlns:cx4="http://schemas.microsoft.com/office/drawing/2016/5/10/chartex" xmlns:cx5="http://schemas.microsoft.com/office/drawing/2016/5/11/chartex" xmlns:cx6="http://schemas.microsoft.com/office/drawing/2016/5/12/chartex" xmlns:cx7="http://schemas.microsoft.com/office/drawing/2016/5/13/chartex" xmlns:cx8="http://schemas.microsoft.com/office/drawing/2016/5/14/chartex" xmlns:mc="http://schemas.openxmlformats.org/markup-compatibility/2006" xmlns:aink="http://schemas.microsoft.com/office/drawing/2016/ink" xmlns:am3d="http://schemas.microsoft.com/office/drawing/2017/model3d" xmlns:o="urn:schemas-microsoft-com:office:office" xmlns:r="http://schemas.openxmlformats.org/officeDocument/2006/relationships" xmlns:m="http://schemas.openxmlformats.org/officeDocument/2006/math" xmlns:v="urn:schemas-microsoft-com:vml" xmlns:wp14="http://schemas.microsoft.com/office/word/2010/wordprocessingDrawing" xmlns:wp="http://schemas.openxmlformats.org/drawingml/2006/wordprocessingDrawing" xmlns:w10="urn:schemas-microsoft-com:office:word" xmlns:w="http://schemas.openxmlformats.org/wordprocessingml/2006/main" xmlns:w14="http://schemas.microsoft.com/office/word/2010/wordml" xmlns:w15="http://schemas.microsoft.com/office/word/2012/wordml" xmlns:w16cex="http://schemas.microsoft.com/office/word/2018/wordml/cex" xmlns:w16cid="http://schemas.microsoft.com/office/word/2016/wordml/cid" xmlns:w16="http://schemas.microsoft.com/office/word/2018/wordml" xmlns:w16sdtdh="http://schemas.microsoft.com/office/word/2020/wordml/sdtdatahash" xmlns:w16se="http://schemas.microsoft.com/office/word/2015/wordml/symex" xmlns:wpg="http://schemas.microsoft.com/office/word/2010/wordprocessingGroup" xmlns:wpi="http://schemas.microsoft.com/office/word/2010/wordprocessingInk" xmlns:wne="http://schemas.microsoft.com/office/word/2006/wordml" xmlns:wps="http://schemas.microsoft.com/office/word/2010/wordprocessingShape" mc:Ignorable="w14 w15 w16se w16cid w16 w16cex w16sdtdh wp14">
+<w:footnotes xmlns:wpc="http://schemas.microsoft.com/office/word/2010/wordprocessingCanvas" xmlns:cx="http://schemas.microsoft.com/office/drawing/2014/chartex" xmlns:cx1="http://schemas.microsoft.com/office/drawing/2015/9/8/chartex" xmlns:cx2="http://schemas.microsoft.com/office/drawing/2015/10/21/chartex" xmlns:cx3="http://schemas.microsoft.com/office/drawing/2016/5/9/chartex" xmlns:cx4="http://schemas.microsoft.com/office/drawing/2016/5/10/chartex" xmlns:cx5="http://schemas.microsoft.com/office/drawing/2016/5/11/chartex" xmlns:cx6="http://schemas.microsoft.com/office/drawing/2016/5/12/chartex" xmlns:cx7="http://schemas.microsoft.com/office/drawing/2016/5/13/chartex" xmlns:cx8="http://schemas.microsoft.com/office/drawing/2016/5/14/chartex" xmlns:mc="http://schemas.openxmlformats.org/markup-compatibility/2006" xmlns:aink="http://schemas.microsoft.com/office/drawing/2016/ink" xmlns:am3d="http://schemas.microsoft.com/office/drawing/2017/model3d" xmlns:o="urn:schemas-microsoft-com:office:office" xmlns:oel="http://schemas.microsoft.com/office/2019/extlst" xmlns:r="http://schemas.openxmlformats.org/officeDocument/2006/relationships" xmlns:m="http://schemas.openxmlformats.org/officeDocument/2006/math" xmlns:v="urn:schemas-microsoft-com:vml" xmlns:wp14="http://schemas.microsoft.com/office/word/2010/wordprocessingDrawing" xmlns:wp="http://schemas.openxmlformats.org/drawingml/2006/wordprocessingDrawing" xmlns:w10="urn:schemas-microsoft-com:office:word" xmlns:w="http://schemas.openxmlformats.org/wordprocessingml/2006/main" xmlns:w14="http://schemas.microsoft.com/office/word/2010/wordml" xmlns:w15="http://schemas.microsoft.com/office/word/2012/wordml" xmlns:w16cex="http://schemas.microsoft.com/office/word/2018/wordml/cex" xmlns:w16cid="http://schemas.microsoft.com/office/word/2016/wordml/cid" xmlns:w16="http://schemas.microsoft.com/office/word/2018/wordml" xmlns:w16du="http://schemas.microsoft.com/office/word/2023/wordml/word16du" xmlns:w16sdtdh="http://schemas.microsoft.com/office/word/2020/wordml/sdtdatahash" xmlns:w16se="http://schemas.microsoft.com/office/word/2015/wordml/symex" xmlns:wpg="http://schemas.microsoft.com/office/word/2010/wordprocessingGroup" xmlns:wpi="http://schemas.microsoft.com/office/word/2010/wordprocessingInk" xmlns:wne="http://schemas.microsoft.com/office/word/2006/wordml" xmlns:wps="http://schemas.microsoft.com/office/word/2010/wordprocessingShape" mc:Ignorable="w14 w15 w16se w16cid w16 w16cex w16sdtdh w16du wp14">
   <w:footnote w:type="separator" w:id="-1">
     <w:p>
       <w:pPr>
@@ -3168,7 +4092,7 @@
 </file>
 
 <file path=word/numbering.xml><?xml version="1.0" encoding="utf-8"?>
-<w:numbering xmlns:wpc="http://schemas.microsoft.com/office/word/2010/wordprocessingCanvas" xmlns:cx="http://schemas.microsoft.com/office/drawing/2014/chartex" xmlns:cx1="http://schemas.microsoft.com/office/drawing/2015/9/8/chartex" xmlns:cx2="http://schemas.microsoft.com/office/drawing/2015/10/21/chartex" xmlns:cx3="http://schemas.microsoft.com/office/drawing/2016/5/9/chartex" xmlns:cx4="http://schemas.microsoft.com/office/drawing/2016/5/10/chartex" xmlns:cx5="http://schemas.microsoft.com/office/drawing/2016/5/11/chartex" xmlns:cx6="http://schemas.microsoft.com/office/drawing/2016/5/12/chartex" xmlns:cx7="http://schemas.microsoft.com/office/drawing/2016/5/13/chartex" xmlns:cx8="http://schemas.microsoft.com/office/drawing/2016/5/14/chartex" xmlns:mc="http://schemas.openxmlformats.org/markup-compatibility/2006" xmlns:aink="http://schemas.microsoft.com/office/drawing/2016/ink" xmlns:am3d="http://schemas.microsoft.com/office/drawing/2017/model3d" xmlns:o="urn:schemas-microsoft-com:office:office" xmlns:r="http://schemas.openxmlformats.org/officeDocument/2006/relationships" xmlns:m="http://schemas.openxmlformats.org/officeDocument/2006/math" xmlns:v="urn:schemas-microsoft-com:vml" xmlns:wp14="http://schemas.microsoft.com/office/word/2010/wordprocessingDrawing" xmlns:wp="http://schemas.openxmlformats.org/drawingml/2006/wordprocessingDrawing" xmlns:w10="urn:schemas-microsoft-com:office:word" xmlns:w="http://schemas.openxmlformats.org/wordprocessingml/2006/main" xmlns:w14="http://schemas.microsoft.com/office/word/2010/wordml" xmlns:w15="http://schemas.microsoft.com/office/word/2012/wordml" xmlns:w16cex="http://schemas.microsoft.com/office/word/2018/wordml/cex" xmlns:w16cid="http://schemas.microsoft.com/office/word/2016/wordml/cid" xmlns:w16="http://schemas.microsoft.com/office/word/2018/wordml" xmlns:w16sdtdh="http://schemas.microsoft.com/office/word/2020/wordml/sdtdatahash" xmlns:w16se="http://schemas.microsoft.com/office/word/2015/wordml/symex" xmlns:wpg="http://schemas.microsoft.com/office/word/2010/wordprocessingGroup" xmlns:wpi="http://schemas.microsoft.com/office/word/2010/wordprocessingInk" xmlns:wne="http://schemas.microsoft.com/office/word/2006/wordml" xmlns:wps="http://schemas.microsoft.com/office/word/2010/wordprocessingShape" mc:Ignorable="w14 w15 w16se w16cid w16 w16cex w16sdtdh wp14">
+<w:numbering xmlns:wpc="http://schemas.microsoft.com/office/word/2010/wordprocessingCanvas" xmlns:cx="http://schemas.microsoft.com/office/drawing/2014/chartex" xmlns:cx1="http://schemas.microsoft.com/office/drawing/2015/9/8/chartex" xmlns:cx2="http://schemas.microsoft.com/office/drawing/2015/10/21/chartex" xmlns:cx3="http://schemas.microsoft.com/office/drawing/2016/5/9/chartex" xmlns:cx4="http://schemas.microsoft.com/office/drawing/2016/5/10/chartex" xmlns:cx5="http://schemas.microsoft.com/office/drawing/2016/5/11/chartex" xmlns:cx6="http://schemas.microsoft.com/office/drawing/2016/5/12/chartex" xmlns:cx7="http://schemas.microsoft.com/office/drawing/2016/5/13/chartex" xmlns:cx8="http://schemas.microsoft.com/office/drawing/2016/5/14/chartex" xmlns:mc="http://schemas.openxmlformats.org/markup-compatibility/2006" xmlns:aink="http://schemas.microsoft.com/office/drawing/2016/ink" xmlns:am3d="http://schemas.microsoft.com/office/drawing/2017/model3d" xmlns:o="urn:schemas-microsoft-com:office:office" xmlns:oel="http://schemas.microsoft.com/office/2019/extlst" xmlns:r="http://schemas.openxmlformats.org/officeDocument/2006/relationships" xmlns:m="http://schemas.openxmlformats.org/officeDocument/2006/math" xmlns:v="urn:schemas-microsoft-com:vml" xmlns:wp14="http://schemas.microsoft.com/office/word/2010/wordprocessingDrawing" xmlns:wp="http://schemas.openxmlformats.org/drawingml/2006/wordprocessingDrawing" xmlns:w10="urn:schemas-microsoft-com:office:word" xmlns:w="http://schemas.openxmlformats.org/wordprocessingml/2006/main" xmlns:w14="http://schemas.microsoft.com/office/word/2010/wordml" xmlns:w15="http://schemas.microsoft.com/office/word/2012/wordml" xmlns:w16cex="http://schemas.microsoft.com/office/word/2018/wordml/cex" xmlns:w16cid="http://schemas.microsoft.com/office/word/2016/wordml/cid" xmlns:w16="http://schemas.microsoft.com/office/word/2018/wordml" xmlns:w16du="http://schemas.microsoft.com/office/word/2023/wordml/word16du" xmlns:w16sdtdh="http://schemas.microsoft.com/office/word/2020/wordml/sdtdatahash" xmlns:w16se="http://schemas.microsoft.com/office/word/2015/wordml/symex" xmlns:wpg="http://schemas.microsoft.com/office/word/2010/wordprocessingGroup" xmlns:wpi="http://schemas.microsoft.com/office/word/2010/wordprocessingInk" xmlns:wne="http://schemas.microsoft.com/office/word/2006/wordml" xmlns:wps="http://schemas.microsoft.com/office/word/2010/wordprocessingShape" mc:Ignorable="w14 w15 w16se w16cid w16 w16cex w16sdtdh w16du wp14">
   <w:abstractNum w:abstractNumId="0" w15:restartNumberingAfterBreak="0">
     <w:nsid w:val="5A790C6E"/>
     <w:multiLevelType w:val="hybridMultilevel"/>
@@ -3260,14 +4184,111 @@
       </w:pPr>
     </w:lvl>
   </w:abstractNum>
-  <w:num w:numId="1">
+  <w:abstractNum w:abstractNumId="1" w15:restartNumberingAfterBreak="0">
+    <w:nsid w:val="6848586E"/>
+    <w:multiLevelType w:val="hybridMultilevel"/>
+    <w:tmpl w:val="8AE86172"/>
+    <w:lvl w:ilvl="0" w:tplc="0409000F">
+      <w:start w:val="1"/>
+      <w:numFmt w:val="decimal"/>
+      <w:lvlText w:val="%1."/>
+      <w:lvlJc w:val="left"/>
+      <w:pPr>
+        <w:ind w:left="720" w:hanging="360"/>
+      </w:pPr>
+    </w:lvl>
+    <w:lvl w:ilvl="1" w:tplc="04090019" w:tentative="1">
+      <w:start w:val="1"/>
+      <w:numFmt w:val="lowerLetter"/>
+      <w:lvlText w:val="%2."/>
+      <w:lvlJc w:val="left"/>
+      <w:pPr>
+        <w:ind w:left="1440" w:hanging="360"/>
+      </w:pPr>
+    </w:lvl>
+    <w:lvl w:ilvl="2" w:tplc="0409001B" w:tentative="1">
+      <w:start w:val="1"/>
+      <w:numFmt w:val="lowerRoman"/>
+      <w:lvlText w:val="%3."/>
+      <w:lvlJc w:val="right"/>
+      <w:pPr>
+        <w:ind w:left="2160" w:hanging="180"/>
+      </w:pPr>
+    </w:lvl>
+    <w:lvl w:ilvl="3" w:tplc="0409000F" w:tentative="1">
+      <w:start w:val="1"/>
+      <w:numFmt w:val="decimal"/>
+      <w:lvlText w:val="%4."/>
+      <w:lvlJc w:val="left"/>
+      <w:pPr>
+        <w:ind w:left="2880" w:hanging="360"/>
+      </w:pPr>
+    </w:lvl>
+    <w:lvl w:ilvl="4" w:tplc="04090019" w:tentative="1">
+      <w:start w:val="1"/>
+      <w:numFmt w:val="lowerLetter"/>
+      <w:lvlText w:val="%5."/>
+      <w:lvlJc w:val="left"/>
+      <w:pPr>
+        <w:ind w:left="3600" w:hanging="360"/>
+      </w:pPr>
+    </w:lvl>
+    <w:lvl w:ilvl="5" w:tplc="0409001B" w:tentative="1">
+      <w:start w:val="1"/>
+      <w:numFmt w:val="lowerRoman"/>
+      <w:lvlText w:val="%6."/>
+      <w:lvlJc w:val="right"/>
+      <w:pPr>
+        <w:ind w:left="4320" w:hanging="180"/>
+      </w:pPr>
+    </w:lvl>
+    <w:lvl w:ilvl="6" w:tplc="0409000F" w:tentative="1">
+      <w:start w:val="1"/>
+      <w:numFmt w:val="decimal"/>
+      <w:lvlText w:val="%7."/>
+      <w:lvlJc w:val="left"/>
+      <w:pPr>
+        <w:ind w:left="5040" w:hanging="360"/>
+      </w:pPr>
+    </w:lvl>
+    <w:lvl w:ilvl="7" w:tplc="04090019" w:tentative="1">
+      <w:start w:val="1"/>
+      <w:numFmt w:val="lowerLetter"/>
+      <w:lvlText w:val="%8."/>
+      <w:lvlJc w:val="left"/>
+      <w:pPr>
+        <w:ind w:left="5760" w:hanging="360"/>
+      </w:pPr>
+    </w:lvl>
+    <w:lvl w:ilvl="8" w:tplc="0409001B" w:tentative="1">
+      <w:start w:val="1"/>
+      <w:numFmt w:val="lowerRoman"/>
+      <w:lvlText w:val="%9."/>
+      <w:lvlJc w:val="right"/>
+      <w:pPr>
+        <w:ind w:left="6480" w:hanging="180"/>
+      </w:pPr>
+    </w:lvl>
+  </w:abstractNum>
+  <w:num w:numId="1" w16cid:durableId="1095245313">
     <w:abstractNumId w:val="0"/>
+  </w:num>
+  <w:num w:numId="2" w16cid:durableId="1046489062">
+    <w:abstractNumId w:val="1"/>
   </w:num>
 </w:numbering>
 </file>
 
+<file path=word/people.xml><?xml version="1.0" encoding="utf-8"?>
+<w15:people xmlns:wpc="http://schemas.microsoft.com/office/word/2010/wordprocessingCanvas" xmlns:cx="http://schemas.microsoft.com/office/drawing/2014/chartex" xmlns:cx1="http://schemas.microsoft.com/office/drawing/2015/9/8/chartex" xmlns:cx2="http://schemas.microsoft.com/office/drawing/2015/10/21/chartex" xmlns:cx3="http://schemas.microsoft.com/office/drawing/2016/5/9/chartex" xmlns:cx4="http://schemas.microsoft.com/office/drawing/2016/5/10/chartex" xmlns:cx5="http://schemas.microsoft.com/office/drawing/2016/5/11/chartex" xmlns:cx6="http://schemas.microsoft.com/office/drawing/2016/5/12/chartex" xmlns:cx7="http://schemas.microsoft.com/office/drawing/2016/5/13/chartex" xmlns:cx8="http://schemas.microsoft.com/office/drawing/2016/5/14/chartex" xmlns:mc="http://schemas.openxmlformats.org/markup-compatibility/2006" xmlns:aink="http://schemas.microsoft.com/office/drawing/2016/ink" xmlns:am3d="http://schemas.microsoft.com/office/drawing/2017/model3d" xmlns:o="urn:schemas-microsoft-com:office:office" xmlns:oel="http://schemas.microsoft.com/office/2019/extlst" xmlns:r="http://schemas.openxmlformats.org/officeDocument/2006/relationships" xmlns:m="http://schemas.openxmlformats.org/officeDocument/2006/math" xmlns:v="urn:schemas-microsoft-com:vml" xmlns:wp14="http://schemas.microsoft.com/office/word/2010/wordprocessingDrawing" xmlns:wp="http://schemas.openxmlformats.org/drawingml/2006/wordprocessingDrawing" xmlns:w10="urn:schemas-microsoft-com:office:word" xmlns:w="http://schemas.openxmlformats.org/wordprocessingml/2006/main" xmlns:w14="http://schemas.microsoft.com/office/word/2010/wordml" xmlns:w15="http://schemas.microsoft.com/office/word/2012/wordml" xmlns:w16cex="http://schemas.microsoft.com/office/word/2018/wordml/cex" xmlns:w16cid="http://schemas.microsoft.com/office/word/2016/wordml/cid" xmlns:w16="http://schemas.microsoft.com/office/word/2018/wordml" xmlns:w16du="http://schemas.microsoft.com/office/word/2023/wordml/word16du" xmlns:w16sdtdh="http://schemas.microsoft.com/office/word/2020/wordml/sdtdatahash" xmlns:w16se="http://schemas.microsoft.com/office/word/2015/wordml/symex" xmlns:wpg="http://schemas.microsoft.com/office/word/2010/wordprocessingGroup" xmlns:wpi="http://schemas.microsoft.com/office/word/2010/wordprocessingInk" xmlns:wne="http://schemas.microsoft.com/office/word/2006/wordml" xmlns:wps="http://schemas.microsoft.com/office/word/2010/wordprocessingShape" mc:Ignorable="w14 w15 w16se w16cid w16 w16cex w16sdtdh w16du wp14">
+  <w15:person w15:author="Erick Hernández">
+    <w15:presenceInfo w15:providerId="None" w15:userId="Erick Hernández"/>
+  </w15:person>
+</w15:people>
+</file>
+
 <file path=word/styles.xml><?xml version="1.0" encoding="utf-8"?>
-<w:styles xmlns:mc="http://schemas.openxmlformats.org/markup-compatibility/2006" xmlns:r="http://schemas.openxmlformats.org/officeDocument/2006/relationships" xmlns:w="http://schemas.openxmlformats.org/wordprocessingml/2006/main" xmlns:w14="http://schemas.microsoft.com/office/word/2010/wordml" xmlns:w15="http://schemas.microsoft.com/office/word/2012/wordml" xmlns:w16cex="http://schemas.microsoft.com/office/word/2018/wordml/cex" xmlns:w16cid="http://schemas.microsoft.com/office/word/2016/wordml/cid" xmlns:w16="http://schemas.microsoft.com/office/word/2018/wordml" xmlns:w16sdtdh="http://schemas.microsoft.com/office/word/2020/wordml/sdtdatahash" xmlns:w16se="http://schemas.microsoft.com/office/word/2015/wordml/symex" mc:Ignorable="w14 w15 w16se w16cid w16 w16cex w16sdtdh">
+<w:styles xmlns:mc="http://schemas.openxmlformats.org/markup-compatibility/2006" xmlns:r="http://schemas.openxmlformats.org/officeDocument/2006/relationships" xmlns:w="http://schemas.openxmlformats.org/wordprocessingml/2006/main" xmlns:w14="http://schemas.microsoft.com/office/word/2010/wordml" xmlns:w15="http://schemas.microsoft.com/office/word/2012/wordml" xmlns:w16cex="http://schemas.microsoft.com/office/word/2018/wordml/cex" xmlns:w16cid="http://schemas.microsoft.com/office/word/2016/wordml/cid" xmlns:w16="http://schemas.microsoft.com/office/word/2018/wordml" xmlns:w16du="http://schemas.microsoft.com/office/word/2023/wordml/word16du" xmlns:w16sdtdh="http://schemas.microsoft.com/office/word/2020/wordml/sdtdatahash" xmlns:w16se="http://schemas.microsoft.com/office/word/2015/wordml/symex" mc:Ignorable="w14 w15 w16se w16cid w16 w16cex w16sdtdh w16du">
   <w:docDefaults>
     <w:rPrDefault>
       <w:rPr>
@@ -4014,6 +5035,74 @@
       <w:ind w:left="440"/>
     </w:pPr>
   </w:style>
+  <w:style w:type="character" w:styleId="CommentReference">
+    <w:name w:val="annotation reference"/>
+    <w:basedOn w:val="DefaultParagraphFont"/>
+    <w:uiPriority w:val="99"/>
+    <w:semiHidden/>
+    <w:unhideWhenUsed/>
+    <w:rsid w:val="005173B3"/>
+    <w:rPr>
+      <w:sz w:val="16"/>
+      <w:szCs w:val="16"/>
+    </w:rPr>
+  </w:style>
+  <w:style w:type="paragraph" w:styleId="CommentText">
+    <w:name w:val="annotation text"/>
+    <w:basedOn w:val="Normal"/>
+    <w:link w:val="CommentTextChar"/>
+    <w:uiPriority w:val="99"/>
+    <w:unhideWhenUsed/>
+    <w:rsid w:val="005173B3"/>
+    <w:pPr>
+      <w:spacing w:line="240" w:lineRule="auto"/>
+    </w:pPr>
+    <w:rPr>
+      <w:sz w:val="20"/>
+      <w:szCs w:val="20"/>
+    </w:rPr>
+  </w:style>
+  <w:style w:type="character" w:customStyle="1" w:styleId="CommentTextChar">
+    <w:name w:val="Comment Text Char"/>
+    <w:basedOn w:val="DefaultParagraphFont"/>
+    <w:link w:val="CommentText"/>
+    <w:uiPriority w:val="99"/>
+    <w:rsid w:val="005173B3"/>
+    <w:rPr>
+      <w:rFonts w:ascii="Arial" w:hAnsi="Arial"/>
+      <w:sz w:val="20"/>
+      <w:szCs w:val="20"/>
+    </w:rPr>
+  </w:style>
+  <w:style w:type="paragraph" w:styleId="CommentSubject">
+    <w:name w:val="annotation subject"/>
+    <w:basedOn w:val="CommentText"/>
+    <w:next w:val="CommentText"/>
+    <w:link w:val="CommentSubjectChar"/>
+    <w:uiPriority w:val="99"/>
+    <w:semiHidden/>
+    <w:unhideWhenUsed/>
+    <w:rsid w:val="005173B3"/>
+    <w:rPr>
+      <w:b/>
+      <w:bCs/>
+    </w:rPr>
+  </w:style>
+  <w:style w:type="character" w:customStyle="1" w:styleId="CommentSubjectChar">
+    <w:name w:val="Comment Subject Char"/>
+    <w:basedOn w:val="CommentTextChar"/>
+    <w:link w:val="CommentSubject"/>
+    <w:uiPriority w:val="99"/>
+    <w:semiHidden/>
+    <w:rsid w:val="005173B3"/>
+    <w:rPr>
+      <w:rFonts w:ascii="Arial" w:hAnsi="Arial"/>
+      <w:b/>
+      <w:bCs/>
+      <w:sz w:val="20"/>
+      <w:szCs w:val="20"/>
+    </w:rPr>
+  </w:style>
 </w:styles>
 </file>
 

</xml_diff>

<commit_message>
Añadido objetivo de proyecto a escrito principal
</commit_message>
<xml_diff>
--- a/15 - Escritos/TFM Data Science Escrito Principal.docx
+++ b/15 - Escritos/TFM Data Science Escrito Principal.docx
@@ -2188,6 +2188,187 @@
         <w:rPr>
           <w:lang w:val="es-ES_tradnl"/>
         </w:rPr>
+        <w:t>A grandes rasgos, el proyecto busca encontrar desde un punto de vista estadístico, la relación que guarda el fenómeno de inmigración (representado por el número de personas que migran a España) con variables del tipo macroeconómico, social y político. Exploramos una causalidad mediante la aplicación de estudio estadístico (exploración de datos, preprocesamiento</w:t>
+      </w:r>
+      <w:r>
+        <w:rPr>
+          <w:lang w:val="es-ES_tradnl"/>
+        </w:rPr>
+        <w:t>, reducción dimensional y de variables</w:t>
+      </w:r>
+      <w:r>
+        <w:rPr>
+          <w:lang w:val="es-ES_tradnl"/>
+        </w:rPr>
+        <w:t xml:space="preserve"> y entrenamiento de modelos de </w:t>
+      </w:r>
+      <w:r>
+        <w:rPr>
+          <w:i/>
+          <w:iCs/>
+          <w:lang w:val="es-ES_tradnl"/>
+        </w:rPr>
+        <w:t>machine learning</w:t>
+      </w:r>
+      <w:r>
+        <w:rPr>
+          <w:lang w:val="es-ES_tradnl"/>
+        </w:rPr>
+        <w:t xml:space="preserve">) con la intención de </w:t>
+      </w:r>
+      <w:r>
+        <w:rPr>
+          <w:lang w:val="es-ES_tradnl"/>
+        </w:rPr>
+        <w:t>encontrar una relación veraz, descriptiva y tangible sobre este fenómeno y su trasfondo.</w:t>
+      </w:r>
+    </w:p>
+    <w:p>
+      <w:pPr>
+        <w:rPr>
+          <w:lang w:val="es-ES_tradnl"/>
+        </w:rPr>
+      </w:pPr>
+      <w:r>
+        <w:rPr>
+          <w:lang w:val="es-ES_tradnl"/>
+        </w:rPr>
+        <w:t>En el siguiente diagrama, podemos observar un ejemplo del funcionamiento de la decisión de la migración en las personas:</w:t>
+      </w:r>
+    </w:p>
+    <w:p>
+      <w:pPr>
+        <w:rPr>
+          <w:lang w:val="es-ES_tradnl"/>
+        </w:rPr>
+      </w:pPr>
+      <w:r>
+        <w:rPr>
+          <w:noProof/>
+          <w:lang w:val="es-ES_tradnl"/>
+        </w:rPr>
+        <w:drawing>
+          <wp:inline distT="0" distB="0" distL="0" distR="0" wp14:anchorId="60F97CD6" wp14:editId="7F85ECFD">
+            <wp:extent cx="5731510" cy="4152900"/>
+            <wp:effectExtent l="0" t="0" r="2540" b="0"/>
+            <wp:docPr id="460998836" name="Picture 1" descr="A diagram of a decision&#10;&#10;Description automatically generated"/>
+            <wp:cNvGraphicFramePr>
+              <a:graphicFrameLocks xmlns:a="http://schemas.openxmlformats.org/drawingml/2006/main" noChangeAspect="1"/>
+            </wp:cNvGraphicFramePr>
+            <a:graphic xmlns:a="http://schemas.openxmlformats.org/drawingml/2006/main">
+              <a:graphicData uri="http://schemas.openxmlformats.org/drawingml/2006/picture">
+                <pic:pic xmlns:pic="http://schemas.openxmlformats.org/drawingml/2006/picture">
+                  <pic:nvPicPr>
+                    <pic:cNvPr id="460998836" name="Picture 1" descr="A diagram of a decision&#10;&#10;Description automatically generated"/>
+                    <pic:cNvPicPr/>
+                  </pic:nvPicPr>
+                  <pic:blipFill>
+                    <a:blip r:embed="rId10">
+                      <a:extLst>
+                        <a:ext uri="{28A0092B-C50C-407E-A947-70E740481C1C}">
+                          <a14:useLocalDpi xmlns:a14="http://schemas.microsoft.com/office/drawing/2010/main" val="0"/>
+                        </a:ext>
+                      </a:extLst>
+                    </a:blip>
+                    <a:stretch>
+                      <a:fillRect/>
+                    </a:stretch>
+                  </pic:blipFill>
+                  <pic:spPr>
+                    <a:xfrm>
+                      <a:off x="0" y="0"/>
+                      <a:ext cx="5731510" cy="4152900"/>
+                    </a:xfrm>
+                    <a:prstGeom prst="rect">
+                      <a:avLst/>
+                    </a:prstGeom>
+                  </pic:spPr>
+                </pic:pic>
+              </a:graphicData>
+            </a:graphic>
+          </wp:inline>
+        </w:drawing>
+      </w:r>
+    </w:p>
+    <w:p>
+      <w:pPr>
+        <w:pStyle w:val="Quote"/>
+        <w:rPr>
+          <w:lang w:val="es-ES_tradnl"/>
+        </w:rPr>
+      </w:pPr>
+      <w:r>
+        <w:rPr>
+          <w:lang w:val="es-ES_tradnl"/>
+        </w:rPr>
+        <w:t xml:space="preserve">Figura 1, </w:t>
+      </w:r>
+      <w:r>
+        <w:rPr>
+          <w:lang w:val="es-ES_tradnl"/>
+        </w:rPr>
+        <w:t>Factores que propician la migración internacional</w:t>
+      </w:r>
+      <w:r>
+        <w:rPr>
+          <w:lang w:val="es-ES_tradnl"/>
+        </w:rPr>
+        <w:t xml:space="preserve">, </w:t>
+      </w:r>
+      <w:r>
+        <w:rPr>
+          <w:lang w:val="es-ES_tradnl"/>
+        </w:rPr>
+        <w:t>International Organization for Migration</w:t>
+      </w:r>
+    </w:p>
+    <w:p>
+      <w:pPr>
+        <w:rPr>
+          <w:lang w:val="es-ES_tradnl"/>
+        </w:rPr>
+      </w:pPr>
+    </w:p>
+    <w:p>
+      <w:pPr>
+        <w:rPr>
+          <w:lang w:val="es-ES_tradnl"/>
+        </w:rPr>
+      </w:pPr>
+      <w:r>
+        <w:rPr>
+          <w:lang w:val="es-ES_tradnl"/>
+        </w:rPr>
+        <w:t xml:space="preserve">Aquí vemos una </w:t>
+      </w:r>
+      <w:r>
+        <w:rPr>
+          <w:lang w:val="es-ES_tradnl"/>
+        </w:rPr>
+        <w:t>relación</w:t>
+      </w:r>
+      <w:r>
+        <w:rPr>
+          <w:lang w:val="es-ES_tradnl"/>
+        </w:rPr>
+        <w:t xml:space="preserve"> entre distintas variables </w:t>
+      </w:r>
+      <w:r>
+        <w:rPr>
+          <w:lang w:val="es-ES_tradnl"/>
+        </w:rPr>
+        <w:t>que influyen en la decisión de las personas en migrar o no de sus lugares de origen. Aunque el fenómeno de la migración también atiende a decisiones personas que pueden estudiarse desde un punto de vista psicosocial, mantendremos nuestro enfoque en variables macro (por encima del individuo).</w:t>
+      </w:r>
+      <w:r>
+        <w:rPr>
+          <w:lang w:val="es-ES_tradnl"/>
+        </w:rPr>
+        <w:t xml:space="preserve"> </w:t>
+      </w:r>
+      <w:r>
+        <w:rPr>
+          <w:lang w:val="es-ES_tradnl"/>
+        </w:rPr>
         <w:br w:type="page"/>
       </w:r>
     </w:p>
@@ -2719,7 +2900,7 @@
                     <pic:cNvPicPr/>
                   </pic:nvPicPr>
                   <pic:blipFill>
-                    <a:blip r:embed="rId14">
+                    <a:blip r:embed="rId15">
                       <a:extLst>
                         <a:ext uri="{28A0092B-C50C-407E-A947-70E740481C1C}">
                           <a14:useLocalDpi xmlns:a14="http://schemas.microsoft.com/office/drawing/2010/main" val="0"/>
@@ -2795,7 +2976,7 @@
                     <pic:cNvPicPr/>
                   </pic:nvPicPr>
                   <pic:blipFill>
-                    <a:blip r:embed="rId15">
+                    <a:blip r:embed="rId16">
                       <a:extLst>
                         <a:ext uri="{28A0092B-C50C-407E-A947-70E740481C1C}">
                           <a14:useLocalDpi xmlns:a14="http://schemas.microsoft.com/office/drawing/2010/main" val="0"/>
@@ -2917,7 +3098,7 @@
                     <pic:cNvPicPr/>
                   </pic:nvPicPr>
                   <pic:blipFill>
-                    <a:blip r:embed="rId16">
+                    <a:blip r:embed="rId17">
                       <a:extLst>
                         <a:ext uri="{28A0092B-C50C-407E-A947-70E740481C1C}">
                           <a14:useLocalDpi xmlns:a14="http://schemas.microsoft.com/office/drawing/2010/main" val="0"/>
@@ -3027,7 +3208,7 @@
                     <pic:cNvPicPr/>
                   </pic:nvPicPr>
                   <pic:blipFill>
-                    <a:blip r:embed="rId17">
+                    <a:blip r:embed="rId18">
                       <a:extLst>
                         <a:ext uri="{28A0092B-C50C-407E-A947-70E740481C1C}">
                           <a14:useLocalDpi xmlns:a14="http://schemas.microsoft.com/office/drawing/2010/main" val="0"/>
@@ -3130,7 +3311,7 @@
                     <pic:cNvPicPr/>
                   </pic:nvPicPr>
                   <pic:blipFill>
-                    <a:blip r:embed="rId18">
+                    <a:blip r:embed="rId19">
                       <a:extLst>
                         <a:ext uri="{28A0092B-C50C-407E-A947-70E740481C1C}">
                           <a14:useLocalDpi xmlns:a14="http://schemas.microsoft.com/office/drawing/2010/main" val="0"/>
@@ -3220,7 +3401,7 @@
                     <pic:cNvPicPr/>
                   </pic:nvPicPr>
                   <pic:blipFill>
-                    <a:blip r:embed="rId19">
+                    <a:blip r:embed="rId20">
                       <a:extLst>
                         <a:ext uri="{28A0092B-C50C-407E-A947-70E740481C1C}">
                           <a14:useLocalDpi xmlns:a14="http://schemas.microsoft.com/office/drawing/2010/main" val="0"/>
@@ -3316,7 +3497,7 @@
                     <pic:cNvPicPr/>
                   </pic:nvPicPr>
                   <pic:blipFill>
-                    <a:blip r:embed="rId20">
+                    <a:blip r:embed="rId21">
                       <a:extLst>
                         <a:ext uri="{28A0092B-C50C-407E-A947-70E740481C1C}">
                           <a14:useLocalDpi xmlns:a14="http://schemas.microsoft.com/office/drawing/2010/main" val="0"/>
@@ -3540,6 +3721,63 @@
         </w:numPr>
         <w:spacing w:before="120" w:after="120" w:line="360" w:lineRule="auto"/>
         <w:ind w:left="714" w:hanging="357"/>
+        <w:rPr>
+          <w:rFonts w:ascii="Arial" w:hAnsi="Arial" w:cs="Arial"/>
+          <w:i/>
+          <w:iCs/>
+          <w:lang w:val="es-ES_tradnl"/>
+        </w:rPr>
+      </w:pPr>
+      <w:r>
+        <w:rPr>
+          <w:rFonts w:ascii="Arial" w:hAnsi="Arial" w:cs="Arial"/>
+          <w:lang w:val="es-ES_tradnl"/>
+        </w:rPr>
+        <w:t>International Organization for Migration.</w:t>
+      </w:r>
+      <w:r>
+        <w:rPr>
+          <w:rFonts w:ascii="Arial" w:hAnsi="Arial" w:cs="Arial"/>
+          <w:i/>
+          <w:iCs/>
+          <w:lang w:val="es-ES_tradnl"/>
+        </w:rPr>
+        <w:t xml:space="preserve"> Factores que propician la migración internacional</w:t>
+      </w:r>
+      <w:r>
+        <w:rPr>
+          <w:rFonts w:ascii="Arial" w:hAnsi="Arial" w:cs="Arial"/>
+          <w:lang w:val="es-ES_tradnl"/>
+        </w:rPr>
+        <w:t xml:space="preserve">. Año 2011. Recuperado de </w:t>
+      </w:r>
+      <w:hyperlink r:id="rId22" w:history="1">
+        <w:r>
+          <w:rPr>
+            <w:rStyle w:val="Hyperlink"/>
+            <w:rFonts w:ascii="Arial" w:hAnsi="Arial" w:cs="Arial"/>
+            <w:lang w:val="es-ES_tradnl"/>
+          </w:rPr>
+          <w:t>https://emm.iom.int/es/handbooks/contexto-global-de-la-migracion-internacional/factores-que-propician-la-migracion</w:t>
+        </w:r>
+      </w:hyperlink>
+      <w:r>
+        <w:rPr>
+          <w:rFonts w:ascii="Arial" w:hAnsi="Arial" w:cs="Arial"/>
+          <w:lang w:val="es-ES_tradnl"/>
+        </w:rPr>
+        <w:t xml:space="preserve"> el 19 de septiembre 2024.</w:t>
+      </w:r>
+    </w:p>
+    <w:p>
+      <w:pPr>
+        <w:pStyle w:val="ListParagraph"/>
+        <w:numPr>
+          <w:ilvl w:val="0"/>
+          <w:numId w:val="1"/>
+        </w:numPr>
+        <w:spacing w:before="120" w:after="120" w:line="360" w:lineRule="auto"/>
+        <w:ind w:left="714" w:hanging="357"/>
         <w:jc w:val="both"/>
         <w:rPr>
           <w:rFonts w:ascii="Arial" w:hAnsi="Arial" w:cs="Arial"/>
@@ -3571,7 +3809,7 @@
         </w:rPr>
         <w:t xml:space="preserve">. Geneva. Disponible en: </w:t>
       </w:r>
-      <w:hyperlink r:id="rId21" w:history="1">
+      <w:hyperlink r:id="rId23" w:history="1">
         <w:r>
           <w:rPr>
             <w:rStyle w:val="Hyperlink"/>
@@ -3627,7 +3865,7 @@
         </w:rPr>
         <w:t xml:space="preserve">. Marzo 2016. Disponible en: </w:t>
       </w:r>
-      <w:hyperlink r:id="rId22" w:history="1">
+      <w:hyperlink r:id="rId24" w:history="1">
         <w:r>
           <w:rPr>
             <w:rStyle w:val="Hyperlink"/>
@@ -3667,7 +3905,7 @@
         </w:rPr>
         <w:t xml:space="preserve">Red de las Naciones Unidas. Disponible en: </w:t>
       </w:r>
-      <w:hyperlink r:id="rId23" w:anchor="accordion" w:history="1">
+      <w:hyperlink r:id="rId25" w:anchor="accordion" w:history="1">
         <w:r>
           <w:rPr>
             <w:rStyle w:val="Hyperlink"/>
@@ -3716,7 +3954,7 @@
         </w:rPr>
         <w:t xml:space="preserve">. Nota de Prensa. Disponible en: </w:t>
       </w:r>
-      <w:hyperlink r:id="rId24" w:history="1">
+      <w:hyperlink r:id="rId26" w:history="1">
         <w:r>
           <w:rPr>
             <w:rStyle w:val="Hyperlink"/>
@@ -3909,7 +4147,7 @@
       <w:bookmarkEnd w:id="21"/>
     </w:p>
     <w:sectPr>
-      <w:footerReference w:type="default" r:id="rId25"/>
+      <w:footerReference w:type="default" r:id="rId27"/>
       <w:pgSz w:w="11906" w:h="16838" w:code="9"/>
       <w:pgMar w:top="1440" w:right="1440" w:bottom="1440" w:left="1440" w:header="720" w:footer="720" w:gutter="0"/>
       <w:pgNumType w:start="1"/>
@@ -4760,7 +4998,6 @@
   <w:style w:type="character" w:default="1" w:styleId="DefaultParagraphFont">
     <w:name w:val="Default Paragraph Font"/>
     <w:uiPriority w:val="1"/>
-    <w:semiHidden/>
     <w:unhideWhenUsed/>
   </w:style>
   <w:style w:type="table" w:default="1" w:styleId="TableNormal">
@@ -5103,6 +5340,18 @@
       <w:szCs w:val="20"/>
     </w:rPr>
   </w:style>
+  <w:style w:type="character" w:styleId="UnresolvedMention">
+    <w:name w:val="Unresolved Mention"/>
+    <w:basedOn w:val="DefaultParagraphFont"/>
+    <w:uiPriority w:val="99"/>
+    <w:semiHidden/>
+    <w:unhideWhenUsed/>
+    <w:rsid w:val="00546EBE"/>
+    <w:rPr>
+      <w:color w:val="605E5C"/>
+      <w:shd w:val="clear" w:color="auto" w:fill="E1DFDD"/>
+    </w:rPr>
+  </w:style>
 </w:styles>
 </file>
 

</xml_diff>

<commit_message>
Primer boceto de materiales y metodos
</commit_message>
<xml_diff>
--- a/15 - Escritos/TFM Data Science Escrito Principal.docx
+++ b/15 - Escritos/TFM Data Science Escrito Principal.docx
@@ -386,7 +386,7 @@
     </w:p>
     <w:sdt>
       <w:sdtPr>
-        <w:id w:val="832931646"/>
+        <w:id w:val="474975292"/>
         <w:docPartObj>
           <w:docPartGallery w:val="Table of Contents"/>
           <w:docPartUnique/>
@@ -400,7 +400,7 @@
               <w:lang w:val="es-ES"/>
             </w:rPr>
           </w:pPr>
-          <w:bookmarkStart w:name="_Toc1944136957" w:id="1340113119"/>
+          <w:bookmarkStart w:name="_Toc462893297" w:id="1325516233"/>
           <w:r>
             <w:rPr>
               <w:lang w:val="es-ES"/>
@@ -413,7 +413,7 @@
             </w:rPr>
             <w:t>ndice</w:t>
           </w:r>
-          <w:bookmarkEnd w:id="1340113119"/>
+          <w:bookmarkEnd w:id="1325516233"/>
         </w:p>
         <w:p>
           <w:pPr>
@@ -437,7 +437,7 @@
           <w:r>
             <w:fldChar w:fldCharType="separate"/>
           </w:r>
-          <w:hyperlink w:anchor="_Toc1944136957">
+          <w:hyperlink w:anchor="_Toc462893297">
             <w:r>
               <w:rPr>
                 <w:rStyle w:val="Hyperlink"/>
@@ -451,7 +451,7 @@
               <w:fldChar w:fldCharType="begin"/>
             </w:r>
             <w:r>
-              <w:instrText xml:space="preserve">PAGEREF _Toc1944136957 \h</w:instrText>
+              <w:instrText xml:space="preserve">PAGEREF _Toc462893297 \h</w:instrText>
             </w:r>
             <w:r>
               <w:fldChar w:fldCharType="separate"/>
@@ -480,12 +480,12 @@
               <w14:ligatures w14:val="none"/>
             </w:rPr>
           </w:pPr>
-          <w:hyperlink w:anchor="_Toc178280302">
+          <w:hyperlink w:anchor="_Toc2125671252">
             <w:r>
               <w:rPr>
                 <w:rStyle w:val="Hyperlink"/>
               </w:rPr>
-              <w:t>Resumen</w:t>
+              <w:t>RESUMEN</w:t>
             </w:r>
             <w:r>
               <w:tab/>
@@ -494,7 +494,7 @@
               <w:fldChar w:fldCharType="begin"/>
             </w:r>
             <w:r>
-              <w:instrText xml:space="preserve">PAGEREF _Toc178280302 \h</w:instrText>
+              <w:instrText xml:space="preserve">PAGEREF _Toc2125671252 \h</w:instrText>
             </w:r>
             <w:r>
               <w:fldChar w:fldCharType="separate"/>
@@ -523,12 +523,12 @@
               <w14:ligatures w14:val="none"/>
             </w:rPr>
           </w:pPr>
-          <w:hyperlink w:anchor="_Toc496217161">
+          <w:hyperlink w:anchor="_Toc1230000241">
             <w:r>
               <w:rPr>
                 <w:rStyle w:val="Hyperlink"/>
               </w:rPr>
-              <w:t>Introducción</w:t>
+              <w:t>1. INTRODUCCIÓN</w:t>
             </w:r>
             <w:r>
               <w:tab/>
@@ -537,7 +537,7 @@
               <w:fldChar w:fldCharType="begin"/>
             </w:r>
             <w:r>
-              <w:instrText xml:space="preserve">PAGEREF _Toc496217161 \h</w:instrText>
+              <w:instrText xml:space="preserve">PAGEREF _Toc1230000241 \h</w:instrText>
             </w:r>
             <w:r>
               <w:fldChar w:fldCharType="separate"/>
@@ -566,12 +566,12 @@
               <w14:ligatures w14:val="none"/>
             </w:rPr>
           </w:pPr>
-          <w:hyperlink w:anchor="_Toc1399428220">
+          <w:hyperlink w:anchor="_Toc731643177">
             <w:r>
               <w:rPr>
                 <w:rStyle w:val="Hyperlink"/>
               </w:rPr>
-              <w:t>Antecedentes</w:t>
+              <w:t>2. ANTECEDENTES</w:t>
             </w:r>
             <w:r>
               <w:tab/>
@@ -580,7 +580,7 @@
               <w:fldChar w:fldCharType="begin"/>
             </w:r>
             <w:r>
-              <w:instrText xml:space="preserve">PAGEREF _Toc1399428220 \h</w:instrText>
+              <w:instrText xml:space="preserve">PAGEREF _Toc731643177 \h</w:instrText>
             </w:r>
             <w:r>
               <w:fldChar w:fldCharType="separate"/>
@@ -609,12 +609,12 @@
               <w14:ligatures w14:val="none"/>
             </w:rPr>
           </w:pPr>
-          <w:hyperlink w:anchor="_Toc354199448">
+          <w:hyperlink w:anchor="_Toc1317909006">
             <w:r>
               <w:rPr>
                 <w:rStyle w:val="Hyperlink"/>
               </w:rPr>
-              <w:t>Objetivo del proyecto</w:t>
+              <w:t>3. OBJETIVO</w:t>
             </w:r>
             <w:r>
               <w:tab/>
@@ -623,7 +623,7 @@
               <w:fldChar w:fldCharType="begin"/>
             </w:r>
             <w:r>
-              <w:instrText xml:space="preserve">PAGEREF _Toc354199448 \h</w:instrText>
+              <w:instrText xml:space="preserve">PAGEREF _Toc1317909006 \h</w:instrText>
             </w:r>
             <w:r>
               <w:fldChar w:fldCharType="separate"/>
@@ -652,12 +652,12 @@
               <w14:ligatures w14:val="none"/>
             </w:rPr>
           </w:pPr>
-          <w:hyperlink w:anchor="_Toc325344134">
+          <w:hyperlink w:anchor="_Toc1240271292">
             <w:r>
               <w:rPr>
                 <w:rStyle w:val="Hyperlink"/>
               </w:rPr>
-              <w:t>Material y métodos</w:t>
+              <w:t>4. MATERIALES Y MÉTODOS</w:t>
             </w:r>
             <w:r>
               <w:tab/>
@@ -666,7 +666,7 @@
               <w:fldChar w:fldCharType="begin"/>
             </w:r>
             <w:r>
-              <w:instrText xml:space="preserve">PAGEREF _Toc325344134 \h</w:instrText>
+              <w:instrText xml:space="preserve">PAGEREF _Toc1240271292 \h</w:instrText>
             </w:r>
             <w:r>
               <w:fldChar w:fldCharType="separate"/>
@@ -695,12 +695,12 @@
               <w14:ligatures w14:val="none"/>
             </w:rPr>
           </w:pPr>
-          <w:hyperlink w:anchor="_Toc2124761362">
+          <w:hyperlink w:anchor="_Toc1997622069">
             <w:r>
               <w:rPr>
                 <w:rStyle w:val="Hyperlink"/>
               </w:rPr>
-              <w:t>Resultados</w:t>
+              <w:t>5. RESULTADOS</w:t>
             </w:r>
             <w:r>
               <w:tab/>
@@ -709,7 +709,7 @@
               <w:fldChar w:fldCharType="begin"/>
             </w:r>
             <w:r>
-              <w:instrText xml:space="preserve">PAGEREF _Toc2124761362 \h</w:instrText>
+              <w:instrText xml:space="preserve">PAGEREF _Toc1997622069 \h</w:instrText>
             </w:r>
             <w:r>
               <w:fldChar w:fldCharType="separate"/>
@@ -718,7 +718,7 @@
               <w:rPr>
                 <w:rStyle w:val="Hyperlink"/>
               </w:rPr>
-              <w:t>13</w:t>
+              <w:t>11</w:t>
             </w:r>
             <w:r>
               <w:fldChar w:fldCharType="end"/>
@@ -738,12 +738,12 @@
               <w14:ligatures w14:val="none"/>
             </w:rPr>
           </w:pPr>
-          <w:hyperlink w:anchor="_Toc1228042720">
+          <w:hyperlink w:anchor="_Toc1679966463">
             <w:r>
               <w:rPr>
                 <w:rStyle w:val="Hyperlink"/>
               </w:rPr>
-              <w:t>Adquisición de fuentes de datos</w:t>
+              <w:t>5.1 Adquisición de fuentes de datos</w:t>
             </w:r>
             <w:r>
               <w:tab/>
@@ -752,7 +752,7 @@
               <w:fldChar w:fldCharType="begin"/>
             </w:r>
             <w:r>
-              <w:instrText xml:space="preserve">PAGEREF _Toc1228042720 \h</w:instrText>
+              <w:instrText xml:space="preserve">PAGEREF _Toc1679966463 \h</w:instrText>
             </w:r>
             <w:r>
               <w:fldChar w:fldCharType="separate"/>
@@ -761,7 +761,7 @@
               <w:rPr>
                 <w:rStyle w:val="Hyperlink"/>
               </w:rPr>
-              <w:t>13</w:t>
+              <w:t>11</w:t>
             </w:r>
             <w:r>
               <w:fldChar w:fldCharType="end"/>
@@ -779,12 +779,12 @@
               <w:noProof/>
             </w:rPr>
           </w:pPr>
-          <w:hyperlink w:anchor="_Toc1868360534">
+          <w:hyperlink w:anchor="_Toc1387243860">
             <w:r>
               <w:rPr>
                 <w:rStyle w:val="Hyperlink"/>
               </w:rPr>
-              <w:t>Descripción de fuentes de datos</w:t>
+              <w:t>5.2 Descripción de fuentes de datos</w:t>
             </w:r>
             <w:r>
               <w:tab/>
@@ -793,7 +793,7 @@
               <w:fldChar w:fldCharType="begin"/>
             </w:r>
             <w:r>
-              <w:instrText xml:space="preserve">PAGEREF _Toc1868360534 \h</w:instrText>
+              <w:instrText xml:space="preserve">PAGEREF _Toc1387243860 \h</w:instrText>
             </w:r>
             <w:r>
               <w:fldChar w:fldCharType="separate"/>
@@ -802,7 +802,7 @@
               <w:rPr>
                 <w:rStyle w:val="Hyperlink"/>
               </w:rPr>
-              <w:t>13</w:t>
+              <w:t>12</w:t>
             </w:r>
             <w:r>
               <w:fldChar w:fldCharType="end"/>
@@ -820,7 +820,7 @@
               <w:noProof/>
             </w:rPr>
           </w:pPr>
-          <w:hyperlink w:anchor="_Toc744081032">
+          <w:hyperlink w:anchor="_Toc1477394137">
             <w:r>
               <w:rPr>
                 <w:rStyle w:val="Hyperlink"/>
@@ -834,7 +834,7 @@
               <w:fldChar w:fldCharType="begin"/>
             </w:r>
             <w:r>
-              <w:instrText xml:space="preserve">PAGEREF _Toc744081032 \h</w:instrText>
+              <w:instrText xml:space="preserve">PAGEREF _Toc1477394137 \h</w:instrText>
             </w:r>
             <w:r>
               <w:fldChar w:fldCharType="separate"/>
@@ -843,7 +843,7 @@
               <w:rPr>
                 <w:rStyle w:val="Hyperlink"/>
               </w:rPr>
-              <w:t>13</w:t>
+              <w:t>12</w:t>
             </w:r>
             <w:r>
               <w:fldChar w:fldCharType="end"/>
@@ -861,7 +861,7 @@
               <w:noProof/>
             </w:rPr>
           </w:pPr>
-          <w:hyperlink w:anchor="_Toc535968376">
+          <w:hyperlink w:anchor="_Toc1017387196">
             <w:r>
               <w:rPr>
                 <w:rStyle w:val="Hyperlink"/>
@@ -875,7 +875,7 @@
               <w:fldChar w:fldCharType="begin"/>
             </w:r>
             <w:r>
-              <w:instrText xml:space="preserve">PAGEREF _Toc535968376 \h</w:instrText>
+              <w:instrText xml:space="preserve">PAGEREF _Toc1017387196 \h</w:instrText>
             </w:r>
             <w:r>
               <w:fldChar w:fldCharType="separate"/>
@@ -884,7 +884,7 @@
               <w:rPr>
                 <w:rStyle w:val="Hyperlink"/>
               </w:rPr>
-              <w:t>19</w:t>
+              <w:t>18</w:t>
             </w:r>
             <w:r>
               <w:fldChar w:fldCharType="end"/>
@@ -902,7 +902,7 @@
               <w:noProof/>
             </w:rPr>
           </w:pPr>
-          <w:hyperlink w:anchor="_Toc1593234350">
+          <w:hyperlink w:anchor="_Toc1217994107">
             <w:r>
               <w:rPr>
                 <w:rStyle w:val="Hyperlink"/>
@@ -916,7 +916,7 @@
               <w:fldChar w:fldCharType="begin"/>
             </w:r>
             <w:r>
-              <w:instrText xml:space="preserve">PAGEREF _Toc1593234350 \h</w:instrText>
+              <w:instrText xml:space="preserve">PAGEREF _Toc1217994107 \h</w:instrText>
             </w:r>
             <w:r>
               <w:fldChar w:fldCharType="separate"/>
@@ -925,7 +925,7 @@
               <w:rPr>
                 <w:rStyle w:val="Hyperlink"/>
               </w:rPr>
-              <w:t>19</w:t>
+              <w:t>18</w:t>
             </w:r>
             <w:r>
               <w:fldChar w:fldCharType="end"/>
@@ -943,7 +943,7 @@
               <w:noProof/>
             </w:rPr>
           </w:pPr>
-          <w:hyperlink w:anchor="_Toc567517263">
+          <w:hyperlink w:anchor="_Toc914209585">
             <w:r>
               <w:rPr>
                 <w:rStyle w:val="Hyperlink"/>
@@ -957,7 +957,7 @@
               <w:fldChar w:fldCharType="begin"/>
             </w:r>
             <w:r>
-              <w:instrText xml:space="preserve">PAGEREF _Toc567517263 \h</w:instrText>
+              <w:instrText xml:space="preserve">PAGEREF _Toc914209585 \h</w:instrText>
             </w:r>
             <w:r>
               <w:fldChar w:fldCharType="separate"/>
@@ -966,7 +966,7 @@
               <w:rPr>
                 <w:rStyle w:val="Hyperlink"/>
               </w:rPr>
-              <w:t>19</w:t>
+              <w:t>18</w:t>
             </w:r>
             <w:r>
               <w:fldChar w:fldCharType="end"/>
@@ -984,7 +984,7 @@
               <w:noProof/>
             </w:rPr>
           </w:pPr>
-          <w:hyperlink w:anchor="_Toc590846205">
+          <w:hyperlink w:anchor="_Toc1502061584">
             <w:r>
               <w:rPr>
                 <w:rStyle w:val="Hyperlink"/>
@@ -998,7 +998,7 @@
               <w:fldChar w:fldCharType="begin"/>
             </w:r>
             <w:r>
-              <w:instrText xml:space="preserve">PAGEREF _Toc590846205 \h</w:instrText>
+              <w:instrText xml:space="preserve">PAGEREF _Toc1502061584 \h</w:instrText>
             </w:r>
             <w:r>
               <w:fldChar w:fldCharType="separate"/>
@@ -1007,7 +1007,7 @@
               <w:rPr>
                 <w:rStyle w:val="Hyperlink"/>
               </w:rPr>
-              <w:t>19</w:t>
+              <w:t>18</w:t>
             </w:r>
             <w:r>
               <w:fldChar w:fldCharType="end"/>
@@ -1025,7 +1025,7 @@
               <w:noProof/>
             </w:rPr>
           </w:pPr>
-          <w:hyperlink w:anchor="_Toc1170663162">
+          <w:hyperlink w:anchor="_Toc1268458081">
             <w:r>
               <w:rPr>
                 <w:rStyle w:val="Hyperlink"/>
@@ -1039,7 +1039,7 @@
               <w:fldChar w:fldCharType="begin"/>
             </w:r>
             <w:r>
-              <w:instrText xml:space="preserve">PAGEREF _Toc1170663162 \h</w:instrText>
+              <w:instrText xml:space="preserve">PAGEREF _Toc1268458081 \h</w:instrText>
             </w:r>
             <w:r>
               <w:fldChar w:fldCharType="separate"/>
@@ -1048,7 +1048,7 @@
               <w:rPr>
                 <w:rStyle w:val="Hyperlink"/>
               </w:rPr>
-              <w:t>20</w:t>
+              <w:t>19</w:t>
             </w:r>
             <w:r>
               <w:fldChar w:fldCharType="end"/>
@@ -1066,7 +1066,7 @@
               <w:noProof/>
             </w:rPr>
           </w:pPr>
-          <w:hyperlink w:anchor="_Toc341495043">
+          <w:hyperlink w:anchor="_Toc751764618">
             <w:r>
               <w:rPr>
                 <w:rStyle w:val="Hyperlink"/>
@@ -1080,7 +1080,7 @@
               <w:fldChar w:fldCharType="begin"/>
             </w:r>
             <w:r>
-              <w:instrText xml:space="preserve">PAGEREF _Toc341495043 \h</w:instrText>
+              <w:instrText xml:space="preserve">PAGEREF _Toc751764618 \h</w:instrText>
             </w:r>
             <w:r>
               <w:fldChar w:fldCharType="separate"/>
@@ -1089,7 +1089,7 @@
               <w:rPr>
                 <w:rStyle w:val="Hyperlink"/>
               </w:rPr>
-              <w:t>20</w:t>
+              <w:t>19</w:t>
             </w:r>
             <w:r>
               <w:fldChar w:fldCharType="end"/>
@@ -1107,7 +1107,7 @@
               <w:noProof/>
             </w:rPr>
           </w:pPr>
-          <w:hyperlink w:anchor="_Toc1472635573">
+          <w:hyperlink w:anchor="_Toc1874922170">
             <w:r>
               <w:rPr>
                 <w:rStyle w:val="Hyperlink"/>
@@ -1121,7 +1121,7 @@
               <w:fldChar w:fldCharType="begin"/>
             </w:r>
             <w:r>
-              <w:instrText xml:space="preserve">PAGEREF _Toc1472635573 \h</w:instrText>
+              <w:instrText xml:space="preserve">PAGEREF _Toc1874922170 \h</w:instrText>
             </w:r>
             <w:r>
               <w:fldChar w:fldCharType="separate"/>
@@ -1130,7 +1130,7 @@
               <w:rPr>
                 <w:rStyle w:val="Hyperlink"/>
               </w:rPr>
-              <w:t>20</w:t>
+              <w:t>19</w:t>
             </w:r>
             <w:r>
               <w:fldChar w:fldCharType="end"/>
@@ -1150,7 +1150,7 @@
               <w14:ligatures w14:val="none"/>
             </w:rPr>
           </w:pPr>
-          <w:hyperlink w:anchor="_Toc591251290">
+          <w:hyperlink w:anchor="_Toc1784690071">
             <w:r>
               <w:rPr>
                 <w:rStyle w:val="Hyperlink"/>
@@ -1164,7 +1164,7 @@
               <w:fldChar w:fldCharType="begin"/>
             </w:r>
             <w:r>
-              <w:instrText xml:space="preserve">PAGEREF _Toc591251290 \h</w:instrText>
+              <w:instrText xml:space="preserve">PAGEREF _Toc1784690071 \h</w:instrText>
             </w:r>
             <w:r>
               <w:fldChar w:fldCharType="separate"/>
@@ -1173,7 +1173,7 @@
               <w:rPr>
                 <w:rStyle w:val="Hyperlink"/>
               </w:rPr>
-              <w:t>21</w:t>
+              <w:t>20</w:t>
             </w:r>
             <w:r>
               <w:fldChar w:fldCharType="end"/>
@@ -1193,7 +1193,7 @@
               <w14:ligatures w14:val="none"/>
             </w:rPr>
           </w:pPr>
-          <w:hyperlink w:anchor="_Toc284330677">
+          <w:hyperlink w:anchor="_Toc664074316">
             <w:r>
               <w:rPr>
                 <w:rStyle w:val="Hyperlink"/>
@@ -1207,7 +1207,7 @@
               <w:fldChar w:fldCharType="begin"/>
             </w:r>
             <w:r>
-              <w:instrText xml:space="preserve">PAGEREF _Toc284330677 \h</w:instrText>
+              <w:instrText xml:space="preserve">PAGEREF _Toc664074316 \h</w:instrText>
             </w:r>
             <w:r>
               <w:fldChar w:fldCharType="separate"/>
@@ -1216,7 +1216,7 @@
               <w:rPr>
                 <w:rStyle w:val="Hyperlink"/>
               </w:rPr>
-              <w:t>22</w:t>
+              <w:t>21</w:t>
             </w:r>
             <w:r>
               <w:fldChar w:fldCharType="end"/>
@@ -1263,14 +1263,14 @@
           <w:lang w:val="es-ES"/>
         </w:rPr>
       </w:pPr>
-      <w:bookmarkStart w:name="_Toc178280302" w:id="856492781"/>
-      <w:r>
-        <w:rPr>
-          <w:lang w:val="es-ES"/>
-        </w:rPr>
-        <w:t>Resumen</w:t>
-      </w:r>
-      <w:bookmarkEnd w:id="856492781"/>
+      <w:bookmarkStart w:name="_Toc2125671252" w:id="261257341"/>
+      <w:r>
+        <w:rPr>
+          <w:lang w:val="es-ES"/>
+        </w:rPr>
+        <w:t>RESUMEN</w:t>
+      </w:r>
+      <w:bookmarkEnd w:id="261257341"/>
     </w:p>
     <w:p>
       <w:pPr>
@@ -1299,14 +1299,14 @@
           <w:lang w:val="es-ES"/>
         </w:rPr>
       </w:pPr>
-      <w:bookmarkStart w:name="_Toc496217161" w:id="1895574972"/>
-      <w:r>
-        <w:rPr>
-          <w:lang w:val="es-ES"/>
-        </w:rPr>
-        <w:t>Introducción</w:t>
-      </w:r>
-      <w:bookmarkEnd w:id="1895574972"/>
+      <w:bookmarkStart w:name="_Toc1230000241" w:id="1984957281"/>
+      <w:r>
+        <w:rPr>
+          <w:lang w:val="es-ES"/>
+        </w:rPr>
+        <w:t>1. INTRODUCCIÓN</w:t>
+      </w:r>
+      <w:bookmarkEnd w:id="1984957281"/>
     </w:p>
     <w:p>
       <w:pPr>
@@ -1383,7 +1383,7 @@
         <w:rPr>
           <w:lang w:val="es-ES"/>
         </w:rPr>
-        <w:t>En consecuencia, el éxito recae en el sinergismo de los diversos procesos que regulan el ritmo migratorio y la integración de los inmigrantes, que a su vez están asociados a la capacidad económica, judicial, logística y de defensa de los países receptores para dar respuesta a las exigencias que plantea el continuo aumento de los movimientos migratorios internacionales.</w:t>
+        <w:t>El éxito recae en el sinergismo de los diversos procesos que regulan el ritmo migratorio y la integración de los inmigrantes, que a su vez están asociados a la capacidad económica, judicial, logística y de defensa de los países receptores para dar respuesta a las exigencias que plantea el continuo aumento de los movimientos migratorios internacionales.</w:t>
       </w:r>
     </w:p>
     <w:p>
@@ -1810,7 +1810,6 @@
       <w:pPr>
         <w:pStyle w:val="Heading1"/>
         <w:suppressLineNumbers w:val="0"/>
-        <w:bidi w:val="0"/>
         <w:spacing w:before="120" w:beforeAutospacing="off" w:after="120" w:afterAutospacing="off" w:line="360" w:lineRule="auto"/>
         <w:ind w:left="0" w:right="0"/>
         <w:jc w:val="both"/>
@@ -1818,22 +1817,14 @@
           <w:lang w:val="es-ES"/>
         </w:rPr>
       </w:pPr>
-      <w:bookmarkStart w:name="_Toc1399428220" w:id="175366740"/>
-      <w:r>
-        <w:rPr>
-          <w:lang w:val="es-ES"/>
-        </w:rPr>
-        <w:t>Antecedentes</w:t>
-      </w:r>
-      <w:bookmarkEnd w:id="175366740"/>
-    </w:p>
-    <w:p>
-      <w:pPr>
-        <w:pStyle w:val="Normal"/>
-        <w:rPr>
-          <w:lang w:val="es-ES"/>
-        </w:rPr>
-      </w:pPr>
+      <w:bookmarkStart w:name="_Toc731643177" w:id="1646753664"/>
+      <w:r>
+        <w:rPr>
+          <w:lang w:val="es-ES"/>
+        </w:rPr>
+        <w:t>2. ANTECEDENTES</w:t>
+      </w:r>
+      <w:bookmarkEnd w:id="1646753664"/>
     </w:p>
     <w:p>
       <w:pPr>
@@ -2009,34 +2000,14 @@
           <w:lang w:val="es-ES"/>
         </w:rPr>
       </w:pPr>
-      <w:bookmarkStart w:name="_Toc354199448" w:id="1152047032"/>
-      <w:r>
-        <w:rPr>
-          <w:lang w:val="es-ES"/>
-        </w:rPr>
-        <w:t>Objetivo d</w:t>
-      </w:r>
-      <w:commentRangeStart w:id="959300138"/>
-      <w:r>
-        <w:rPr>
-          <w:lang w:val="es-ES"/>
-        </w:rPr>
-        <w:t>el proyect</w:t>
-      </w:r>
-      <w:commentRangeEnd w:id="959300138"/>
-      <w:r>
-        <w:rPr>
-          <w:rStyle w:val="CommentReference"/>
-        </w:rPr>
-        <w:commentReference w:id="959300138"/>
-      </w:r>
-      <w:r>
-        <w:rPr>
-          <w:lang w:val="es-ES"/>
-        </w:rPr>
-        <w:t>o</w:t>
-      </w:r>
-      <w:bookmarkEnd w:id="1152047032"/>
+      <w:bookmarkStart w:name="_Toc1317909006" w:id="1519328236"/>
+      <w:r>
+        <w:rPr>
+          <w:lang w:val="es-ES"/>
+        </w:rPr>
+        <w:t>3. OBJETIVO</w:t>
+      </w:r>
+      <w:bookmarkEnd w:id="1519328236"/>
     </w:p>
     <w:p>
       <w:pPr>
@@ -2066,19 +2037,305 @@
     </w:p>
     <w:p>
       <w:pPr>
+        <w:pStyle w:val="Normal"/>
+        <w:spacing w:line="360" w:lineRule="auto"/>
+        <w:ind w:left="0"/>
+        <w:jc w:val="both"/>
+        <w:rPr>
+          <w:rFonts w:ascii="Arial" w:hAnsi="Arial" w:eastAsia="Arial" w:cs="Arial"/>
+          <w:noProof w:val="0"/>
+          <w:lang w:val="es-ES"/>
+        </w:rPr>
+      </w:pPr>
+      <w:r>
+        <w:rPr>
+          <w:rFonts w:ascii="Arial" w:hAnsi="Arial" w:eastAsia="Arial" w:cs="Arial"/>
+          <w:noProof w:val="0"/>
+          <w:sz w:val="22"/>
+          <w:szCs w:val="22"/>
+          <w:lang w:val="es-AR"/>
+        </w:rPr>
+        <w:t>Objetivos específicos:</w:t>
+      </w:r>
+    </w:p>
+    <w:p>
+      <w:pPr>
+        <w:pStyle w:val="ListParagraph"/>
+        <w:numPr>
+          <w:ilvl w:val="0"/>
+          <w:numId w:val="7"/>
+        </w:numPr>
+        <w:spacing w:line="360" w:lineRule="auto"/>
+        <w:jc w:val="both"/>
+        <w:rPr>
+          <w:rFonts w:ascii="Arial" w:hAnsi="Arial" w:eastAsia="Arial" w:cs="Arial"/>
+          <w:noProof w:val="0"/>
+          <w:sz w:val="22"/>
+          <w:szCs w:val="22"/>
+          <w:highlight w:val="yellow"/>
+          <w:lang w:val="es-AR"/>
+        </w:rPr>
+      </w:pPr>
+      <w:r>
+        <w:rPr>
+          <w:rFonts w:ascii="Arial" w:hAnsi="Arial" w:eastAsia="Arial" w:cs="Arial"/>
+          <w:noProof w:val="0"/>
+          <w:sz w:val="22"/>
+          <w:szCs w:val="22"/>
+          <w:highlight w:val="yellow"/>
+          <w:lang w:val="es-AR"/>
+        </w:rPr>
+        <w:t>L</w:t>
+      </w:r>
+      <w:r>
+        <w:rPr>
+          <w:rFonts w:ascii="Arial" w:hAnsi="Arial" w:eastAsia="Arial" w:cs="Arial"/>
+          <w:noProof w:val="0"/>
+          <w:sz w:val="22"/>
+          <w:szCs w:val="22"/>
+          <w:highlight w:val="yellow"/>
+          <w:lang w:val="es-AR"/>
+        </w:rPr>
+        <w:t xml:space="preserve">ista de </w:t>
+      </w:r>
+      <w:r>
+        <w:rPr>
+          <w:rFonts w:ascii="Arial" w:hAnsi="Arial" w:eastAsia="Arial" w:cs="Arial"/>
+          <w:noProof w:val="0"/>
+          <w:sz w:val="22"/>
+          <w:szCs w:val="22"/>
+          <w:highlight w:val="yellow"/>
+          <w:lang w:val="es-AR"/>
+        </w:rPr>
+        <w:t>nacionalidades</w:t>
+      </w:r>
+      <w:r>
+        <w:rPr>
+          <w:rFonts w:ascii="Arial" w:hAnsi="Arial" w:eastAsia="Arial" w:cs="Arial"/>
+          <w:noProof w:val="0"/>
+          <w:sz w:val="22"/>
+          <w:szCs w:val="22"/>
+          <w:highlight w:val="yellow"/>
+          <w:lang w:val="es-AR"/>
+        </w:rPr>
+        <w:t xml:space="preserve"> </w:t>
+      </w:r>
+      <w:r>
+        <w:rPr>
+          <w:rFonts w:ascii="Arial" w:hAnsi="Arial" w:eastAsia="Arial" w:cs="Arial"/>
+          <w:noProof w:val="0"/>
+          <w:sz w:val="22"/>
+          <w:szCs w:val="22"/>
+          <w:highlight w:val="yellow"/>
+          <w:lang w:val="es-AR"/>
+        </w:rPr>
+        <w:t>mas</w:t>
+      </w:r>
+      <w:r>
+        <w:rPr>
+          <w:rFonts w:ascii="Arial" w:hAnsi="Arial" w:eastAsia="Arial" w:cs="Arial"/>
+          <w:noProof w:val="0"/>
+          <w:sz w:val="22"/>
+          <w:szCs w:val="22"/>
+          <w:highlight w:val="yellow"/>
+          <w:lang w:val="es-AR"/>
+        </w:rPr>
+        <w:t xml:space="preserve"> importantes...</w:t>
+      </w:r>
+    </w:p>
+    <w:p>
+      <w:pPr>
+        <w:pStyle w:val="ListParagraph"/>
+        <w:numPr>
+          <w:ilvl w:val="0"/>
+          <w:numId w:val="7"/>
+        </w:numPr>
+        <w:spacing w:line="360" w:lineRule="auto"/>
+        <w:jc w:val="both"/>
+        <w:rPr>
+          <w:rFonts w:ascii="Arial" w:hAnsi="Arial" w:eastAsia="Arial" w:cs="Arial"/>
+          <w:noProof w:val="0"/>
+          <w:sz w:val="22"/>
+          <w:szCs w:val="22"/>
+          <w:highlight w:val="yellow"/>
+          <w:lang w:val="es-AR"/>
+        </w:rPr>
+      </w:pPr>
+      <w:r>
+        <w:rPr>
+          <w:rFonts w:ascii="Arial" w:hAnsi="Arial" w:eastAsia="Arial" w:cs="Arial"/>
+          <w:noProof w:val="0"/>
+          <w:sz w:val="22"/>
+          <w:szCs w:val="22"/>
+          <w:highlight w:val="yellow"/>
+          <w:lang w:val="es-AR"/>
+        </w:rPr>
+        <w:t>Obtener un modelo predictivo con coeficiente de determinación cercano o superior al 0.80 (funcional).</w:t>
+      </w:r>
+    </w:p>
+    <w:p>
+      <w:pPr>
+        <w:pStyle w:val="ListParagraph"/>
+        <w:spacing w:line="360" w:lineRule="auto"/>
+        <w:ind w:left="720"/>
+        <w:jc w:val="both"/>
+        <w:rPr>
+          <w:rFonts w:ascii="Arial" w:hAnsi="Arial" w:eastAsia="Arial" w:cs="Arial"/>
+          <w:noProof w:val="0"/>
+          <w:sz w:val="22"/>
+          <w:szCs w:val="22"/>
+          <w:lang w:val="es-AR"/>
+        </w:rPr>
+      </w:pPr>
+    </w:p>
+    <w:p>
+      <w:pPr>
         <w:pStyle w:val="Heading1"/>
         <w:rPr>
           <w:lang w:val="es-ES"/>
         </w:rPr>
       </w:pPr>
-      <w:bookmarkStart w:name="_Toc325344134" w:id="1689798247"/>
-      <w:r>
-        <w:rPr>
-          <w:lang w:val="es-ES"/>
-        </w:rPr>
-        <w:t>Material y métodos</w:t>
-      </w:r>
-      <w:bookmarkEnd w:id="1689798247"/>
+      <w:bookmarkStart w:name="_Toc1240271292" w:id="612238702"/>
+      <w:r>
+        <w:rPr>
+          <w:lang w:val="es-ES"/>
+        </w:rPr>
+        <w:t>4. MATERIALES Y MÉTODOS</w:t>
+      </w:r>
+      <w:bookmarkEnd w:id="612238702"/>
+    </w:p>
+    <w:p>
+      <w:pPr>
+        <w:pStyle w:val="ListParagraph"/>
+        <w:numPr>
+          <w:ilvl w:val="0"/>
+          <w:numId w:val="3"/>
+        </w:numPr>
+        <w:spacing w:after="120" w:afterAutospacing="off" w:line="360" w:lineRule="auto"/>
+        <w:jc w:val="both"/>
+        <w:rPr>
+          <w:rFonts w:ascii="Arial" w:hAnsi="Arial" w:eastAsia="Arial" w:cs="Arial"/>
+          <w:i w:val="0"/>
+          <w:iCs w:val="0"/>
+          <w:lang w:val="es-ES"/>
+        </w:rPr>
+      </w:pPr>
+      <w:r>
+        <w:rPr>
+          <w:rFonts w:ascii="Arial" w:hAnsi="Arial" w:eastAsia="Arial" w:cs="Arial"/>
+          <w:b w:val="1"/>
+          <w:bCs w:val="1"/>
+          <w:lang w:val="es-ES"/>
+        </w:rPr>
+        <w:t>Base de datos</w:t>
+      </w:r>
+      <w:r>
+        <w:rPr>
+          <w:rFonts w:ascii="Arial" w:hAnsi="Arial" w:eastAsia="Arial" w:cs="Arial"/>
+          <w:lang w:val="es-ES"/>
+        </w:rPr>
+        <w:t>: Los datos recopilados y usados en este proyecto fueron datos estructurados/relacionales. Siendo un estudio temporal de inmigración, las claves centrales con los que se relacionaron los distintos ficheros empleados se basaron en: año, nombre del país/código y sexo; las relaciones varían según los datos que aporta cada fichero.</w:t>
+      </w:r>
+    </w:p>
+    <w:p>
+      <w:pPr>
+        <w:pStyle w:val="ListParagraph"/>
+        <w:numPr>
+          <w:ilvl w:val="0"/>
+          <w:numId w:val="3"/>
+        </w:numPr>
+        <w:spacing w:before="0" w:beforeAutospacing="off" w:after="120" w:afterAutospacing="off" w:line="360" w:lineRule="auto"/>
+        <w:jc w:val="both"/>
+        <w:rPr>
+          <w:rFonts w:ascii="Arial" w:hAnsi="Arial" w:eastAsia="Arial" w:cs="Arial"/>
+          <w:i w:val="0"/>
+          <w:iCs w:val="0"/>
+          <w:lang w:val="es-ES"/>
+        </w:rPr>
+      </w:pPr>
+      <w:r>
+        <w:rPr>
+          <w:rFonts w:ascii="Arial" w:hAnsi="Arial" w:eastAsia="Arial" w:cs="Arial"/>
+          <w:b w:val="1"/>
+          <w:bCs w:val="1"/>
+          <w:i w:val="0"/>
+          <w:iCs w:val="0"/>
+          <w:lang w:val="es-ES"/>
+        </w:rPr>
+        <w:t>Repositorio</w:t>
+      </w:r>
+      <w:r>
+        <w:rPr>
+          <w:rFonts w:ascii="Arial" w:hAnsi="Arial" w:eastAsia="Arial" w:cs="Arial"/>
+          <w:i w:val="0"/>
+          <w:iCs w:val="0"/>
+          <w:lang w:val="es-ES"/>
+        </w:rPr>
+        <w:t xml:space="preserve">: Se creó un repositorio de GitHub para los ficheros, notebooks, </w:t>
+      </w:r>
+      <w:r>
+        <w:rPr>
+          <w:rFonts w:ascii="Arial" w:hAnsi="Arial" w:eastAsia="Arial" w:cs="Arial"/>
+          <w:i w:val="1"/>
+          <w:iCs w:val="1"/>
+          <w:lang w:val="es-ES"/>
+        </w:rPr>
+        <w:t>exports</w:t>
+      </w:r>
+      <w:r>
+        <w:rPr>
+          <w:rFonts w:ascii="Arial" w:hAnsi="Arial" w:eastAsia="Arial" w:cs="Arial"/>
+          <w:i w:val="0"/>
+          <w:iCs w:val="0"/>
+          <w:lang w:val="es-ES"/>
+        </w:rPr>
+        <w:t xml:space="preserve"> resultantes y el escrito final, trabajando progresivamente en el proyecto mediante ramas a nivel local, haciendo </w:t>
+      </w:r>
+      <w:r>
+        <w:rPr>
+          <w:rFonts w:ascii="Arial" w:hAnsi="Arial" w:eastAsia="Arial" w:cs="Arial"/>
+          <w:i w:val="1"/>
+          <w:iCs w:val="1"/>
+          <w:lang w:val="es-ES"/>
+        </w:rPr>
+        <w:t>commits</w:t>
+      </w:r>
+      <w:r>
+        <w:rPr>
+          <w:rFonts w:ascii="Arial" w:hAnsi="Arial" w:eastAsia="Arial" w:cs="Arial"/>
+          <w:i w:val="1"/>
+          <w:iCs w:val="1"/>
+          <w:lang w:val="es-ES"/>
+        </w:rPr>
+        <w:t xml:space="preserve"> </w:t>
+      </w:r>
+      <w:r>
+        <w:rPr>
+          <w:rFonts w:ascii="Arial" w:hAnsi="Arial" w:eastAsia="Arial" w:cs="Arial"/>
+          <w:i w:val="0"/>
+          <w:iCs w:val="0"/>
+          <w:lang w:val="es-ES"/>
+        </w:rPr>
+        <w:t>de trabajo</w:t>
+      </w:r>
+      <w:r>
+        <w:rPr>
+          <w:rFonts w:ascii="Arial" w:hAnsi="Arial" w:eastAsia="Arial" w:cs="Arial"/>
+          <w:i w:val="1"/>
+          <w:iCs w:val="1"/>
+          <w:lang w:val="es-ES"/>
+        </w:rPr>
+        <w:t xml:space="preserve"> </w:t>
+      </w:r>
+      <w:r>
+        <w:rPr>
+          <w:rFonts w:ascii="Arial" w:hAnsi="Arial" w:eastAsia="Arial" w:cs="Arial"/>
+          <w:i w:val="0"/>
+          <w:iCs w:val="0"/>
+          <w:lang w:val="es-ES"/>
+        </w:rPr>
+        <w:t xml:space="preserve">y revisiones conjuntas. </w:t>
+      </w:r>
     </w:p>
     <w:p>
       <w:pPr>
@@ -2101,44 +2358,20 @@
           <w:rFonts w:ascii="Arial" w:hAnsi="Arial" w:eastAsia="Arial" w:cs="Arial"/>
           <w:b w:val="1"/>
           <w:bCs w:val="1"/>
-          <w:lang w:val="es-ES"/>
-        </w:rPr>
-        <w:t>Base de datos</w:t>
-      </w:r>
-      <w:r>
-        <w:rPr>
-          <w:rFonts w:ascii="Arial" w:hAnsi="Arial" w:eastAsia="Arial" w:cs="Arial"/>
-          <w:lang w:val="es-ES"/>
-        </w:rPr>
-        <w:t>: Los datos recopilados y usados en este proyecto son bases de datos estructuradas/relacionales. Siendo un estudio temporal de inmigración, las claves centrales que relacionan los distintos ficheros empleados se basan en: año y nombre del país/código y sexo; las relaciones varían según los datos que aporta cada fichero.</w:t>
-      </w:r>
-    </w:p>
-    <w:p>
-      <w:pPr>
-        <w:pStyle w:val="ListParagraph"/>
-        <w:numPr>
-          <w:ilvl w:val="0"/>
-          <w:numId w:val="3"/>
-        </w:numPr>
-        <w:spacing w:line="360" w:lineRule="auto"/>
-        <w:jc w:val="both"/>
-        <w:rPr>
-          <w:rFonts w:ascii="Arial" w:hAnsi="Arial" w:eastAsia="Arial" w:cs="Arial"/>
           <w:i w:val="0"/>
           <w:iCs w:val="0"/>
           <w:lang w:val="es-ES"/>
         </w:rPr>
-      </w:pPr>
-      <w:r>
-        <w:rPr>
-          <w:rFonts w:ascii="Arial" w:hAnsi="Arial" w:eastAsia="Arial" w:cs="Arial"/>
-          <w:b w:val="1"/>
-          <w:bCs w:val="1"/>
+        <w:t>Infraestructura computaciona</w:t>
+      </w:r>
+      <w:r>
+        <w:rPr>
+          <w:rFonts w:ascii="Arial" w:hAnsi="Arial" w:eastAsia="Arial" w:cs="Arial"/>
           <w:i w:val="0"/>
           <w:iCs w:val="0"/>
           <w:lang w:val="es-ES"/>
         </w:rPr>
-        <w:t>Repositorio</w:t>
+        <w:t xml:space="preserve">l: Se trabajo en local mediante equipos personales y software de uso libre y/o estándares: VS </w:t>
       </w:r>
       <w:r>
         <w:rPr>
@@ -2147,7 +2380,142 @@
           <w:iCs w:val="0"/>
           <w:lang w:val="es-ES"/>
         </w:rPr>
-        <w:t xml:space="preserve">: Se creó un repositorio de GitHub para los ficheros, notebooks, </w:t>
+        <w:t>Code</w:t>
+      </w:r>
+      <w:r>
+        <w:rPr>
+          <w:rFonts w:ascii="Arial" w:hAnsi="Arial" w:eastAsia="Arial" w:cs="Arial"/>
+          <w:i w:val="0"/>
+          <w:iCs w:val="0"/>
+          <w:lang w:val="es-ES"/>
+        </w:rPr>
+        <w:t xml:space="preserve">, </w:t>
+      </w:r>
+      <w:r>
+        <w:rPr>
+          <w:rFonts w:ascii="Arial" w:hAnsi="Arial" w:eastAsia="Arial" w:cs="Arial"/>
+          <w:i w:val="0"/>
+          <w:iCs w:val="0"/>
+          <w:lang w:val="es-ES"/>
+        </w:rPr>
+        <w:t>GitBash</w:t>
+      </w:r>
+      <w:r>
+        <w:rPr>
+          <w:rFonts w:ascii="Arial" w:hAnsi="Arial" w:eastAsia="Arial" w:cs="Arial"/>
+          <w:i w:val="0"/>
+          <w:iCs w:val="0"/>
+          <w:lang w:val="es-ES"/>
+        </w:rPr>
+        <w:t xml:space="preserve">, </w:t>
+      </w:r>
+      <w:r>
+        <w:rPr>
+          <w:rFonts w:ascii="Arial" w:hAnsi="Arial" w:eastAsia="Arial" w:cs="Arial"/>
+          <w:i w:val="0"/>
+          <w:iCs w:val="0"/>
+          <w:lang w:val="es-ES"/>
+        </w:rPr>
+        <w:t>Jupyter</w:t>
+      </w:r>
+      <w:r>
+        <w:rPr>
+          <w:rFonts w:ascii="Arial" w:hAnsi="Arial" w:eastAsia="Arial" w:cs="Arial"/>
+          <w:i w:val="0"/>
+          <w:iCs w:val="0"/>
+          <w:lang w:val="es-ES"/>
+        </w:rPr>
+        <w:t xml:space="preserve"> Notebooks, MS Excel, MS Word y MS PowerPoint (diagramas). Adicionalmente, las librerías principales que se usaron en </w:t>
+      </w:r>
+      <w:r>
+        <w:rPr>
+          <w:rFonts w:ascii="Arial" w:hAnsi="Arial" w:eastAsia="Arial" w:cs="Arial"/>
+          <w:i w:val="0"/>
+          <w:iCs w:val="0"/>
+          <w:lang w:val="es-ES"/>
+        </w:rPr>
+        <w:t>python</w:t>
+      </w:r>
+      <w:r>
+        <w:rPr>
+          <w:rFonts w:ascii="Arial" w:hAnsi="Arial" w:eastAsia="Arial" w:cs="Arial"/>
+          <w:i w:val="0"/>
+          <w:iCs w:val="0"/>
+          <w:lang w:val="es-ES"/>
+        </w:rPr>
+        <w:t xml:space="preserve"> durante el proyecto fueron: pandas, </w:t>
+      </w:r>
+      <w:r>
+        <w:rPr>
+          <w:rFonts w:ascii="Arial" w:hAnsi="Arial" w:eastAsia="Arial" w:cs="Arial"/>
+          <w:i w:val="0"/>
+          <w:iCs w:val="0"/>
+          <w:lang w:val="es-ES"/>
+        </w:rPr>
+        <w:t>numpy</w:t>
+      </w:r>
+      <w:r>
+        <w:rPr>
+          <w:rFonts w:ascii="Arial" w:hAnsi="Arial" w:eastAsia="Arial" w:cs="Arial"/>
+          <w:i w:val="0"/>
+          <w:iCs w:val="0"/>
+          <w:lang w:val="es-ES"/>
+        </w:rPr>
+        <w:t xml:space="preserve">, </w:t>
+      </w:r>
+      <w:r>
+        <w:rPr>
+          <w:rFonts w:ascii="Arial" w:hAnsi="Arial" w:eastAsia="Arial" w:cs="Arial"/>
+          <w:i w:val="0"/>
+          <w:iCs w:val="0"/>
+          <w:lang w:val="es-ES"/>
+        </w:rPr>
+        <w:t>matplotlib</w:t>
+      </w:r>
+      <w:r>
+        <w:rPr>
+          <w:rFonts w:ascii="Arial" w:hAnsi="Arial" w:eastAsia="Arial" w:cs="Arial"/>
+          <w:i w:val="0"/>
+          <w:iCs w:val="0"/>
+          <w:lang w:val="es-ES"/>
+        </w:rPr>
+        <w:t xml:space="preserve">, </w:t>
+      </w:r>
+      <w:r>
+        <w:rPr>
+          <w:rFonts w:ascii="Arial" w:hAnsi="Arial" w:eastAsia="Arial" w:cs="Arial"/>
+          <w:i w:val="0"/>
+          <w:iCs w:val="0"/>
+          <w:lang w:val="es-ES"/>
+        </w:rPr>
+        <w:t>altair</w:t>
+      </w:r>
+      <w:r>
+        <w:rPr>
+          <w:rFonts w:ascii="Arial" w:hAnsi="Arial" w:eastAsia="Arial" w:cs="Arial"/>
+          <w:i w:val="0"/>
+          <w:iCs w:val="0"/>
+          <w:lang w:val="es-ES"/>
+        </w:rPr>
+        <w:t xml:space="preserve">, </w:t>
+      </w:r>
+      <w:r>
+        <w:rPr>
+          <w:rFonts w:ascii="Arial" w:hAnsi="Arial" w:eastAsia="Arial" w:cs="Arial"/>
+          <w:i w:val="0"/>
+          <w:iCs w:val="0"/>
+          <w:lang w:val="es-ES"/>
+        </w:rPr>
+        <w:t>scikit-learn</w:t>
+      </w:r>
+      <w:r>
+        <w:rPr>
+          <w:rFonts w:ascii="Arial" w:hAnsi="Arial" w:eastAsia="Arial" w:cs="Arial"/>
+          <w:i w:val="0"/>
+          <w:iCs w:val="0"/>
+          <w:lang w:val="es-ES"/>
+        </w:rPr>
+        <w:t xml:space="preserve"> (</w:t>
       </w:r>
       <w:r>
         <w:rPr>
@@ -2156,7 +2524,25 @@
           <w:iCs w:val="1"/>
           <w:lang w:val="es-ES"/>
         </w:rPr>
-        <w:t>exports</w:t>
+        <w:t xml:space="preserve">machine </w:t>
+      </w:r>
+      <w:r>
+        <w:rPr>
+          <w:rFonts w:ascii="Arial" w:hAnsi="Arial" w:eastAsia="Arial" w:cs="Arial"/>
+          <w:i w:val="1"/>
+          <w:iCs w:val="1"/>
+          <w:lang w:val="es-ES"/>
+        </w:rPr>
+        <w:t>learning</w:t>
+      </w:r>
+      <w:r>
+        <w:rPr>
+          <w:rFonts w:ascii="Arial" w:hAnsi="Arial" w:eastAsia="Arial" w:cs="Arial"/>
+          <w:i w:val="1"/>
+          <w:iCs w:val="1"/>
+          <w:lang w:val="es-ES"/>
+        </w:rPr>
+        <w:t xml:space="preserve"> </w:t>
       </w:r>
       <w:r>
         <w:rPr>
@@ -2165,25 +2551,7 @@
           <w:iCs w:val="0"/>
           <w:lang w:val="es-ES"/>
         </w:rPr>
-        <w:t xml:space="preserve"> resultantes y el escrito final, trabajando progresivamente en el proyecto mediante ramas a nivel local, haciendo </w:t>
-      </w:r>
-      <w:r>
-        <w:rPr>
-          <w:rFonts w:ascii="Arial" w:hAnsi="Arial" w:eastAsia="Arial" w:cs="Arial"/>
-          <w:i w:val="1"/>
-          <w:iCs w:val="1"/>
-          <w:lang w:val="es-ES"/>
-        </w:rPr>
-        <w:t>commits</w:t>
-      </w:r>
-      <w:r>
-        <w:rPr>
-          <w:rFonts w:ascii="Arial" w:hAnsi="Arial" w:eastAsia="Arial" w:cs="Arial"/>
-          <w:i w:val="1"/>
-          <w:iCs w:val="1"/>
-          <w:lang w:val="es-ES"/>
-        </w:rPr>
-        <w:t xml:space="preserve"> </w:t>
+        <w:t xml:space="preserve">y redes neuronales) y </w:t>
       </w:r>
       <w:r>
         <w:rPr>
@@ -2192,16 +2560,7 @@
           <w:iCs w:val="0"/>
           <w:lang w:val="es-ES"/>
         </w:rPr>
-        <w:t>de trabajo</w:t>
-      </w:r>
-      <w:r>
-        <w:rPr>
-          <w:rFonts w:ascii="Arial" w:hAnsi="Arial" w:eastAsia="Arial" w:cs="Arial"/>
-          <w:i w:val="1"/>
-          <w:iCs w:val="1"/>
-          <w:lang w:val="es-ES"/>
-        </w:rPr>
-        <w:t xml:space="preserve"> </w:t>
+        <w:t>tensorflow</w:t>
       </w:r>
       <w:r>
         <w:rPr>
@@ -2210,17 +2569,14 @@
           <w:iCs w:val="0"/>
           <w:lang w:val="es-ES"/>
         </w:rPr>
-        <w:t xml:space="preserve">y revisiones conjuntas. </w:t>
+        <w:t xml:space="preserve"> (redes neuronales). Las versiones usadas fueron las siguientes:</w:t>
       </w:r>
     </w:p>
     <w:p>
       <w:pPr>
         <w:pStyle w:val="ListParagraph"/>
-        <w:numPr>
-          <w:ilvl w:val="0"/>
-          <w:numId w:val="3"/>
-        </w:numPr>
         <w:spacing w:line="360" w:lineRule="auto"/>
+        <w:ind w:left="720"/>
         <w:jc w:val="both"/>
         <w:rPr>
           <w:rFonts w:ascii="Arial" w:hAnsi="Arial" w:eastAsia="Arial" w:cs="Arial"/>
@@ -2229,17 +2585,20 @@
           <w:lang w:val="es-ES"/>
         </w:rPr>
       </w:pPr>
-      <w:r>
-        <w:rPr>
-          <w:rFonts w:ascii="Arial" w:hAnsi="Arial" w:eastAsia="Arial" w:cs="Arial"/>
-          <w:b w:val="1"/>
-          <w:bCs w:val="1"/>
+    </w:p>
+    <w:p>
+      <w:pPr>
+        <w:pStyle w:val="ListParagraph"/>
+        <w:spacing w:line="360" w:lineRule="auto"/>
+        <w:ind w:left="1440"/>
+        <w:jc w:val="both"/>
+        <w:rPr>
+          <w:rFonts w:ascii="Arial" w:hAnsi="Arial" w:eastAsia="Arial" w:cs="Arial"/>
           <w:i w:val="0"/>
           <w:iCs w:val="0"/>
           <w:lang w:val="es-ES"/>
         </w:rPr>
-        <w:t>Infraestructura computaciona</w:t>
-      </w:r>
+      </w:pPr>
       <w:r>
         <w:rPr>
           <w:rFonts w:ascii="Arial" w:hAnsi="Arial" w:eastAsia="Arial" w:cs="Arial"/>
@@ -2247,7 +2606,7 @@
           <w:iCs w:val="0"/>
           <w:lang w:val="es-ES"/>
         </w:rPr>
-        <w:t xml:space="preserve">l: Se trabajo en local mediante equipos personales y software de uso libre y/o estándares: VS </w:t>
+        <w:t xml:space="preserve">Visual Studio </w:t>
       </w:r>
       <w:r>
         <w:rPr>
@@ -2265,17 +2624,22 @@
           <w:iCs w:val="0"/>
           <w:lang w:val="es-ES"/>
         </w:rPr>
-        <w:t xml:space="preserve">, </w:t>
-      </w:r>
-      <w:r>
+        <w:t xml:space="preserve"> 1.93.1</w:t>
+      </w:r>
+    </w:p>
+    <w:p>
+      <w:pPr>
+        <w:pStyle w:val="ListParagraph"/>
+        <w:spacing w:line="360" w:lineRule="auto"/>
+        <w:ind w:left="1440"/>
+        <w:jc w:val="both"/>
         <w:rPr>
           <w:rFonts w:ascii="Arial" w:hAnsi="Arial" w:eastAsia="Arial" w:cs="Arial"/>
           <w:i w:val="0"/>
           <w:iCs w:val="0"/>
           <w:lang w:val="es-ES"/>
         </w:rPr>
-        <w:t>GitBash</w:t>
-      </w:r>
+      </w:pPr>
       <w:r>
         <w:rPr>
           <w:rFonts w:ascii="Arial" w:hAnsi="Arial" w:eastAsia="Arial" w:cs="Arial"/>
@@ -2283,7 +2647,7 @@
           <w:iCs w:val="0"/>
           <w:lang w:val="es-ES"/>
         </w:rPr>
-        <w:t xml:space="preserve">, MS Excel, MS Word y MS PowerPoint (diagramas). Adicionalmente, las librerías principales que se usaron en </w:t>
+        <w:t>Jupyter</w:t>
       </w:r>
       <w:r>
         <w:rPr>
@@ -2292,17 +2656,22 @@
           <w:iCs w:val="0"/>
           <w:lang w:val="es-ES"/>
         </w:rPr>
-        <w:t>python</w:t>
-      </w:r>
-      <w:r>
+        <w:t xml:space="preserve"> 3.6.0</w:t>
+      </w:r>
+    </w:p>
+    <w:p>
+      <w:pPr>
+        <w:pStyle w:val="ListParagraph"/>
+        <w:spacing w:line="360" w:lineRule="auto"/>
+        <w:ind w:left="1440"/>
+        <w:jc w:val="both"/>
         <w:rPr>
           <w:rFonts w:ascii="Arial" w:hAnsi="Arial" w:eastAsia="Arial" w:cs="Arial"/>
           <w:i w:val="0"/>
           <w:iCs w:val="0"/>
           <w:lang w:val="es-ES"/>
         </w:rPr>
-        <w:t xml:space="preserve"> durante el proyecto fueron: pandas, </w:t>
-      </w:r>
+      </w:pPr>
       <w:r>
         <w:rPr>
           <w:rFonts w:ascii="Arial" w:hAnsi="Arial" w:eastAsia="Arial" w:cs="Arial"/>
@@ -2310,17 +2679,22 @@
           <w:iCs w:val="0"/>
           <w:lang w:val="es-ES"/>
         </w:rPr>
-        <w:t>numpy</w:t>
-      </w:r>
-      <w:r>
+        <w:t xml:space="preserve">Python 3.11.5 </w:t>
+      </w:r>
+    </w:p>
+    <w:p>
+      <w:pPr>
+        <w:pStyle w:val="ListParagraph"/>
+        <w:spacing w:line="360" w:lineRule="auto"/>
+        <w:ind w:left="1440"/>
+        <w:jc w:val="both"/>
         <w:rPr>
           <w:rFonts w:ascii="Arial" w:hAnsi="Arial" w:eastAsia="Arial" w:cs="Arial"/>
           <w:i w:val="0"/>
           <w:iCs w:val="0"/>
           <w:lang w:val="es-ES"/>
         </w:rPr>
-        <w:t xml:space="preserve">, </w:t>
-      </w:r>
+      </w:pPr>
       <w:r>
         <w:rPr>
           <w:rFonts w:ascii="Arial" w:hAnsi="Arial" w:eastAsia="Arial" w:cs="Arial"/>
@@ -2328,17 +2702,22 @@
           <w:iCs w:val="0"/>
           <w:lang w:val="es-ES"/>
         </w:rPr>
-        <w:t>matplot-lib</w:t>
-      </w:r>
-      <w:r>
+        <w:t>Pandas 2.0.3</w:t>
+      </w:r>
+    </w:p>
+    <w:p>
+      <w:pPr>
+        <w:pStyle w:val="ListParagraph"/>
+        <w:spacing w:line="360" w:lineRule="auto"/>
+        <w:ind w:left="1440"/>
+        <w:jc w:val="both"/>
         <w:rPr>
           <w:rFonts w:ascii="Arial" w:hAnsi="Arial" w:eastAsia="Arial" w:cs="Arial"/>
           <w:i w:val="0"/>
           <w:iCs w:val="0"/>
           <w:lang w:val="es-ES"/>
         </w:rPr>
-        <w:t xml:space="preserve">, </w:t>
-      </w:r>
+      </w:pPr>
       <w:r>
         <w:rPr>
           <w:rFonts w:ascii="Arial" w:hAnsi="Arial" w:eastAsia="Arial" w:cs="Arial"/>
@@ -2346,7 +2725,7 @@
           <w:iCs w:val="0"/>
           <w:lang w:val="es-ES"/>
         </w:rPr>
-        <w:t>altair</w:t>
+        <w:t>Numpy</w:t>
       </w:r>
       <w:r>
         <w:rPr>
@@ -2355,17 +2734,22 @@
           <w:iCs w:val="0"/>
           <w:lang w:val="es-ES"/>
         </w:rPr>
-        <w:t xml:space="preserve">, </w:t>
-      </w:r>
-      <w:r>
+        <w:t xml:space="preserve"> 1.24.3</w:t>
+      </w:r>
+    </w:p>
+    <w:p>
+      <w:pPr>
+        <w:pStyle w:val="ListParagraph"/>
+        <w:spacing w:line="360" w:lineRule="auto"/>
+        <w:ind w:left="1440"/>
+        <w:jc w:val="both"/>
         <w:rPr>
           <w:rFonts w:ascii="Arial" w:hAnsi="Arial" w:eastAsia="Arial" w:cs="Arial"/>
           <w:i w:val="0"/>
           <w:iCs w:val="0"/>
           <w:lang w:val="es-ES"/>
         </w:rPr>
-        <w:t>scikit-learn</w:t>
-      </w:r>
+      </w:pPr>
       <w:r>
         <w:rPr>
           <w:rFonts w:ascii="Arial" w:hAnsi="Arial" w:eastAsia="Arial" w:cs="Arial"/>
@@ -2373,44 +2757,22 @@
           <w:iCs w:val="0"/>
           <w:lang w:val="es-ES"/>
         </w:rPr>
-        <w:t xml:space="preserve"> (</w:t>
-      </w:r>
-      <w:r>
-        <w:rPr>
-          <w:rFonts w:ascii="Arial" w:hAnsi="Arial" w:eastAsia="Arial" w:cs="Arial"/>
-          <w:i w:val="1"/>
-          <w:iCs w:val="1"/>
-          <w:lang w:val="es-ES"/>
-        </w:rPr>
-        <w:t xml:space="preserve">machine </w:t>
-      </w:r>
-      <w:r>
-        <w:rPr>
-          <w:rFonts w:ascii="Arial" w:hAnsi="Arial" w:eastAsia="Arial" w:cs="Arial"/>
-          <w:i w:val="1"/>
-          <w:iCs w:val="1"/>
-          <w:lang w:val="es-ES"/>
-        </w:rPr>
-        <w:t>learning</w:t>
-      </w:r>
-      <w:r>
-        <w:rPr>
-          <w:rFonts w:ascii="Arial" w:hAnsi="Arial" w:eastAsia="Arial" w:cs="Arial"/>
-          <w:i w:val="1"/>
-          <w:iCs w:val="1"/>
-          <w:lang w:val="es-ES"/>
-        </w:rPr>
-        <w:t xml:space="preserve"> </w:t>
-      </w:r>
-      <w:r>
+        <w:t>Altair 5.0.1</w:t>
+      </w:r>
+    </w:p>
+    <w:p>
+      <w:pPr>
+        <w:pStyle w:val="ListParagraph"/>
+        <w:spacing w:line="360" w:lineRule="auto"/>
+        <w:ind w:left="1440"/>
+        <w:jc w:val="both"/>
         <w:rPr>
           <w:rFonts w:ascii="Arial" w:hAnsi="Arial" w:eastAsia="Arial" w:cs="Arial"/>
           <w:i w:val="0"/>
           <w:iCs w:val="0"/>
           <w:lang w:val="es-ES"/>
         </w:rPr>
-        <w:t>y redes</w:t>
-      </w:r>
+      </w:pPr>
       <w:r>
         <w:rPr>
           <w:rFonts w:ascii="Arial" w:hAnsi="Arial" w:eastAsia="Arial" w:cs="Arial"/>
@@ -2418,7 +2780,7 @@
           <w:iCs w:val="0"/>
           <w:lang w:val="es-ES"/>
         </w:rPr>
-        <w:t xml:space="preserve"> neuronales) y </w:t>
+        <w:t>Matplotlib</w:t>
       </w:r>
       <w:r>
         <w:rPr>
@@ -2427,16 +2789,317 @@
           <w:iCs w:val="0"/>
           <w:lang w:val="es-ES"/>
         </w:rPr>
-        <w:t>tensorflow</w:t>
-      </w:r>
-      <w:r>
+        <w:t xml:space="preserve"> 3.7.2</w:t>
+      </w:r>
+    </w:p>
+    <w:p>
+      <w:pPr>
+        <w:pStyle w:val="ListParagraph"/>
+        <w:spacing w:line="360" w:lineRule="auto"/>
+        <w:ind w:left="1440"/>
+        <w:jc w:val="both"/>
         <w:rPr>
           <w:rFonts w:ascii="Arial" w:hAnsi="Arial" w:eastAsia="Arial" w:cs="Arial"/>
           <w:i w:val="0"/>
           <w:iCs w:val="0"/>
           <w:lang w:val="es-ES"/>
         </w:rPr>
-        <w:t xml:space="preserve"> (redes neuronales).</w:t>
+      </w:pPr>
+      <w:r>
+        <w:rPr>
+          <w:rFonts w:ascii="Arial" w:hAnsi="Arial" w:eastAsia="Arial" w:cs="Arial"/>
+          <w:i w:val="0"/>
+          <w:iCs w:val="0"/>
+          <w:lang w:val="es-ES"/>
+        </w:rPr>
+        <w:t>Seaborn</w:t>
+      </w:r>
+      <w:r>
+        <w:rPr>
+          <w:rFonts w:ascii="Arial" w:hAnsi="Arial" w:eastAsia="Arial" w:cs="Arial"/>
+          <w:i w:val="0"/>
+          <w:iCs w:val="0"/>
+          <w:lang w:val="es-ES"/>
+        </w:rPr>
+        <w:t xml:space="preserve"> 0.12.2</w:t>
+      </w:r>
+    </w:p>
+    <w:p>
+      <w:pPr>
+        <w:pStyle w:val="ListParagraph"/>
+        <w:spacing w:line="360" w:lineRule="auto"/>
+        <w:ind w:left="1440"/>
+        <w:jc w:val="both"/>
+        <w:rPr>
+          <w:rFonts w:ascii="Arial" w:hAnsi="Arial" w:eastAsia="Arial" w:cs="Arial"/>
+          <w:i w:val="0"/>
+          <w:iCs w:val="0"/>
+          <w:lang w:val="es-ES"/>
+        </w:rPr>
+      </w:pPr>
+      <w:r>
+        <w:rPr>
+          <w:rFonts w:ascii="Arial" w:hAnsi="Arial" w:eastAsia="Arial" w:cs="Arial"/>
+          <w:i w:val="0"/>
+          <w:iCs w:val="0"/>
+          <w:lang w:val="es-ES"/>
+        </w:rPr>
+        <w:t>Plotly</w:t>
+      </w:r>
+      <w:r>
+        <w:rPr>
+          <w:rFonts w:ascii="Arial" w:hAnsi="Arial" w:eastAsia="Arial" w:cs="Arial"/>
+          <w:i w:val="0"/>
+          <w:iCs w:val="0"/>
+          <w:lang w:val="es-ES"/>
+        </w:rPr>
+        <w:t xml:space="preserve"> 5.9.0</w:t>
+      </w:r>
+    </w:p>
+    <w:p>
+      <w:pPr>
+        <w:pStyle w:val="ListParagraph"/>
+        <w:spacing w:line="360" w:lineRule="auto"/>
+        <w:ind w:left="1440"/>
+        <w:jc w:val="both"/>
+        <w:rPr>
+          <w:rFonts w:ascii="Arial" w:hAnsi="Arial" w:eastAsia="Arial" w:cs="Arial"/>
+          <w:i w:val="0"/>
+          <w:iCs w:val="0"/>
+          <w:lang w:val="es-ES"/>
+        </w:rPr>
+      </w:pPr>
+      <w:r>
+        <w:rPr>
+          <w:rFonts w:ascii="Arial" w:hAnsi="Arial" w:eastAsia="Arial" w:cs="Arial"/>
+          <w:i w:val="0"/>
+          <w:iCs w:val="0"/>
+          <w:lang w:val="es-ES"/>
+        </w:rPr>
+        <w:t>Ipywidgets</w:t>
+      </w:r>
+      <w:r>
+        <w:rPr>
+          <w:rFonts w:ascii="Arial" w:hAnsi="Arial" w:eastAsia="Arial" w:cs="Arial"/>
+          <w:i w:val="0"/>
+          <w:iCs w:val="0"/>
+          <w:lang w:val="es-ES"/>
+        </w:rPr>
+        <w:t xml:space="preserve"> 8.0.4</w:t>
+      </w:r>
+    </w:p>
+    <w:p>
+      <w:pPr>
+        <w:pStyle w:val="ListParagraph"/>
+        <w:spacing w:line="360" w:lineRule="auto"/>
+        <w:ind w:left="1440"/>
+        <w:jc w:val="both"/>
+        <w:rPr>
+          <w:rFonts w:ascii="Arial" w:hAnsi="Arial" w:eastAsia="Arial" w:cs="Arial"/>
+          <w:i w:val="0"/>
+          <w:iCs w:val="0"/>
+          <w:lang w:val="es-ES"/>
+        </w:rPr>
+      </w:pPr>
+      <w:r>
+        <w:rPr>
+          <w:rFonts w:ascii="Arial" w:hAnsi="Arial" w:eastAsia="Arial" w:cs="Arial"/>
+          <w:i w:val="0"/>
+          <w:iCs w:val="0"/>
+          <w:lang w:val="es-ES"/>
+        </w:rPr>
+        <w:t>Scipy</w:t>
+      </w:r>
+      <w:r>
+        <w:rPr>
+          <w:rFonts w:ascii="Arial" w:hAnsi="Arial" w:eastAsia="Arial" w:cs="Arial"/>
+          <w:i w:val="0"/>
+          <w:iCs w:val="0"/>
+          <w:lang w:val="es-ES"/>
+        </w:rPr>
+        <w:t xml:space="preserve"> 1.11.1</w:t>
+      </w:r>
+    </w:p>
+    <w:p>
+      <w:pPr>
+        <w:pStyle w:val="ListParagraph"/>
+        <w:spacing w:line="360" w:lineRule="auto"/>
+        <w:ind w:left="1440"/>
+        <w:jc w:val="both"/>
+        <w:rPr>
+          <w:rFonts w:ascii="Arial" w:hAnsi="Arial" w:eastAsia="Arial" w:cs="Arial"/>
+          <w:i w:val="0"/>
+          <w:iCs w:val="0"/>
+          <w:lang w:val="es-ES"/>
+        </w:rPr>
+      </w:pPr>
+      <w:r>
+        <w:rPr>
+          <w:rFonts w:ascii="Arial" w:hAnsi="Arial" w:eastAsia="Arial" w:cs="Arial"/>
+          <w:i w:val="0"/>
+          <w:iCs w:val="0"/>
+          <w:lang w:val="es-ES"/>
+        </w:rPr>
+        <w:t>Scikit-posthocs</w:t>
+      </w:r>
+      <w:r>
+        <w:rPr>
+          <w:rFonts w:ascii="Arial" w:hAnsi="Arial" w:eastAsia="Arial" w:cs="Arial"/>
+          <w:i w:val="0"/>
+          <w:iCs w:val="0"/>
+          <w:lang w:val="es-ES"/>
+        </w:rPr>
+        <w:t xml:space="preserve"> 0.9.0</w:t>
+      </w:r>
+    </w:p>
+    <w:p>
+      <w:pPr>
+        <w:pStyle w:val="ListParagraph"/>
+        <w:spacing w:line="360" w:lineRule="auto"/>
+        <w:ind w:left="1440"/>
+        <w:jc w:val="both"/>
+        <w:rPr>
+          <w:rFonts w:ascii="Arial" w:hAnsi="Arial" w:eastAsia="Arial" w:cs="Arial" w:asciiTheme="minorAscii" w:hAnsiTheme="minorAscii" w:eastAsiaTheme="minorAscii" w:cstheme="minorBidi"/>
+          <w:i w:val="0"/>
+          <w:iCs w:val="0"/>
+          <w:noProof w:val="0"/>
+          <w:color w:val="auto"/>
+          <w:sz w:val="22"/>
+          <w:szCs w:val="22"/>
+          <w:lang w:val="es-ES" w:eastAsia="en-US" w:bidi="ar-SA"/>
+        </w:rPr>
+      </w:pPr>
+      <w:r>
+        <w:rPr>
+          <w:rFonts w:ascii="Arial" w:hAnsi="Arial" w:eastAsia="Arial" w:cs="Arial" w:asciiTheme="minorAscii" w:hAnsiTheme="minorAscii" w:eastAsiaTheme="minorAscii" w:cstheme="minorBidi"/>
+          <w:i w:val="0"/>
+          <w:iCs w:val="0"/>
+          <w:noProof w:val="0"/>
+          <w:color w:val="auto"/>
+          <w:sz w:val="22"/>
+          <w:szCs w:val="22"/>
+          <w:lang w:val="es-ES" w:eastAsia="en-US" w:bidi="ar-SA"/>
+        </w:rPr>
+        <w:t>Scikit-learn</w:t>
+      </w:r>
+      <w:r>
+        <w:rPr>
+          <w:rFonts w:ascii="Arial" w:hAnsi="Arial" w:eastAsia="Arial" w:cs="Arial" w:asciiTheme="minorAscii" w:hAnsiTheme="minorAscii" w:eastAsiaTheme="minorAscii" w:cstheme="minorBidi"/>
+          <w:i w:val="0"/>
+          <w:iCs w:val="0"/>
+          <w:noProof w:val="0"/>
+          <w:color w:val="auto"/>
+          <w:sz w:val="22"/>
+          <w:szCs w:val="22"/>
+          <w:lang w:val="es-ES" w:eastAsia="en-US" w:bidi="ar-SA"/>
+        </w:rPr>
+        <w:t xml:space="preserve"> 1.2.2</w:t>
+      </w:r>
+    </w:p>
+    <w:p>
+      <w:pPr>
+        <w:pStyle w:val="ListParagraph"/>
+        <w:spacing w:line="360" w:lineRule="auto"/>
+        <w:ind w:left="1440"/>
+        <w:jc w:val="both"/>
+        <w:rPr>
+          <w:rFonts w:ascii="Arial" w:hAnsi="Arial" w:eastAsia="Arial" w:cs="Arial" w:asciiTheme="minorAscii" w:hAnsiTheme="minorAscii" w:eastAsiaTheme="minorAscii" w:cstheme="minorBidi"/>
+          <w:i w:val="0"/>
+          <w:iCs w:val="0"/>
+          <w:noProof w:val="0"/>
+          <w:color w:val="auto"/>
+          <w:sz w:val="22"/>
+          <w:szCs w:val="22"/>
+          <w:lang w:val="es-ES" w:eastAsia="en-US" w:bidi="ar-SA"/>
+        </w:rPr>
+      </w:pPr>
+      <w:r>
+        <w:rPr>
+          <w:rFonts w:ascii="Arial" w:hAnsi="Arial" w:eastAsia="Arial" w:cs="Arial" w:asciiTheme="minorAscii" w:hAnsiTheme="minorAscii" w:eastAsiaTheme="minorAscii" w:cstheme="minorBidi"/>
+          <w:i w:val="0"/>
+          <w:iCs w:val="0"/>
+          <w:noProof w:val="0"/>
+          <w:color w:val="auto"/>
+          <w:sz w:val="22"/>
+          <w:szCs w:val="22"/>
+          <w:lang w:val="es-ES" w:eastAsia="en-US" w:bidi="ar-SA"/>
+        </w:rPr>
+        <w:t>Xgboost</w:t>
+      </w:r>
+      <w:r>
+        <w:rPr>
+          <w:rFonts w:ascii="Arial" w:hAnsi="Arial" w:eastAsia="Arial" w:cs="Arial" w:asciiTheme="minorAscii" w:hAnsiTheme="minorAscii" w:eastAsiaTheme="minorAscii" w:cstheme="minorBidi"/>
+          <w:i w:val="0"/>
+          <w:iCs w:val="0"/>
+          <w:noProof w:val="0"/>
+          <w:color w:val="auto"/>
+          <w:sz w:val="22"/>
+          <w:szCs w:val="22"/>
+          <w:lang w:val="es-ES" w:eastAsia="en-US" w:bidi="ar-SA"/>
+        </w:rPr>
+        <w:t xml:space="preserve"> 2.0.3</w:t>
+      </w:r>
+    </w:p>
+    <w:p>
+      <w:pPr>
+        <w:pStyle w:val="ListParagraph"/>
+        <w:spacing w:line="360" w:lineRule="auto"/>
+        <w:ind w:left="1440"/>
+        <w:jc w:val="both"/>
+        <w:rPr>
+          <w:rFonts w:ascii="Arial" w:hAnsi="Arial" w:eastAsia="Arial" w:cs="Arial"/>
+          <w:i w:val="0"/>
+          <w:iCs w:val="0"/>
+          <w:lang w:val="es-ES"/>
+        </w:rPr>
+      </w:pPr>
+      <w:r>
+        <w:rPr>
+          <w:rFonts w:ascii="Arial" w:hAnsi="Arial" w:eastAsia="Arial" w:cs="Arial" w:asciiTheme="minorAscii" w:hAnsiTheme="minorAscii" w:eastAsiaTheme="minorAscii" w:cstheme="minorBidi"/>
+          <w:i w:val="0"/>
+          <w:iCs w:val="0"/>
+          <w:color w:val="auto"/>
+          <w:sz w:val="22"/>
+          <w:szCs w:val="22"/>
+          <w:lang w:val="es-ES" w:eastAsia="en-US" w:bidi="ar-SA"/>
+        </w:rPr>
+        <w:t>Tensorflow</w:t>
+      </w:r>
+      <w:r>
+        <w:rPr>
+          <w:rFonts w:ascii="Arial" w:hAnsi="Arial" w:eastAsia="Arial" w:cs="Arial" w:asciiTheme="minorAscii" w:hAnsiTheme="minorAscii" w:eastAsiaTheme="minorAscii" w:cstheme="minorBidi"/>
+          <w:i w:val="0"/>
+          <w:iCs w:val="0"/>
+          <w:color w:val="auto"/>
+          <w:sz w:val="22"/>
+          <w:szCs w:val="22"/>
+          <w:lang w:val="es-ES" w:eastAsia="en-US" w:bidi="ar-SA"/>
+        </w:rPr>
+        <w:t xml:space="preserve"> 2.16.1 / </w:t>
+      </w:r>
+      <w:r>
+        <w:rPr>
+          <w:rFonts w:ascii="Arial" w:hAnsi="Arial" w:eastAsia="Arial" w:cs="Arial" w:asciiTheme="minorAscii" w:hAnsiTheme="minorAscii" w:eastAsiaTheme="minorAscii" w:cstheme="minorBidi"/>
+          <w:i w:val="0"/>
+          <w:iCs w:val="0"/>
+          <w:color w:val="auto"/>
+          <w:sz w:val="22"/>
+          <w:szCs w:val="22"/>
+          <w:lang w:val="es-ES" w:eastAsia="en-US" w:bidi="ar-SA"/>
+        </w:rPr>
+        <w:t>Keras</w:t>
+      </w:r>
+      <w:r>
+        <w:rPr>
+          <w:rFonts w:ascii="Arial" w:hAnsi="Arial" w:eastAsia="Arial" w:cs="Arial" w:asciiTheme="minorAscii" w:hAnsiTheme="minorAscii" w:eastAsiaTheme="minorAscii" w:cstheme="minorBidi"/>
+          <w:i w:val="0"/>
+          <w:iCs w:val="0"/>
+          <w:color w:val="auto"/>
+          <w:sz w:val="22"/>
+          <w:szCs w:val="22"/>
+          <w:lang w:val="es-ES" w:eastAsia="en-US" w:bidi="ar-SA"/>
+        </w:rPr>
+        <w:t xml:space="preserve"> 3.3.3</w:t>
       </w:r>
     </w:p>
     <w:p>
@@ -2450,7 +3113,7 @@
         <w:rPr>
           <w:lang w:val="es-ES"/>
         </w:rPr>
-        <w:t xml:space="preserve">Debido a la variedad de conjuntos de datos usados y la necesidad de limpieza/preprocesamiento que cada uno presentaba, se decidió dividir el proyecto en 4 fases (Figura </w:t>
+        <w:t xml:space="preserve">El punto de partida del proyecto fueron los datos de inmigración obtenidos del Instituto Nacional de Estadística de España. A partir de allí, y teniendo en cuenta la variedad de conjuntos de datos a considerar a razón de nuestro enfoque macro del problema, incluyendo la necesidad de limpieza/preprocesamiento que cada uno presentaría, se decidió dividir el proyecto en 4 fases (Figura </w:t>
       </w:r>
       <w:r>
         <w:rPr>
@@ -2495,14 +3158,16 @@
           <w:ilvl w:val="0"/>
           <w:numId w:val="5"/>
         </w:numPr>
+        <w:spacing w:line="360" w:lineRule="auto"/>
         <w:jc w:val="both"/>
         <w:rPr>
-          <w:lang w:val="es-ES"/>
-        </w:rPr>
-      </w:pPr>
-      <w:r>
-        <w:rPr>
-          <w:rFonts w:ascii="Arial" w:hAnsi="Arial" w:eastAsia="Calibri" w:cs="" w:asciiTheme="minorAscii" w:hAnsiTheme="minorAscii" w:eastAsiaTheme="minorAscii" w:cstheme="minorBidi"/>
+          <w:rFonts w:ascii="Arial" w:hAnsi="Arial" w:eastAsia="Arial" w:cs="Arial"/>
+          <w:lang w:val="es-ES"/>
+        </w:rPr>
+      </w:pPr>
+      <w:r>
+        <w:rPr>
+          <w:rFonts w:ascii="Arial" w:hAnsi="Arial" w:eastAsia="Arial" w:cs="Arial"/>
           <w:b w:val="1"/>
           <w:bCs w:val="1"/>
           <w:color w:val="auto"/>
@@ -2510,17 +3175,17 @@
           <w:szCs w:val="22"/>
           <w:lang w:val="es-ES" w:eastAsia="en-US" w:bidi="ar-SA"/>
         </w:rPr>
-        <w:t>Etapa 1:</w:t>
-      </w:r>
-      <w:r>
-        <w:rPr>
-          <w:rFonts w:ascii="Arial" w:hAnsi="Arial" w:eastAsia="Calibri" w:cs="" w:asciiTheme="minorAscii" w:hAnsiTheme="minorAscii" w:eastAsiaTheme="minorAscii" w:cstheme="minorBidi"/>
+        <w:t>Etapa 1</w:t>
+      </w:r>
+      <w:r>
+        <w:rPr>
+          <w:rFonts w:ascii="Arial" w:hAnsi="Arial" w:eastAsia="Arial" w:cs="Arial"/>
           <w:color w:val="auto"/>
           <w:sz w:val="22"/>
           <w:szCs w:val="22"/>
           <w:lang w:val="es-ES" w:eastAsia="en-US" w:bidi="ar-SA"/>
         </w:rPr>
-        <w:t xml:space="preserve"> Centrada en los datos de inmigración de España.</w:t>
+        <w:t>: Centrada en el trabajo con los datos de inmigración de España.</w:t>
       </w:r>
     </w:p>
     <w:p>
@@ -2530,14 +3195,20 @@
           <w:ilvl w:val="0"/>
           <w:numId w:val="5"/>
         </w:numPr>
+        <w:spacing w:line="360" w:lineRule="auto"/>
         <w:jc w:val="both"/>
         <w:rPr>
-          <w:lang w:val="es-ES"/>
-        </w:rPr>
-      </w:pPr>
-      <w:r>
-        <w:rPr>
-          <w:rFonts w:ascii="Arial" w:hAnsi="Arial" w:eastAsia="Calibri" w:cs="" w:asciiTheme="minorAscii" w:hAnsiTheme="minorAscii" w:eastAsiaTheme="minorAscii" w:cstheme="minorBidi"/>
+          <w:rFonts w:ascii="Arial" w:hAnsi="Arial" w:eastAsia="Arial" w:cs="Arial"/>
+          <w:color w:val="auto"/>
+          <w:sz w:val="22"/>
+          <w:szCs w:val="22"/>
+          <w:highlight w:val="yellow"/>
+          <w:lang w:val="es-ES" w:eastAsia="en-US" w:bidi="ar-SA"/>
+        </w:rPr>
+      </w:pPr>
+      <w:r>
+        <w:rPr>
+          <w:rFonts w:ascii="Arial" w:hAnsi="Arial" w:eastAsia="Arial" w:cs="Arial"/>
           <w:b w:val="1"/>
           <w:bCs w:val="1"/>
           <w:color w:val="auto"/>
@@ -2549,13 +3220,13 @@
       </w:r>
       <w:r>
         <w:rPr>
-          <w:rFonts w:ascii="Arial" w:hAnsi="Arial" w:eastAsia="Calibri" w:cs="" w:asciiTheme="minorAscii" w:hAnsiTheme="minorAscii" w:eastAsiaTheme="minorAscii" w:cstheme="minorBidi"/>
+          <w:rFonts w:ascii="Arial" w:hAnsi="Arial" w:eastAsia="Arial" w:cs="Arial"/>
           <w:color w:val="auto"/>
           <w:sz w:val="22"/>
           <w:szCs w:val="22"/>
           <w:lang w:val="es-ES" w:eastAsia="en-US" w:bidi="ar-SA"/>
         </w:rPr>
-        <w:t>: Enfocada en las variables predictoras a relacionar con los datos de inmigración que alimentaran el modelo predictivo.</w:t>
+        <w:t>: Enfocada en las variables predictoras.</w:t>
       </w:r>
     </w:p>
     <w:p>
@@ -2565,14 +3236,16 @@
           <w:ilvl w:val="0"/>
           <w:numId w:val="5"/>
         </w:numPr>
+        <w:spacing w:line="360" w:lineRule="auto"/>
         <w:jc w:val="both"/>
         <w:rPr>
-          <w:lang w:val="es-ES"/>
-        </w:rPr>
-      </w:pPr>
-      <w:r>
-        <w:rPr>
-          <w:rFonts w:ascii="Arial" w:hAnsi="Arial" w:eastAsia="Calibri" w:cs="" w:asciiTheme="minorAscii" w:hAnsiTheme="minorAscii" w:eastAsiaTheme="minorAscii" w:cstheme="minorBidi"/>
+          <w:rFonts w:ascii="Arial" w:hAnsi="Arial" w:eastAsia="Arial" w:cs="Arial"/>
+          <w:lang w:val="es-ES"/>
+        </w:rPr>
+      </w:pPr>
+      <w:r>
+        <w:rPr>
+          <w:rFonts w:ascii="Arial" w:hAnsi="Arial" w:eastAsia="Arial" w:cs="Arial"/>
           <w:b w:val="1"/>
           <w:bCs w:val="1"/>
           <w:color w:val="auto"/>
@@ -2580,37 +3253,17 @@
           <w:szCs w:val="22"/>
           <w:lang w:val="es-ES" w:eastAsia="en-US" w:bidi="ar-SA"/>
         </w:rPr>
-        <w:t>Etapa 3</w:t>
-      </w:r>
-      <w:r>
-        <w:rPr>
-          <w:rFonts w:ascii="Arial" w:hAnsi="Arial" w:eastAsia="Calibri" w:cs="" w:asciiTheme="minorAscii" w:hAnsiTheme="minorAscii" w:eastAsiaTheme="minorAscii" w:cstheme="minorBidi"/>
+        <w:t>Etapa 3:</w:t>
+      </w:r>
+      <w:r>
+        <w:rPr>
+          <w:rFonts w:ascii="Arial" w:hAnsi="Arial" w:eastAsia="Arial" w:cs="Arial"/>
           <w:color w:val="auto"/>
           <w:sz w:val="22"/>
           <w:szCs w:val="22"/>
           <w:lang w:val="es-ES" w:eastAsia="en-US" w:bidi="ar-SA"/>
         </w:rPr>
-        <w:t xml:space="preserve">: Unificación de las variables para </w:t>
-      </w:r>
-      <w:r>
-        <w:rPr>
-          <w:rFonts w:ascii="Arial" w:hAnsi="Arial" w:eastAsia="Calibri" w:cs="" w:asciiTheme="minorAscii" w:hAnsiTheme="minorAscii" w:eastAsiaTheme="minorAscii" w:cstheme="minorBidi"/>
-          <w:color w:val="auto"/>
-          <w:sz w:val="22"/>
-          <w:szCs w:val="22"/>
-          <w:lang w:val="es-ES" w:eastAsia="en-US" w:bidi="ar-SA"/>
-        </w:rPr>
-        <w:t>análisis</w:t>
-      </w:r>
-      <w:r>
-        <w:rPr>
-          <w:rFonts w:ascii="Arial" w:hAnsi="Arial" w:eastAsia="Calibri" w:cs="" w:asciiTheme="minorAscii" w:hAnsiTheme="minorAscii" w:eastAsiaTheme="minorAscii" w:cstheme="minorBidi"/>
-          <w:color w:val="auto"/>
-          <w:sz w:val="22"/>
-          <w:szCs w:val="22"/>
-          <w:lang w:val="es-ES" w:eastAsia="en-US" w:bidi="ar-SA"/>
-        </w:rPr>
-        <w:t xml:space="preserve"> de selección.</w:t>
+        <w:t xml:space="preserve"> Unión de todos los conjuntos de datos para análisis de selección de variables.</w:t>
       </w:r>
     </w:p>
     <w:p>
@@ -2620,14 +3273,16 @@
           <w:ilvl w:val="0"/>
           <w:numId w:val="5"/>
         </w:numPr>
+        <w:spacing w:line="360" w:lineRule="auto"/>
         <w:jc w:val="both"/>
         <w:rPr>
-          <w:lang w:val="es-ES"/>
-        </w:rPr>
-      </w:pPr>
-      <w:r>
-        <w:rPr>
-          <w:rFonts w:ascii="Arial" w:hAnsi="Arial" w:eastAsia="Calibri" w:cs="" w:asciiTheme="minorAscii" w:hAnsiTheme="minorAscii" w:eastAsiaTheme="minorAscii" w:cstheme="minorBidi"/>
+          <w:rFonts w:ascii="Arial" w:hAnsi="Arial" w:eastAsia="Arial" w:cs="Arial"/>
+          <w:lang w:val="es-ES"/>
+        </w:rPr>
+      </w:pPr>
+      <w:r>
+        <w:rPr>
+          <w:rFonts w:ascii="Arial" w:hAnsi="Arial" w:eastAsia="Arial" w:cs="Arial"/>
           <w:b w:val="1"/>
           <w:bCs w:val="1"/>
           <w:color w:val="auto"/>
@@ -2639,17 +3294,29 @@
       </w:r>
       <w:r>
         <w:rPr>
-          <w:rFonts w:ascii="Arial" w:hAnsi="Arial" w:eastAsia="Calibri" w:cs="" w:asciiTheme="minorAscii" w:hAnsiTheme="minorAscii" w:eastAsiaTheme="minorAscii" w:cstheme="minorBidi"/>
+          <w:rFonts w:ascii="Arial" w:hAnsi="Arial" w:eastAsia="Arial" w:cs="Arial"/>
+          <w:b w:val="1"/>
+          <w:bCs w:val="1"/>
           <w:color w:val="auto"/>
           <w:sz w:val="22"/>
           <w:szCs w:val="22"/>
           <w:lang w:val="es-ES" w:eastAsia="en-US" w:bidi="ar-SA"/>
         </w:rPr>
-        <w:t xml:space="preserve">: </w:t>
-      </w:r>
-      <w:r>
-        <w:rPr>
-          <w:rFonts w:ascii="Arial" w:hAnsi="Arial" w:eastAsia="Calibri" w:cs="" w:asciiTheme="minorAscii" w:hAnsiTheme="minorAscii" w:eastAsiaTheme="minorAscii" w:cstheme="minorBidi"/>
+        <w:t>:</w:t>
+      </w:r>
+      <w:r>
+        <w:rPr>
+          <w:rFonts w:ascii="Arial" w:hAnsi="Arial" w:eastAsia="Arial" w:cs="Arial"/>
+          <w:color w:val="auto"/>
+          <w:sz w:val="22"/>
+          <w:szCs w:val="22"/>
+          <w:lang w:val="es-ES" w:eastAsia="en-US" w:bidi="ar-SA"/>
+        </w:rPr>
+        <w:t xml:space="preserve"> </w:t>
+      </w:r>
+      <w:r>
+        <w:rPr>
+          <w:rFonts w:ascii="Arial" w:hAnsi="Arial" w:eastAsia="Arial" w:cs="Arial"/>
           <w:i w:val="1"/>
           <w:iCs w:val="1"/>
           <w:color w:val="auto"/>
@@ -2661,7 +3328,7 @@
       </w:r>
       <w:r>
         <w:rPr>
-          <w:rFonts w:ascii="Arial" w:hAnsi="Arial" w:eastAsia="Calibri" w:cs="" w:asciiTheme="minorAscii" w:hAnsiTheme="minorAscii" w:eastAsiaTheme="minorAscii" w:cstheme="minorBidi"/>
+          <w:rFonts w:ascii="Arial" w:hAnsi="Arial" w:eastAsia="Arial" w:cs="Arial"/>
           <w:i w:val="1"/>
           <w:iCs w:val="1"/>
           <w:color w:val="auto"/>
@@ -2673,7 +3340,7 @@
       </w:r>
       <w:r>
         <w:rPr>
-          <w:rFonts w:ascii="Arial" w:hAnsi="Arial" w:eastAsia="Calibri" w:cs="" w:asciiTheme="minorAscii" w:hAnsiTheme="minorAscii" w:eastAsiaTheme="minorAscii" w:cstheme="minorBidi"/>
+          <w:rFonts w:ascii="Arial" w:hAnsi="Arial" w:eastAsia="Arial" w:cs="Arial"/>
           <w:color w:val="auto"/>
           <w:sz w:val="22"/>
           <w:szCs w:val="22"/>
@@ -2693,50 +3360,7 @@
         <w:rPr>
           <w:lang w:val="es-ES"/>
         </w:rPr>
-        <w:t xml:space="preserve">La Figura </w:t>
-      </w:r>
-      <w:r>
-        <w:rPr>
-          <w:highlight w:val="yellow"/>
-          <w:lang w:val="es-ES"/>
-        </w:rPr>
-        <w:t xml:space="preserve">Y muestra un </w:t>
-      </w:r>
-      <w:r>
-        <w:rPr>
-          <w:highlight w:val="yellow"/>
-          <w:lang w:val="es-ES"/>
-        </w:rPr>
-        <w:t>esquema más detallados</w:t>
-      </w:r>
-      <w:r>
-        <w:rPr>
-          <w:highlight w:val="yellow"/>
-          <w:lang w:val="es-ES"/>
-        </w:rPr>
-        <w:t xml:space="preserve"> de las distintas etapas. </w:t>
-      </w:r>
-    </w:p>
-    <w:p>
-      <w:pPr>
-        <w:pStyle w:val="Normal"/>
-        <w:rPr>
-          <w:lang w:val="es-ES"/>
-        </w:rPr>
-      </w:pPr>
-    </w:p>
-    <w:p>
-      <w:pPr>
-        <w:pStyle w:val="Normal"/>
-        <w:rPr>
-          <w:lang w:val="es-ES"/>
-        </w:rPr>
-      </w:pPr>
-      <w:r>
-        <w:rPr>
-          <w:lang w:val="es-ES"/>
-        </w:rPr>
-        <w:t>... mencionar los</w:t>
+        <w:t xml:space="preserve">En la Etapa 1 (E1) se realizó la limpieza, preprocesamiento y exploración inicial de los conjuntos de datos de inmigración, obteniendo los primeros </w:t>
       </w:r>
       <w:r>
         <w:rPr>
@@ -2744,7 +3368,13 @@
           <w:iCs w:val="1"/>
           <w:lang w:val="es-ES"/>
         </w:rPr>
-        <w:t xml:space="preserve"> notebooks</w:t>
+        <w:t>insights</w:t>
+      </w:r>
+      <w:r>
+        <w:rPr>
+          <w:lang w:val="es-ES"/>
+        </w:rPr>
+        <w:t xml:space="preserve"> y el top países en número de inmigrantes a incluir en el modelo. Luego, a partir de las observaciones y top países obtenidos en la Etapa 1, se inició la limpieza, preprocesamiento y análisis de los distintos conjuntos de datos de las variables predictoras (Etapa 2 - E2), finalizando con la exportación de los conjuntos de datos preprocesados de ambas etapas.</w:t>
       </w:r>
     </w:p>
     <w:p>
@@ -2758,63 +3388,43 @@
         <w:rPr>
           <w:lang w:val="es-ES"/>
         </w:rPr>
-        <w:t xml:space="preserve">En primer lugar, </w:t>
+        <w:t xml:space="preserve">Posteriormente, se procedió con la unión de todas las variables predictoras al conjunto de datos central de datos de inmigración (Etapa 3), así como la reducción de variables mediante el estudio de correlaciones y contrastes de hipótesis. </w:t>
+      </w:r>
+      <w:r>
+        <w:rPr>
+          <w:lang w:val="es-ES"/>
+        </w:rPr>
+        <w:t>Finalmente, con los datos exportados en la Etapa 3, se probó algoritmos basados en modelos lineales y de árboles (Etapa 4 - E4), comparando distintas métricas para seleccionar el mejor modelo, exportarlo y realizar predicciones, añadiendo como un intervalo de confianza del 90%.</w:t>
       </w:r>
     </w:p>
     <w:p>
       <w:pPr>
         <w:pStyle w:val="Normal"/>
-        <w:rPr>
-          <w:lang w:val="es-ES"/>
-        </w:rPr>
-      </w:pPr>
-    </w:p>
-    <w:p>
-      <w:pPr>
-        <w:rPr>
-          <w:lang w:val="es-ES"/>
-        </w:rPr>
-      </w:pPr>
-      <w:r>
-        <w:rPr>
-          <w:lang w:val="es-ES"/>
-        </w:rPr>
-        <w:t xml:space="preserve">A grandes rasgos, el proyecto busca encontrar desde un punto de vista estadístico, la relación que guarda el fenómeno de inmigración (representado por el número de personas que migran a España) con variables del tipo macroeconómico, social y político. Exploramos una causalidad mediante la aplicación de estudio estadístico (exploración de datos, preprocesamiento, reducción dimensional y de variables y entrenamiento de modelos de </w:t>
-      </w:r>
-      <w:r>
-        <w:rPr>
-          <w:i w:val="1"/>
-          <w:iCs w:val="1"/>
-          <w:lang w:val="es-ES"/>
-        </w:rPr>
-        <w:t xml:space="preserve">machine </w:t>
-      </w:r>
-      <w:r>
-        <w:rPr>
-          <w:i w:val="1"/>
-          <w:iCs w:val="1"/>
-          <w:lang w:val="es-ES"/>
-        </w:rPr>
-        <w:t>learning</w:t>
-      </w:r>
-      <w:r>
-        <w:rPr>
-          <w:lang w:val="es-ES"/>
-        </w:rPr>
-        <w:t>) con la intención de encontrar una relación veraz, descriptiva y tangible sobre este fenómeno y su trasfondo.</w:t>
-      </w:r>
+        <w:spacing w:line="360" w:lineRule="auto"/>
+        <w:jc w:val="both"/>
+        <w:rPr>
+          <w:rFonts w:ascii="Arial" w:hAnsi="Arial" w:eastAsia="Arial" w:cs="Arial"/>
+          <w:lang w:val="es-ES"/>
+        </w:rPr>
+      </w:pPr>
     </w:p>
     <w:p>
       <w:pPr>
         <w:pStyle w:val="Normal"/>
+        <w:spacing w:after="120" w:afterAutospacing="off"/>
         <w:jc w:val="center"/>
+        <w:rPr>
+          <w:sz w:val="18"/>
+          <w:szCs w:val="18"/>
+          <w:lang w:val="es-ES"/>
+        </w:rPr>
       </w:pPr>
       <w:r>
         <w:drawing>
-          <wp:inline wp14:editId="3D3F66A3" wp14:anchorId="138D3B3E">
-            <wp:extent cx="7027596" cy="3486769"/>
-            <wp:effectExtent l="0" t="1770414" r="0" b="1770414"/>
-            <wp:docPr id="879314566" name="" title=""/>
+          <wp:inline wp14:editId="5CCD8373" wp14:anchorId="393BDD46">
+            <wp:extent cx="6132738" cy="2846979"/>
+            <wp:effectExtent l="0" t="0" r="0" b="0"/>
+            <wp:docPr id="553734712" name="" title=""/>
             <wp:cNvGraphicFramePr>
               <a:graphicFrameLocks noChangeAspect="1"/>
             </wp:cNvGraphicFramePr>
@@ -2826,7 +3436,7 @@
                     <pic:cNvPicPr/>
                   </pic:nvPicPr>
                   <pic:blipFill>
-                    <a:blip r:embed="R3b3632daaf2443bc">
+                    <a:blip r:embed="Rcd22ce5278354be5">
                       <a:extLst>
                         <a:ext xmlns:a="http://schemas.openxmlformats.org/drawingml/2006/main" uri="{28A0092B-C50C-407E-A947-70E740481C1C}">
                           <a14:useLocalDpi val="0"/>
@@ -2838,9 +3448,9 @@
                     </a:stretch>
                   </pic:blipFill>
                   <pic:spPr>
-                    <a:xfrm rot="5400000" flipH="0" flipV="0">
+                    <a:xfrm>
                       <a:off x="0" y="0"/>
-                      <a:ext cx="7027596" cy="3486769"/>
+                      <a:ext cx="6132738" cy="2846979"/>
                     </a:xfrm>
                     <a:prstGeom prst="rect">
                       <a:avLst/>
@@ -2852,14 +3462,183 @@
           </wp:inline>
         </w:drawing>
       </w:r>
+      <w:r>
+        <w:rPr>
+          <w:sz w:val="18"/>
+          <w:szCs w:val="18"/>
+          <w:lang w:val="es-ES"/>
+        </w:rPr>
+        <w:t xml:space="preserve">Figura </w:t>
+      </w:r>
+      <w:r>
+        <w:rPr>
+          <w:sz w:val="18"/>
+          <w:szCs w:val="18"/>
+          <w:highlight w:val="yellow"/>
+          <w:lang w:val="es-ES"/>
+        </w:rPr>
+        <w:t>X</w:t>
+      </w:r>
+      <w:r>
+        <w:rPr>
+          <w:sz w:val="18"/>
+          <w:szCs w:val="18"/>
+          <w:lang w:val="es-ES"/>
+        </w:rPr>
+        <w:t xml:space="preserve">. Esquema de las etapas del proyecto, teniendo: i) Etapa 1 (E1) para la limpieza, preprocesamiento y análisis de los datos de inmigración de España, </w:t>
+      </w:r>
+      <w:r>
+        <w:rPr>
+          <w:sz w:val="18"/>
+          <w:szCs w:val="18"/>
+          <w:lang w:val="es-ES"/>
+        </w:rPr>
+        <w:t>ii</w:t>
+      </w:r>
+      <w:r>
+        <w:rPr>
+          <w:sz w:val="18"/>
+          <w:szCs w:val="18"/>
+          <w:lang w:val="es-ES"/>
+        </w:rPr>
+        <w:t xml:space="preserve">) Etapa 2 (E2) orientada a una limpieza, preprocesamiento y análisis orientado según los </w:t>
+      </w:r>
+      <w:r>
+        <w:rPr>
+          <w:i w:val="1"/>
+          <w:iCs w:val="1"/>
+          <w:sz w:val="18"/>
+          <w:szCs w:val="18"/>
+          <w:lang w:val="es-ES"/>
+        </w:rPr>
+        <w:t>insights</w:t>
+      </w:r>
+      <w:r>
+        <w:rPr>
+          <w:sz w:val="18"/>
+          <w:szCs w:val="18"/>
+          <w:lang w:val="es-ES"/>
+        </w:rPr>
+        <w:t xml:space="preserve"> de la etapa 1, </w:t>
+      </w:r>
+      <w:r>
+        <w:rPr>
+          <w:sz w:val="18"/>
+          <w:szCs w:val="18"/>
+          <w:lang w:val="es-ES"/>
+        </w:rPr>
+        <w:t>iii</w:t>
+      </w:r>
+      <w:r>
+        <w:rPr>
+          <w:sz w:val="18"/>
+          <w:szCs w:val="18"/>
+          <w:lang w:val="es-ES"/>
+        </w:rPr>
+        <w:t xml:space="preserve">) Etapa 3 (E3) de unión y selección de variables y </w:t>
+      </w:r>
+      <w:r>
+        <w:rPr>
+          <w:sz w:val="18"/>
+          <w:szCs w:val="18"/>
+          <w:lang w:val="es-ES"/>
+        </w:rPr>
+        <w:t>iv</w:t>
+      </w:r>
+      <w:r>
+        <w:rPr>
+          <w:sz w:val="18"/>
+          <w:szCs w:val="18"/>
+          <w:lang w:val="es-ES"/>
+        </w:rPr>
+        <w:t xml:space="preserve">) Etapa 4 (E4) para la prueba y comparación de modelos de </w:t>
+      </w:r>
+      <w:r>
+        <w:rPr>
+          <w:i w:val="1"/>
+          <w:iCs w:val="1"/>
+          <w:sz w:val="18"/>
+          <w:szCs w:val="18"/>
+          <w:lang w:val="es-ES"/>
+        </w:rPr>
+        <w:t xml:space="preserve">machine </w:t>
+      </w:r>
+      <w:r>
+        <w:rPr>
+          <w:i w:val="1"/>
+          <w:iCs w:val="1"/>
+          <w:sz w:val="18"/>
+          <w:szCs w:val="18"/>
+          <w:lang w:val="es-ES"/>
+        </w:rPr>
+        <w:t>learning</w:t>
+      </w:r>
+      <w:r>
+        <w:rPr>
+          <w:sz w:val="18"/>
+          <w:szCs w:val="18"/>
+          <w:lang w:val="es-ES"/>
+        </w:rPr>
+        <w:t xml:space="preserve"> con nuestro conjunto de datos final para realizar predicciones.</w:t>
+      </w:r>
     </w:p>
     <w:p>
       <w:pPr>
         <w:pStyle w:val="Normal"/>
-        <w:rPr>
-          <w:lang w:val="es-ES"/>
-        </w:rPr>
-      </w:pPr>
+        <w:spacing w:after="0" w:afterAutospacing="off" w:line="240" w:lineRule="auto"/>
+        <w:jc w:val="center"/>
+        <w:rPr>
+          <w:sz w:val="18"/>
+          <w:szCs w:val="18"/>
+          <w:lang w:val="es-ES"/>
+        </w:rPr>
+      </w:pPr>
+    </w:p>
+    <w:p>
+      <w:pPr>
+        <w:pStyle w:val="Heading1"/>
+        <w:rPr>
+          <w:b w:val="0"/>
+          <w:bCs w:val="0"/>
+          <w:lang w:val="es-ES"/>
+        </w:rPr>
+      </w:pPr>
+      <w:bookmarkStart w:name="_Toc1997622069" w:id="1823055231"/>
+      <w:r>
+        <w:rPr>
+          <w:b w:val="0"/>
+          <w:bCs w:val="0"/>
+          <w:lang w:val="es-ES"/>
+        </w:rPr>
+        <w:t>5. RESULTADOS</w:t>
+      </w:r>
+      <w:bookmarkEnd w:id="1823055231"/>
+    </w:p>
+    <w:p>
+      <w:pPr>
+        <w:pStyle w:val="Heading3"/>
+        <w:ind w:firstLine="0"/>
+        <w:rPr>
+          <w:b w:val="0"/>
+          <w:bCs w:val="0"/>
+        </w:rPr>
+      </w:pPr>
+      <w:bookmarkStart w:name="_Toc1679966463" w:id="484435753"/>
+      <w:r>
+        <w:rPr>
+          <w:b w:val="0"/>
+          <w:bCs w:val="0"/>
+        </w:rPr>
+        <w:t>5.1 Adquisición de fuentes de datos</w:t>
+      </w:r>
+      <w:bookmarkEnd w:id="484435753"/>
+      <w:r>
+        <w:rPr>
+          <w:b w:val="0"/>
+          <w:bCs w:val="0"/>
+        </w:rPr>
+        <w:t xml:space="preserve"> </w:t>
+      </w:r>
     </w:p>
     <w:p>
       <w:pPr>
@@ -2868,61 +3647,6 @@
           <w:lang w:val="es-ES"/>
         </w:rPr>
       </w:pPr>
-    </w:p>
-    <w:p>
-      <w:pPr>
-        <w:pStyle w:val="Normal"/>
-        <w:rPr>
-          <w:lang w:val="es-ES"/>
-        </w:rPr>
-      </w:pPr>
-    </w:p>
-    <w:p>
-      <w:pPr>
-        <w:pStyle w:val="Normal"/>
-        <w:rPr>
-          <w:lang w:val="es-ES"/>
-        </w:rPr>
-      </w:pPr>
-    </w:p>
-    <w:p>
-      <w:pPr>
-        <w:pStyle w:val="Heading1"/>
-        <w:rPr>
-          <w:lang w:val="es-ES"/>
-        </w:rPr>
-      </w:pPr>
-      <w:bookmarkStart w:name="_Toc2124761362" w:id="1201749179"/>
-      <w:r>
-        <w:rPr>
-          <w:lang w:val="es-ES"/>
-        </w:rPr>
-        <w:t>Resultados</w:t>
-      </w:r>
-      <w:bookmarkEnd w:id="1201749179"/>
-    </w:p>
-    <w:p>
-      <w:pPr>
-        <w:pStyle w:val="Heading3"/>
-      </w:pPr>
-      <w:bookmarkStart w:name="_Toc1228042720" w:id="225165832"/>
-      <w:r>
-        <w:rPr/>
-        <w:t>Adquisición de fuentes de datos</w:t>
-      </w:r>
-      <w:bookmarkEnd w:id="225165832"/>
-      <w:r>
-        <w:rPr/>
-        <w:t xml:space="preserve"> </w:t>
-      </w:r>
-    </w:p>
-    <w:p>
-      <w:pPr>
-        <w:pStyle w:val="Normal"/>
-        <w:rPr>
-          <w:lang w:val="es-ES"/>
-        </w:rPr>
-      </w:pPr>
       <w:r>
         <w:rPr>
           <w:lang w:val="es-ES"/>
@@ -2953,6 +3677,7 @@
     </w:p>
     <w:p>
       <w:pPr>
+        <w:spacing w:line="360" w:lineRule="auto"/>
         <w:rPr>
           <w:lang w:val="es-ES"/>
         </w:rPr>
@@ -2985,6 +3710,7 @@
           <w:ilvl w:val="0"/>
           <w:numId w:val="2"/>
         </w:numPr>
+        <w:spacing w:line="360" w:lineRule="auto"/>
         <w:rPr>
           <w:rFonts w:ascii="Arial" w:hAnsi="Arial" w:cs="Arial"/>
           <w:lang w:val="es-ES"/>
@@ -3006,6 +3732,7 @@
           <w:ilvl w:val="0"/>
           <w:numId w:val="2"/>
         </w:numPr>
+        <w:spacing w:line="360" w:lineRule="auto"/>
         <w:rPr>
           <w:rFonts w:ascii="Arial" w:hAnsi="Arial" w:cs="Arial"/>
           <w:lang w:val="es-ES"/>
@@ -3040,15 +3767,16 @@
           <w:ilvl w:val="0"/>
           <w:numId w:val="2"/>
         </w:numPr>
+        <w:spacing w:line="360" w:lineRule="auto"/>
         <w:rPr>
           <w:rFonts w:ascii="Arial" w:hAnsi="Arial" w:cs="Arial"/>
-          <w:lang w:val="es-ES_tradnl"/>
+          <w:lang w:val="es-ES"/>
         </w:rPr>
       </w:pPr>
       <w:r>
         <w:rPr>
           <w:rFonts w:ascii="Arial" w:hAnsi="Arial" w:cs="Arial"/>
-          <w:lang w:val="es-ES_tradnl"/>
+          <w:lang w:val="es-ES"/>
         </w:rPr>
         <w:t>Países de habla hispana oficial</w:t>
       </w:r>
@@ -3060,15 +3788,16 @@
           <w:ilvl w:val="0"/>
           <w:numId w:val="2"/>
         </w:numPr>
+        <w:spacing w:line="360" w:lineRule="auto"/>
         <w:rPr>
           <w:rFonts w:ascii="Arial" w:hAnsi="Arial" w:cs="Arial"/>
-          <w:lang w:val="es-ES_tradnl"/>
+          <w:lang w:val="es-ES"/>
         </w:rPr>
       </w:pPr>
       <w:r>
         <w:rPr>
           <w:rFonts w:ascii="Arial" w:hAnsi="Arial" w:cs="Arial"/>
-          <w:lang w:val="es-ES_tradnl"/>
+          <w:lang w:val="es-ES"/>
         </w:rPr>
         <w:t>Países y regiones del mundo (división política)</w:t>
       </w:r>
@@ -3080,15 +3809,16 @@
           <w:ilvl w:val="0"/>
           <w:numId w:val="2"/>
         </w:numPr>
+        <w:spacing w:line="360" w:lineRule="auto"/>
         <w:rPr>
           <w:rFonts w:ascii="Arial" w:hAnsi="Arial" w:cs="Arial"/>
-          <w:lang w:val="es-ES_tradnl"/>
+          <w:lang w:val="es-ES"/>
         </w:rPr>
       </w:pPr>
       <w:r>
         <w:rPr>
           <w:rFonts w:ascii="Arial" w:hAnsi="Arial" w:cs="Arial"/>
-          <w:lang w:val="es-ES_tradnl"/>
+          <w:lang w:val="es-ES"/>
         </w:rPr>
         <w:t>Índices de desarrollo económico (tales como PIB, estabilidad política, estado de derecho, etc.)</w:t>
       </w:r>
@@ -3100,15 +3830,16 @@
           <w:ilvl w:val="0"/>
           <w:numId w:val="2"/>
         </w:numPr>
+        <w:spacing w:line="360" w:lineRule="auto"/>
         <w:rPr>
           <w:rFonts w:ascii="Arial" w:hAnsi="Arial" w:cs="Arial"/>
-          <w:lang w:val="es-ES_tradnl"/>
+          <w:lang w:val="es-ES"/>
         </w:rPr>
       </w:pPr>
       <w:r>
         <w:rPr>
           <w:rFonts w:ascii="Arial" w:hAnsi="Arial" w:cs="Arial"/>
-          <w:lang w:val="es-ES_tradnl"/>
+          <w:lang w:val="es-ES"/>
         </w:rPr>
         <w:t>Conflictos armados en el mundo (actuales y pasados)</w:t>
       </w:r>
@@ -3120,15 +3851,16 @@
           <w:ilvl w:val="0"/>
           <w:numId w:val="2"/>
         </w:numPr>
+        <w:spacing w:line="360" w:lineRule="auto"/>
         <w:rPr>
           <w:rFonts w:ascii="Arial" w:hAnsi="Arial" w:cs="Arial"/>
-          <w:lang w:val="es-ES_tradnl"/>
+          <w:lang w:val="es-ES"/>
         </w:rPr>
       </w:pPr>
       <w:r>
         <w:rPr>
           <w:rFonts w:ascii="Arial" w:hAnsi="Arial" w:cs="Arial"/>
-          <w:lang w:val="es-ES_tradnl"/>
+          <w:lang w:val="es-ES"/>
         </w:rPr>
         <w:t>Cantidad de turistas anuales en España</w:t>
       </w:r>
@@ -3140,22 +3872,23 @@
           <w:ilvl w:val="0"/>
           <w:numId w:val="2"/>
         </w:numPr>
+        <w:spacing w:line="360" w:lineRule="auto"/>
         <w:rPr>
           <w:rFonts w:ascii="Arial" w:hAnsi="Arial" w:cs="Arial"/>
-          <w:lang w:val="es-ES_tradnl"/>
+          <w:lang w:val="es-ES"/>
         </w:rPr>
       </w:pPr>
       <w:r>
         <w:rPr>
           <w:rFonts w:ascii="Arial" w:hAnsi="Arial" w:cs="Arial"/>
-          <w:lang w:val="es-ES_tradnl"/>
+          <w:lang w:val="es-ES"/>
         </w:rPr>
         <w:t xml:space="preserve">Índices sobre libertad de expresión o </w:t>
       </w:r>
       <w:r>
         <w:rPr>
           <w:rFonts w:ascii="Arial" w:hAnsi="Arial" w:cs="Arial"/>
-          <w:lang w:val="es-ES_tradnl"/>
+          <w:lang w:val="es-ES"/>
         </w:rPr>
         <w:t>respeto a derechos humanos</w:t>
       </w:r>
@@ -3167,15 +3900,16 @@
           <w:ilvl w:val="0"/>
           <w:numId w:val="2"/>
         </w:numPr>
+        <w:spacing w:line="360" w:lineRule="auto"/>
         <w:rPr>
           <w:rFonts w:ascii="Arial" w:hAnsi="Arial" w:cs="Arial"/>
-          <w:lang w:val="es-ES_tradnl"/>
+          <w:lang w:val="es-ES"/>
         </w:rPr>
       </w:pPr>
       <w:r>
         <w:rPr>
           <w:rFonts w:ascii="Arial" w:hAnsi="Arial" w:cs="Arial"/>
-          <w:lang w:val="es-ES_tradnl"/>
+          <w:lang w:val="es-ES"/>
         </w:rPr>
         <w:t>Datos sobre el padrón de residentes en España</w:t>
       </w:r>
@@ -3187,15 +3921,16 @@
           <w:ilvl w:val="0"/>
           <w:numId w:val="2"/>
         </w:numPr>
+        <w:spacing w:line="360" w:lineRule="auto"/>
         <w:rPr>
           <w:rFonts w:ascii="Arial" w:hAnsi="Arial" w:cs="Arial"/>
-          <w:lang w:val="es-ES_tradnl"/>
+          <w:lang w:val="es-ES"/>
         </w:rPr>
       </w:pPr>
       <w:r>
         <w:rPr>
           <w:rFonts w:ascii="Arial" w:hAnsi="Arial" w:cs="Arial"/>
-          <w:lang w:val="es-ES_tradnl"/>
+          <w:lang w:val="es-ES"/>
         </w:rPr>
         <w:t>Régimen político de países alrededor del mundo</w:t>
       </w:r>
@@ -3207,15 +3942,16 @@
           <w:ilvl w:val="0"/>
           <w:numId w:val="2"/>
         </w:numPr>
+        <w:spacing w:line="360" w:lineRule="auto"/>
         <w:rPr>
           <w:rFonts w:ascii="Arial" w:hAnsi="Arial" w:cs="Arial"/>
-          <w:lang w:val="es-ES_tradnl"/>
+          <w:lang w:val="es-ES"/>
         </w:rPr>
       </w:pPr>
       <w:r>
         <w:rPr>
           <w:rFonts w:ascii="Arial" w:hAnsi="Arial" w:cs="Arial"/>
-          <w:lang w:val="es-ES_tradnl"/>
+          <w:lang w:val="es-ES"/>
         </w:rPr>
         <w:t>Índices de libertad democrática</w:t>
       </w:r>
@@ -3247,12 +3983,12 @@
       <w:pPr>
         <w:pStyle w:val="Heading3"/>
       </w:pPr>
-      <w:bookmarkStart w:name="_Toc1868360534" w:id="119382987"/>
+      <w:bookmarkStart w:name="_Toc1387243860" w:id="1711481937"/>
       <w:r>
         <w:rPr/>
-        <w:t>Descripción de fuentes de datos</w:t>
-      </w:r>
-      <w:bookmarkEnd w:id="119382987"/>
+        <w:t>5.2 Descripción de fuentes de datos</w:t>
+      </w:r>
+      <w:bookmarkEnd w:id="1711481937"/>
     </w:p>
     <w:p>
       <w:pPr>
@@ -3346,32 +4082,23 @@
     <w:p>
       <w:pPr>
         <w:pStyle w:val="Heading3"/>
-      </w:pPr>
-      <w:bookmarkStart w:name="_Toc744081032" w:id="139703111"/>
-      <w:r>
-        <w:rPr/>
-        <w:t xml:space="preserve">Análisis </w:t>
-      </w:r>
-      <w:r>
-        <w:rPr/>
-        <w:t>E</w:t>
-      </w:r>
-      <w:r>
-        <w:rPr/>
-        <w:t>xp</w:t>
+        <w:rPr>
+          <w:lang w:val="es-ES"/>
+        </w:rPr>
+      </w:pPr>
+      <w:bookmarkStart w:name="_Toc1477394137" w:id="1639813947"/>
+      <w:r>
+        <w:rPr>
+          <w:lang w:val="es-ES"/>
+        </w:rPr>
+        <w:t>5.3 Análisis Exp</w:t>
       </w:r>
       <w:commentRangeStart w:id="1709716551"/>
       <w:r>
-        <w:rPr/>
-        <w:t xml:space="preserve">loratorio de </w:t>
-      </w:r>
-      <w:r>
-        <w:rPr/>
-        <w:t>D</w:t>
-      </w:r>
-      <w:r>
-        <w:rPr/>
-        <w:t>atos o EDA</w:t>
+        <w:rPr>
+          <w:lang w:val="es-ES"/>
+        </w:rPr>
+        <w:t>loratorio de Datos o EDA</w:t>
       </w:r>
       <w:commentRangeEnd w:id="1709716551"/>
       <w:r>
@@ -3380,7 +4107,7 @@
         </w:rPr>
         <w:commentReference w:id="1709716551"/>
       </w:r>
-      <w:bookmarkEnd w:id="139703111"/>
+      <w:bookmarkEnd w:id="1639813947"/>
     </w:p>
     <w:p>
       <w:pPr>
@@ -4124,12 +4851,12 @@
       <w:pPr>
         <w:pStyle w:val="Heading3"/>
       </w:pPr>
-      <w:bookmarkStart w:name="_Toc535968376" w:id="371302915"/>
+      <w:bookmarkStart w:name="_Toc1017387196" w:id="1236188713"/>
       <w:r>
         <w:rPr/>
         <w:t>Preprocesado de datos</w:t>
       </w:r>
-      <w:bookmarkEnd w:id="371302915"/>
+      <w:bookmarkEnd w:id="1236188713"/>
     </w:p>
     <w:p>
       <w:pPr>
@@ -4142,12 +4869,12 @@
       <w:pPr>
         <w:pStyle w:val="Heading3"/>
       </w:pPr>
-      <w:bookmarkStart w:name="_Toc1593234350" w:id="1487025185"/>
+      <w:bookmarkStart w:name="_Toc1217994107" w:id="1722936527"/>
       <w:r>
         <w:rPr/>
         <w:t>Selección de variables</w:t>
       </w:r>
-      <w:bookmarkEnd w:id="1487025185"/>
+      <w:bookmarkEnd w:id="1722936527"/>
     </w:p>
     <w:p>
       <w:pPr>
@@ -4163,7 +4890,7 @@
           <w:lang w:val="es-ES"/>
         </w:rPr>
       </w:pPr>
-      <w:bookmarkStart w:name="_Toc567517263" w:id="2090544651"/>
+      <w:bookmarkStart w:name="_Toc914209585" w:id="1742978926"/>
       <w:r>
         <w:rPr>
           <w:lang w:val="es-ES"/>
@@ -4182,7 +4909,7 @@
         </w:rPr>
         <w:t xml:space="preserve"> y test</w:t>
       </w:r>
-      <w:bookmarkEnd w:id="2090544651"/>
+      <w:bookmarkEnd w:id="1742978926"/>
     </w:p>
     <w:p>
       <w:pPr>
@@ -4195,12 +4922,12 @@
       <w:pPr>
         <w:pStyle w:val="Heading3"/>
       </w:pPr>
-      <w:bookmarkStart w:name="_Toc590846205" w:id="437706380"/>
+      <w:bookmarkStart w:name="_Toc1502061584" w:id="582143546"/>
       <w:r>
         <w:rPr/>
         <w:t>Aplicación de modelos de aprendizaje automático</w:t>
       </w:r>
-      <w:bookmarkEnd w:id="437706380"/>
+      <w:bookmarkEnd w:id="582143546"/>
     </w:p>
     <w:p>
       <w:pPr>
@@ -4213,12 +4940,12 @@
       <w:pPr>
         <w:pStyle w:val="Heading3"/>
       </w:pPr>
-      <w:bookmarkStart w:name="_Toc1170663162" w:id="1355067934"/>
+      <w:bookmarkStart w:name="_Toc1268458081" w:id="596186261"/>
       <w:r>
         <w:rPr/>
         <w:t>Evaluación y validación de modelos de aprendizaje automático</w:t>
       </w:r>
-      <w:bookmarkEnd w:id="1355067934"/>
+      <w:bookmarkEnd w:id="596186261"/>
     </w:p>
     <w:p>
       <w:pPr>
@@ -4231,12 +4958,12 @@
       <w:pPr>
         <w:pStyle w:val="Heading3"/>
       </w:pPr>
-      <w:bookmarkStart w:name="_Toc341495043" w:id="423307196"/>
+      <w:bookmarkStart w:name="_Toc751764618" w:id="506630179"/>
       <w:r>
         <w:rPr/>
         <w:t>Comparativa de resultados</w:t>
       </w:r>
-      <w:bookmarkEnd w:id="423307196"/>
+      <w:bookmarkEnd w:id="506630179"/>
     </w:p>
     <w:p>
       <w:pPr>
@@ -4265,14 +4992,14 @@
           <w:lang w:val="es-ES"/>
         </w:rPr>
       </w:pPr>
-      <w:bookmarkStart w:name="_Toc1472635573" w:id="1482095405"/>
+      <w:bookmarkStart w:name="_Toc1874922170" w:id="1309031808"/>
       <w:r>
         <w:rPr>
           <w:lang w:val="es-ES"/>
         </w:rPr>
         <w:t>Conclusiones</w:t>
       </w:r>
-      <w:bookmarkEnd w:id="1482095405"/>
+      <w:bookmarkEnd w:id="1309031808"/>
     </w:p>
     <w:p>
       <w:pPr>
@@ -4294,14 +5021,14 @@
           <w:lang w:val="es-ES"/>
         </w:rPr>
       </w:pPr>
-      <w:bookmarkStart w:name="_Toc591251290" w:id="1771629350"/>
+      <w:bookmarkStart w:name="_Toc1784690071" w:id="1749950872"/>
       <w:r>
         <w:rPr>
           <w:lang w:val="es-ES"/>
         </w:rPr>
         <w:t>Referencias bibliográficas</w:t>
       </w:r>
-      <w:bookmarkEnd w:id="1771629350"/>
+      <w:bookmarkEnd w:id="1749950872"/>
     </w:p>
     <w:p>
       <w:pPr>
@@ -4769,14 +5496,14 @@
           <w:lang w:val="es-ES"/>
         </w:rPr>
       </w:pPr>
-      <w:bookmarkStart w:name="_Toc284330677" w:id="2138803468"/>
+      <w:bookmarkStart w:name="_Toc664074316" w:id="793385665"/>
       <w:r>
         <w:rPr>
           <w:lang w:val="es-ES"/>
         </w:rPr>
         <w:t>Anexos</w:t>
       </w:r>
-      <w:bookmarkEnd w:id="2138803468"/>
+      <w:bookmarkEnd w:id="793385665"/>
     </w:p>
     <w:sectPr>
       <w:footerReference w:type="default" r:id="rId27"/>
@@ -4873,22 +5600,6 @@
       </w:r>
     </w:p>
   </w:comment>
-  <w:comment xmlns:w="http://schemas.openxmlformats.org/wordprocessingml/2006/main" w:initials="GU" w:author="Guest User" w:date="2024-09-21T21:03:31" w:id="959300138">
-    <w:p xmlns:w14="http://schemas.microsoft.com/office/word/2010/wordml" xmlns:w="http://schemas.openxmlformats.org/wordprocessingml/2006/main">
-      <w:pPr>
-        <w:pStyle w:val="CommentText"/>
-      </w:pPr>
-      <w:r>
-        <w:rPr>
-          <w:rStyle w:val="CommentReference"/>
-        </w:rPr>
-        <w:annotationRef/>
-      </w:r>
-      <w:r>
-        <w:t>Aqui el objetivo se menciona directamente y movi lo otro que es info buena que encontraste para introduccion.</w:t>
-      </w:r>
-    </w:p>
-  </w:comment>
   <w:comment xmlns:w="http://schemas.openxmlformats.org/wordprocessingml/2006/main" w:initials="GU" w:author="Guest User" w:date="2024-09-21T21:18:15" w:id="650421108">
     <w:p xmlns:w14="http://schemas.microsoft.com/office/word/2010/wordml" xmlns:w="http://schemas.openxmlformats.org/wordprocessingml/2006/main">
       <w:pPr>
@@ -4931,7 +5642,6 @@
   <w15:commentEx w15:done="0" w15:paraId="3E4D5305" w15:paraIdParent="0802E15B"/>
   <w15:commentEx w15:done="0" w15:paraId="3156C41C"/>
   <w15:commentEx w15:done="0" w15:paraId="4ACA1E67"/>
-  <w15:commentEx w15:done="0" w15:paraId="2EFD157B"/>
   <w15:commentEx w15:done="0" w15:paraId="6E5D9C11"/>
   <w15:commentEx w15:done="0" w15:paraId="0BDC5AFD"/>
 </w15:commentsEx>
@@ -4944,7 +5654,6 @@
   <w16cex:commentExtensible w16cex:durableId="752AE5DB" w16cex:dateUtc="2024-09-21T18:14:36.968Z"/>
   <w16cex:commentExtensible w16cex:durableId="65AC0162" w16cex:dateUtc="2024-09-21T18:15:28.786Z"/>
   <w16cex:commentExtensible w16cex:durableId="1CB84495" w16cex:dateUtc="2024-09-21T18:17:11.29Z"/>
-  <w16cex:commentExtensible w16cex:durableId="19CDCF07" w16cex:dateUtc="2024-09-21T19:03:31.963Z"/>
   <w16cex:commentExtensible w16cex:durableId="40127360" w16cex:dateUtc="2024-09-21T19:18:15.98Z"/>
   <w16cex:commentExtensible w16cex:durableId="1B4426C4" w16cex:dateUtc="2024-09-21T19:48:59.834Z"/>
 </w16cex:commentsExtensible>
@@ -4957,7 +5666,6 @@
   <w16cid:commentId w16cid:paraId="3E4D5305" w16cid:durableId="752AE5DB"/>
   <w16cid:commentId w16cid:paraId="3156C41C" w16cid:durableId="65AC0162"/>
   <w16cid:commentId w16cid:paraId="4ACA1E67" w16cid:durableId="1CB84495"/>
-  <w16cid:commentId w16cid:paraId="2EFD157B" w16cid:durableId="19CDCF07"/>
   <w16cid:commentId w16cid:paraId="6E5D9C11" w16cid:durableId="40127360"/>
   <w16cid:commentId w16cid:paraId="0BDC5AFD" w16cid:durableId="1B4426C4"/>
 </w16cid:commentsIds>
@@ -5096,6 +5804,203 @@
 
 <file path=word/numbering.xml><?xml version="1.0" encoding="utf-8"?>
 <w:numbering xmlns:wpc="http://schemas.microsoft.com/office/word/2010/wordprocessingCanvas" xmlns:cx="http://schemas.microsoft.com/office/drawing/2014/chartex" xmlns:cx1="http://schemas.microsoft.com/office/drawing/2015/9/8/chartex" xmlns:cx2="http://schemas.microsoft.com/office/drawing/2015/10/21/chartex" xmlns:cx3="http://schemas.microsoft.com/office/drawing/2016/5/9/chartex" xmlns:cx4="http://schemas.microsoft.com/office/drawing/2016/5/10/chartex" xmlns:cx5="http://schemas.microsoft.com/office/drawing/2016/5/11/chartex" xmlns:cx6="http://schemas.microsoft.com/office/drawing/2016/5/12/chartex" xmlns:cx7="http://schemas.microsoft.com/office/drawing/2016/5/13/chartex" xmlns:cx8="http://schemas.microsoft.com/office/drawing/2016/5/14/chartex" xmlns:mc="http://schemas.openxmlformats.org/markup-compatibility/2006" xmlns:aink="http://schemas.microsoft.com/office/drawing/2016/ink" xmlns:am3d="http://schemas.microsoft.com/office/drawing/2017/model3d" xmlns:o="urn:schemas-microsoft-com:office:office" xmlns:oel="http://schemas.microsoft.com/office/2019/extlst" xmlns:r="http://schemas.openxmlformats.org/officeDocument/2006/relationships" xmlns:m="http://schemas.openxmlformats.org/officeDocument/2006/math" xmlns:v="urn:schemas-microsoft-com:vml" xmlns:wp14="http://schemas.microsoft.com/office/word/2010/wordprocessingDrawing" xmlns:wp="http://schemas.openxmlformats.org/drawingml/2006/wordprocessingDrawing" xmlns:w10="urn:schemas-microsoft-com:office:word" xmlns:w="http://schemas.openxmlformats.org/wordprocessingml/2006/main" xmlns:w14="http://schemas.microsoft.com/office/word/2010/wordml" xmlns:w15="http://schemas.microsoft.com/office/word/2012/wordml" xmlns:w16cex="http://schemas.microsoft.com/office/word/2018/wordml/cex" xmlns:w16cid="http://schemas.microsoft.com/office/word/2016/wordml/cid" xmlns:w16="http://schemas.microsoft.com/office/word/2018/wordml" xmlns:w16du="http://schemas.microsoft.com/office/word/2023/wordml/word16du" xmlns:w16sdtdh="http://schemas.microsoft.com/office/word/2020/wordml/sdtdatahash" xmlns:w16se="http://schemas.microsoft.com/office/word/2015/wordml/symex" xmlns:wpg="http://schemas.microsoft.com/office/word/2010/wordprocessingGroup" xmlns:wpi="http://schemas.microsoft.com/office/word/2010/wordprocessingInk" xmlns:wne="http://schemas.microsoft.com/office/word/2006/wordml" xmlns:wps="http://schemas.microsoft.com/office/word/2010/wordprocessingShape" mc:Ignorable="w14 w15 w16se w16cid w16 w16cex w16sdtdh w16du wp14">
+  <w:abstractNum xmlns:w="http://schemas.openxmlformats.org/wordprocessingml/2006/main" w:abstractNumId="7">
+    <w:nsid w:val="c4952ba"/>
+    <w:multiLevelType xmlns:w="http://schemas.openxmlformats.org/wordprocessingml/2006/main" w:val="hybridMultilevel"/>
+    <w:lvl xmlns:w="http://schemas.openxmlformats.org/wordprocessingml/2006/main" w:ilvl="0">
+      <w:start w:val="1"/>
+      <w:numFmt w:val="decimal"/>
+      <w:lvlText w:val="%1."/>
+      <w:lvlJc w:val="left"/>
+      <w:pPr>
+        <w:ind w:left="720" w:hanging="360"/>
+      </w:pPr>
+    </w:lvl>
+    <w:lvl xmlns:w="http://schemas.openxmlformats.org/wordprocessingml/2006/main" w:ilvl="1">
+      <w:start w:val="1"/>
+      <w:numFmt w:val="lowerLetter"/>
+      <w:lvlText w:val="%2."/>
+      <w:lvlJc w:val="left"/>
+      <w:pPr>
+        <w:ind w:left="1440" w:hanging="360"/>
+      </w:pPr>
+    </w:lvl>
+    <w:lvl xmlns:w="http://schemas.openxmlformats.org/wordprocessingml/2006/main" w:ilvl="2">
+      <w:start w:val="1"/>
+      <w:numFmt w:val="lowerRoman"/>
+      <w:lvlText w:val="%3."/>
+      <w:lvlJc w:val="right"/>
+      <w:pPr>
+        <w:ind w:left="2160" w:hanging="180"/>
+      </w:pPr>
+    </w:lvl>
+    <w:lvl xmlns:w="http://schemas.openxmlformats.org/wordprocessingml/2006/main" w:ilvl="3">
+      <w:start w:val="1"/>
+      <w:numFmt w:val="decimal"/>
+      <w:lvlText w:val="%4."/>
+      <w:lvlJc w:val="left"/>
+      <w:pPr>
+        <w:ind w:left="2880" w:hanging="360"/>
+      </w:pPr>
+    </w:lvl>
+    <w:lvl xmlns:w="http://schemas.openxmlformats.org/wordprocessingml/2006/main" w:ilvl="4">
+      <w:start w:val="1"/>
+      <w:numFmt w:val="lowerLetter"/>
+      <w:lvlText w:val="%5."/>
+      <w:lvlJc w:val="left"/>
+      <w:pPr>
+        <w:ind w:left="3600" w:hanging="360"/>
+      </w:pPr>
+    </w:lvl>
+    <w:lvl xmlns:w="http://schemas.openxmlformats.org/wordprocessingml/2006/main" w:ilvl="5">
+      <w:start w:val="1"/>
+      <w:numFmt w:val="lowerRoman"/>
+      <w:lvlText w:val="%6."/>
+      <w:lvlJc w:val="right"/>
+      <w:pPr>
+        <w:ind w:left="4320" w:hanging="180"/>
+      </w:pPr>
+    </w:lvl>
+    <w:lvl xmlns:w="http://schemas.openxmlformats.org/wordprocessingml/2006/main" w:ilvl="6">
+      <w:start w:val="1"/>
+      <w:numFmt w:val="decimal"/>
+      <w:lvlText w:val="%7."/>
+      <w:lvlJc w:val="left"/>
+      <w:pPr>
+        <w:ind w:left="5040" w:hanging="360"/>
+      </w:pPr>
+    </w:lvl>
+    <w:lvl xmlns:w="http://schemas.openxmlformats.org/wordprocessingml/2006/main" w:ilvl="7">
+      <w:start w:val="1"/>
+      <w:numFmt w:val="lowerLetter"/>
+      <w:lvlText w:val="%8."/>
+      <w:lvlJc w:val="left"/>
+      <w:pPr>
+        <w:ind w:left="5760" w:hanging="360"/>
+      </w:pPr>
+    </w:lvl>
+    <w:lvl xmlns:w="http://schemas.openxmlformats.org/wordprocessingml/2006/main" w:ilvl="8">
+      <w:start w:val="1"/>
+      <w:numFmt w:val="lowerRoman"/>
+      <w:lvlText w:val="%9."/>
+      <w:lvlJc w:val="right"/>
+      <w:pPr>
+        <w:ind w:left="6480" w:hanging="180"/>
+      </w:pPr>
+    </w:lvl>
+  </w:abstractNum>
+  <w:abstractNum xmlns:w="http://schemas.openxmlformats.org/wordprocessingml/2006/main" w:abstractNumId="6">
+    <w:nsid w:val="549cefd1"/>
+    <w:multiLevelType xmlns:w="http://schemas.openxmlformats.org/wordprocessingml/2006/main" w:val="hybridMultilevel"/>
+    <w:lvl xmlns:w="http://schemas.openxmlformats.org/wordprocessingml/2006/main" w:ilvl="0">
+      <w:start w:val="1"/>
+      <w:numFmt w:val="bullet"/>
+      <w:lvlText w:val=""/>
+      <w:lvlJc w:val="left"/>
+      <w:pPr>
+        <w:ind w:left="720" w:hanging="360"/>
+      </w:pPr>
+      <w:rPr>
+        <w:rFonts w:hint="default" w:ascii="Symbol" w:hAnsi="Symbol"/>
+      </w:rPr>
+    </w:lvl>
+    <w:lvl xmlns:w="http://schemas.openxmlformats.org/wordprocessingml/2006/main" w:ilvl="1">
+      <w:start w:val="1"/>
+      <w:numFmt w:val="bullet"/>
+      <w:lvlText w:val="o"/>
+      <w:lvlJc w:val="left"/>
+      <w:pPr>
+        <w:ind w:left="1440" w:hanging="360"/>
+      </w:pPr>
+      <w:rPr>
+        <w:rFonts w:hint="default" w:ascii="Courier New" w:hAnsi="Courier New"/>
+      </w:rPr>
+    </w:lvl>
+    <w:lvl xmlns:w="http://schemas.openxmlformats.org/wordprocessingml/2006/main" w:ilvl="2">
+      <w:start w:val="1"/>
+      <w:numFmt w:val="bullet"/>
+      <w:lvlText w:val=""/>
+      <w:lvlJc w:val="left"/>
+      <w:pPr>
+        <w:ind w:left="2160" w:hanging="360"/>
+      </w:pPr>
+      <w:rPr>
+        <w:rFonts w:hint="default" w:ascii="Wingdings" w:hAnsi="Wingdings"/>
+      </w:rPr>
+    </w:lvl>
+    <w:lvl xmlns:w="http://schemas.openxmlformats.org/wordprocessingml/2006/main" w:ilvl="3">
+      <w:start w:val="1"/>
+      <w:numFmt w:val="bullet"/>
+      <w:lvlText w:val=""/>
+      <w:lvlJc w:val="left"/>
+      <w:pPr>
+        <w:ind w:left="2880" w:hanging="360"/>
+      </w:pPr>
+      <w:rPr>
+        <w:rFonts w:hint="default" w:ascii="Symbol" w:hAnsi="Symbol"/>
+      </w:rPr>
+    </w:lvl>
+    <w:lvl xmlns:w="http://schemas.openxmlformats.org/wordprocessingml/2006/main" w:ilvl="4">
+      <w:start w:val="1"/>
+      <w:numFmt w:val="bullet"/>
+      <w:lvlText w:val="o"/>
+      <w:lvlJc w:val="left"/>
+      <w:pPr>
+        <w:ind w:left="3600" w:hanging="360"/>
+      </w:pPr>
+      <w:rPr>
+        <w:rFonts w:hint="default" w:ascii="Courier New" w:hAnsi="Courier New"/>
+      </w:rPr>
+    </w:lvl>
+    <w:lvl xmlns:w="http://schemas.openxmlformats.org/wordprocessingml/2006/main" w:ilvl="5">
+      <w:start w:val="1"/>
+      <w:numFmt w:val="bullet"/>
+      <w:lvlText w:val=""/>
+      <w:lvlJc w:val="left"/>
+      <w:pPr>
+        <w:ind w:left="4320" w:hanging="360"/>
+      </w:pPr>
+      <w:rPr>
+        <w:rFonts w:hint="default" w:ascii="Wingdings" w:hAnsi="Wingdings"/>
+      </w:rPr>
+    </w:lvl>
+    <w:lvl xmlns:w="http://schemas.openxmlformats.org/wordprocessingml/2006/main" w:ilvl="6">
+      <w:start w:val="1"/>
+      <w:numFmt w:val="bullet"/>
+      <w:lvlText w:val=""/>
+      <w:lvlJc w:val="left"/>
+      <w:pPr>
+        <w:ind w:left="5040" w:hanging="360"/>
+      </w:pPr>
+      <w:rPr>
+        <w:rFonts w:hint="default" w:ascii="Symbol" w:hAnsi="Symbol"/>
+      </w:rPr>
+    </w:lvl>
+    <w:lvl xmlns:w="http://schemas.openxmlformats.org/wordprocessingml/2006/main" w:ilvl="7">
+      <w:start w:val="1"/>
+      <w:numFmt w:val="bullet"/>
+      <w:lvlText w:val="o"/>
+      <w:lvlJc w:val="left"/>
+      <w:pPr>
+        <w:ind w:left="5760" w:hanging="360"/>
+      </w:pPr>
+      <w:rPr>
+        <w:rFonts w:hint="default" w:ascii="Courier New" w:hAnsi="Courier New"/>
+      </w:rPr>
+    </w:lvl>
+    <w:lvl xmlns:w="http://schemas.openxmlformats.org/wordprocessingml/2006/main" w:ilvl="8">
+      <w:start w:val="1"/>
+      <w:numFmt w:val="bullet"/>
+      <w:lvlText w:val=""/>
+      <w:lvlJc w:val="left"/>
+      <w:pPr>
+        <w:ind w:left="6480" w:hanging="360"/>
+      </w:pPr>
+      <w:rPr>
+        <w:rFonts w:hint="default" w:ascii="Wingdings" w:hAnsi="Wingdings"/>
+      </w:rPr>
+    </w:lvl>
+  </w:abstractNum>
   <w:abstractNum xmlns:w="http://schemas.openxmlformats.org/wordprocessingml/2006/main" w:abstractNumId="5">
     <w:nsid w:val="a2014e0"/>
     <w:multiLevelType xmlns:w="http://schemas.openxmlformats.org/wordprocessingml/2006/main" w:val="hybridMultilevel"/>
@@ -5694,6 +6599,12 @@
       </w:pPr>
     </w:lvl>
   </w:abstractNum>
+  <w:num w:numId="8">
+    <w:abstractNumId w:val="7"/>
+  </w:num>
+  <w:num w:numId="7">
+    <w:abstractNumId w:val="6"/>
+  </w:num>
   <w:num w:numId="6">
     <w:abstractNumId w:val="5"/>
   </w:num>

</xml_diff>